<commit_message>
Doc test e metriche
</commit_message>
<xml_diff>
--- a/doc/documentazione.docx
+++ b/doc/documentazione.docx
@@ -573,7 +573,6 @@
             <w:tabs>
               <w:tab w:val="right" w:leader="dot" w:pos="9628"/>
             </w:tabs>
-            <w:jc w:val="both"/>
             <w:rPr>
               <w:rFonts w:cstheme="minorBidi"/>
               <w:noProof/>
@@ -592,7 +591,7 @@
           <w:r>
             <w:fldChar w:fldCharType="separate"/>
           </w:r>
-          <w:hyperlink w:anchor="_Toc202910801" w:history="1">
+          <w:hyperlink w:anchor="_Toc202994693" w:history="1">
             <w:r>
               <w:rPr>
                 <w:rStyle w:val="Collegamentoipertestuale"/>
@@ -622,7 +621,7 @@
                 <w:noProof/>
                 <w:webHidden/>
               </w:rPr>
-              <w:instrText xml:space="preserve"> PAGEREF _Toc202910801 \h </w:instrText>
+              <w:instrText xml:space="preserve"> PAGEREF _Toc202994693 \h </w:instrText>
             </w:r>
             <w:r>
               <w:rPr>
@@ -659,7 +658,6 @@
             <w:tabs>
               <w:tab w:val="right" w:leader="dot" w:pos="9628"/>
             </w:tabs>
-            <w:jc w:val="both"/>
             <w:rPr>
               <w:rFonts w:cstheme="minorBidi"/>
               <w:noProof/>
@@ -669,7 +667,7 @@
               <w14:ligatures w14:val="standardContextual"/>
             </w:rPr>
           </w:pPr>
-          <w:hyperlink w:anchor="_Toc202910802" w:history="1">
+          <w:hyperlink w:anchor="_Toc202994694" w:history="1">
             <w:r>
               <w:rPr>
                 <w:rStyle w:val="Collegamentoipertestuale"/>
@@ -699,7 +697,7 @@
                 <w:noProof/>
                 <w:webHidden/>
               </w:rPr>
-              <w:instrText xml:space="preserve"> PAGEREF _Toc202910802 \h </w:instrText>
+              <w:instrText xml:space="preserve"> PAGEREF _Toc202994694 \h </w:instrText>
             </w:r>
             <w:r>
               <w:rPr>
@@ -736,7 +734,6 @@
             <w:tabs>
               <w:tab w:val="right" w:leader="dot" w:pos="9628"/>
             </w:tabs>
-            <w:jc w:val="both"/>
             <w:rPr>
               <w:rFonts w:cstheme="minorBidi"/>
               <w:noProof/>
@@ -746,7 +743,7 @@
               <w14:ligatures w14:val="standardContextual"/>
             </w:rPr>
           </w:pPr>
-          <w:hyperlink w:anchor="_Toc202910803" w:history="1">
+          <w:hyperlink w:anchor="_Toc202994695" w:history="1">
             <w:r>
               <w:rPr>
                 <w:rStyle w:val="Collegamentoipertestuale"/>
@@ -776,7 +773,7 @@
                 <w:noProof/>
                 <w:webHidden/>
               </w:rPr>
-              <w:instrText xml:space="preserve"> PAGEREF _Toc202910803 \h </w:instrText>
+              <w:instrText xml:space="preserve"> PAGEREF _Toc202994695 \h </w:instrText>
             </w:r>
             <w:r>
               <w:rPr>
@@ -813,7 +810,6 @@
             <w:tabs>
               <w:tab w:val="right" w:leader="dot" w:pos="9628"/>
             </w:tabs>
-            <w:jc w:val="both"/>
             <w:rPr>
               <w:rFonts w:cstheme="minorBidi"/>
               <w:noProof/>
@@ -823,7 +819,7 @@
               <w14:ligatures w14:val="standardContextual"/>
             </w:rPr>
           </w:pPr>
-          <w:hyperlink w:anchor="_Toc202910804" w:history="1">
+          <w:hyperlink w:anchor="_Toc202994696" w:history="1">
             <w:r>
               <w:rPr>
                 <w:rStyle w:val="Collegamentoipertestuale"/>
@@ -853,7 +849,7 @@
                 <w:noProof/>
                 <w:webHidden/>
               </w:rPr>
-              <w:instrText xml:space="preserve"> PAGEREF _Toc202910804 \h </w:instrText>
+              <w:instrText xml:space="preserve"> PAGEREF _Toc202994696 \h </w:instrText>
             </w:r>
             <w:r>
               <w:rPr>
@@ -890,7 +886,6 @@
             <w:tabs>
               <w:tab w:val="right" w:leader="dot" w:pos="9628"/>
             </w:tabs>
-            <w:jc w:val="both"/>
             <w:rPr>
               <w:rFonts w:cstheme="minorBidi"/>
               <w:noProof/>
@@ -900,7 +895,7 @@
               <w14:ligatures w14:val="standardContextual"/>
             </w:rPr>
           </w:pPr>
-          <w:hyperlink w:anchor="_Toc202910805" w:history="1">
+          <w:hyperlink w:anchor="_Toc202994697" w:history="1">
             <w:r>
               <w:rPr>
                 <w:rStyle w:val="Collegamentoipertestuale"/>
@@ -930,7 +925,7 @@
                 <w:noProof/>
                 <w:webHidden/>
               </w:rPr>
-              <w:instrText xml:space="preserve"> PAGEREF _Toc202910805 \h </w:instrText>
+              <w:instrText xml:space="preserve"> PAGEREF _Toc202994697 \h </w:instrText>
             </w:r>
             <w:r>
               <w:rPr>
@@ -967,7 +962,6 @@
             <w:tabs>
               <w:tab w:val="right" w:leader="dot" w:pos="9628"/>
             </w:tabs>
-            <w:jc w:val="both"/>
             <w:rPr>
               <w:rFonts w:cstheme="minorBidi"/>
               <w:noProof/>
@@ -977,7 +971,7 @@
               <w14:ligatures w14:val="standardContextual"/>
             </w:rPr>
           </w:pPr>
-          <w:hyperlink w:anchor="_Toc202910806" w:history="1">
+          <w:hyperlink w:anchor="_Toc202994698" w:history="1">
             <w:r>
               <w:rPr>
                 <w:rStyle w:val="Collegamentoipertestuale"/>
@@ -1007,7 +1001,7 @@
                 <w:noProof/>
                 <w:webHidden/>
               </w:rPr>
-              <w:instrText xml:space="preserve"> PAGEREF _Toc202910806 \h </w:instrText>
+              <w:instrText xml:space="preserve"> PAGEREF _Toc202994698 \h </w:instrText>
             </w:r>
             <w:r>
               <w:rPr>
@@ -1044,7 +1038,6 @@
             <w:tabs>
               <w:tab w:val="right" w:leader="dot" w:pos="9628"/>
             </w:tabs>
-            <w:jc w:val="both"/>
             <w:rPr>
               <w:rFonts w:cstheme="minorBidi"/>
               <w:noProof/>
@@ -1054,7 +1047,7 @@
               <w14:ligatures w14:val="standardContextual"/>
             </w:rPr>
           </w:pPr>
-          <w:hyperlink w:anchor="_Toc202910807" w:history="1">
+          <w:hyperlink w:anchor="_Toc202994699" w:history="1">
             <w:r>
               <w:rPr>
                 <w:rStyle w:val="Collegamentoipertestuale"/>
@@ -1084,7 +1077,7 @@
                 <w:noProof/>
                 <w:webHidden/>
               </w:rPr>
-              <w:instrText xml:space="preserve"> PAGEREF _Toc202910807 \h </w:instrText>
+              <w:instrText xml:space="preserve"> PAGEREF _Toc202994699 \h </w:instrText>
             </w:r>
             <w:r>
               <w:rPr>
@@ -1104,7 +1097,7 @@
                 <w:noProof/>
                 <w:webHidden/>
               </w:rPr>
-              <w:t>8</w:t>
+              <w:t>7</w:t>
             </w:r>
             <w:r>
               <w:rPr>
@@ -1121,7 +1114,6 @@
             <w:tabs>
               <w:tab w:val="right" w:leader="dot" w:pos="9628"/>
             </w:tabs>
-            <w:jc w:val="both"/>
             <w:rPr>
               <w:rFonts w:cstheme="minorBidi"/>
               <w:noProof/>
@@ -1131,7 +1123,7 @@
               <w14:ligatures w14:val="standardContextual"/>
             </w:rPr>
           </w:pPr>
-          <w:hyperlink w:anchor="_Toc202910808" w:history="1">
+          <w:hyperlink w:anchor="_Toc202994700" w:history="1">
             <w:r>
               <w:rPr>
                 <w:rStyle w:val="Collegamentoipertestuale"/>
@@ -1161,7 +1153,7 @@
                 <w:noProof/>
                 <w:webHidden/>
               </w:rPr>
-              <w:instrText xml:space="preserve"> PAGEREF _Toc202910808 \h </w:instrText>
+              <w:instrText xml:space="preserve"> PAGEREF _Toc202994700 \h </w:instrText>
             </w:r>
             <w:r>
               <w:rPr>
@@ -1198,7 +1190,6 @@
             <w:tabs>
               <w:tab w:val="right" w:leader="dot" w:pos="9628"/>
             </w:tabs>
-            <w:jc w:val="both"/>
             <w:rPr>
               <w:rFonts w:cstheme="minorBidi"/>
               <w:noProof/>
@@ -1208,7 +1199,7 @@
               <w14:ligatures w14:val="standardContextual"/>
             </w:rPr>
           </w:pPr>
-          <w:hyperlink w:anchor="_Toc202910809" w:history="1">
+          <w:hyperlink w:anchor="_Toc202994701" w:history="1">
             <w:r>
               <w:rPr>
                 <w:rStyle w:val="Collegamentoipertestuale"/>
@@ -1238,7 +1229,7 @@
                 <w:noProof/>
                 <w:webHidden/>
               </w:rPr>
-              <w:instrText xml:space="preserve"> PAGEREF _Toc202910809 \h </w:instrText>
+              <w:instrText xml:space="preserve"> PAGEREF _Toc202994701 \h </w:instrText>
             </w:r>
             <w:r>
               <w:rPr>
@@ -1275,7 +1266,6 @@
             <w:tabs>
               <w:tab w:val="right" w:leader="dot" w:pos="9628"/>
             </w:tabs>
-            <w:jc w:val="both"/>
             <w:rPr>
               <w:rFonts w:cstheme="minorBidi"/>
               <w:noProof/>
@@ -1285,7 +1275,7 @@
               <w14:ligatures w14:val="standardContextual"/>
             </w:rPr>
           </w:pPr>
-          <w:hyperlink w:anchor="_Toc202910810" w:history="1">
+          <w:hyperlink w:anchor="_Toc202994702" w:history="1">
             <w:r>
               <w:rPr>
                 <w:rStyle w:val="Collegamentoipertestuale"/>
@@ -1315,7 +1305,7 @@
                 <w:noProof/>
                 <w:webHidden/>
               </w:rPr>
-              <w:instrText xml:space="preserve"> PAGEREF _Toc202910810 \h </w:instrText>
+              <w:instrText xml:space="preserve"> PAGEREF _Toc202994702 \h </w:instrText>
             </w:r>
             <w:r>
               <w:rPr>
@@ -1335,7 +1325,7 @@
                 <w:noProof/>
                 <w:webHidden/>
               </w:rPr>
-              <w:t>10</w:t>
+              <w:t>9</w:t>
             </w:r>
             <w:r>
               <w:rPr>
@@ -1352,7 +1342,6 @@
             <w:tabs>
               <w:tab w:val="right" w:leader="dot" w:pos="9628"/>
             </w:tabs>
-            <w:jc w:val="both"/>
             <w:rPr>
               <w:rFonts w:cstheme="minorBidi"/>
               <w:noProof/>
@@ -1362,7 +1351,7 @@
               <w14:ligatures w14:val="standardContextual"/>
             </w:rPr>
           </w:pPr>
-          <w:hyperlink w:anchor="_Toc202910811" w:history="1">
+          <w:hyperlink w:anchor="_Toc202994703" w:history="1">
             <w:r>
               <w:rPr>
                 <w:rStyle w:val="Collegamentoipertestuale"/>
@@ -1392,7 +1381,7 @@
                 <w:noProof/>
                 <w:webHidden/>
               </w:rPr>
-              <w:instrText xml:space="preserve"> PAGEREF _Toc202910811 \h </w:instrText>
+              <w:instrText xml:space="preserve"> PAGEREF _Toc202994703 \h </w:instrText>
             </w:r>
             <w:r>
               <w:rPr>
@@ -1412,7 +1401,7 @@
                 <w:noProof/>
                 <w:webHidden/>
               </w:rPr>
-              <w:t>11</w:t>
+              <w:t>10</w:t>
             </w:r>
             <w:r>
               <w:rPr>
@@ -1429,7 +1418,6 @@
             <w:tabs>
               <w:tab w:val="right" w:leader="dot" w:pos="9628"/>
             </w:tabs>
-            <w:jc w:val="both"/>
             <w:rPr>
               <w:rFonts w:cstheme="minorBidi"/>
               <w:noProof/>
@@ -1439,7 +1427,7 @@
               <w14:ligatures w14:val="standardContextual"/>
             </w:rPr>
           </w:pPr>
-          <w:hyperlink w:anchor="_Toc202910812" w:history="1">
+          <w:hyperlink w:anchor="_Toc202994704" w:history="1">
             <w:r>
               <w:rPr>
                 <w:rStyle w:val="Collegamentoipertestuale"/>
@@ -1448,7 +1436,7 @@
                 <w:bCs/>
                 <w:noProof/>
               </w:rPr>
-              <w:t>Progettazione dell’architettura dell’applicazione client</w:t>
+              <w:t>Testing del database</w:t>
             </w:r>
             <w:r>
               <w:rPr>
@@ -1469,7 +1457,7 @@
                 <w:noProof/>
                 <w:webHidden/>
               </w:rPr>
-              <w:instrText xml:space="preserve"> PAGEREF _Toc202910812 \h </w:instrText>
+              <w:instrText xml:space="preserve"> PAGEREF _Toc202994704 \h </w:instrText>
             </w:r>
             <w:r>
               <w:rPr>
@@ -1506,7 +1494,6 @@
             <w:tabs>
               <w:tab w:val="right" w:leader="dot" w:pos="9628"/>
             </w:tabs>
-            <w:jc w:val="both"/>
             <w:rPr>
               <w:rFonts w:cstheme="minorBidi"/>
               <w:noProof/>
@@ -1516,7 +1503,7 @@
               <w14:ligatures w14:val="standardContextual"/>
             </w:rPr>
           </w:pPr>
-          <w:hyperlink w:anchor="_Toc202910813" w:history="1">
+          <w:hyperlink w:anchor="_Toc202994705" w:history="1">
             <w:r>
               <w:rPr>
                 <w:rStyle w:val="Collegamentoipertestuale"/>
@@ -1525,7 +1512,7 @@
                 <w:bCs/>
                 <w:noProof/>
               </w:rPr>
-              <w:t>Progettazione User Interface</w:t>
+              <w:t>Progettazione dell’architettura dell’applicazione client</w:t>
             </w:r>
             <w:r>
               <w:rPr>
@@ -1546,7 +1533,7 @@
                 <w:noProof/>
                 <w:webHidden/>
               </w:rPr>
-              <w:instrText xml:space="preserve"> PAGEREF _Toc202910813 \h </w:instrText>
+              <w:instrText xml:space="preserve"> PAGEREF _Toc202994705 \h </w:instrText>
             </w:r>
             <w:r>
               <w:rPr>
@@ -1579,11 +1566,10 @@
         </w:p>
         <w:p>
           <w:pPr>
-            <w:pStyle w:val="Sommario1"/>
+            <w:pStyle w:val="Sommario2"/>
             <w:tabs>
               <w:tab w:val="right" w:leader="dot" w:pos="9628"/>
             </w:tabs>
-            <w:jc w:val="both"/>
             <w:rPr>
               <w:rFonts w:cstheme="minorBidi"/>
               <w:noProof/>
@@ -1593,7 +1579,7 @@
               <w14:ligatures w14:val="standardContextual"/>
             </w:rPr>
           </w:pPr>
-          <w:hyperlink w:anchor="_Toc202910814" w:history="1">
+          <w:hyperlink w:anchor="_Toc202994706" w:history="1">
             <w:r>
               <w:rPr>
                 <w:rStyle w:val="Collegamentoipertestuale"/>
@@ -1602,7 +1588,7 @@
                 <w:bCs/>
                 <w:noProof/>
               </w:rPr>
-              <w:t>Iterazione 2</w:t>
+              <w:t>Progettazione User Interface</w:t>
             </w:r>
             <w:r>
               <w:rPr>
@@ -1623,7 +1609,7 @@
                 <w:noProof/>
                 <w:webHidden/>
               </w:rPr>
-              <w:instrText xml:space="preserve"> PAGEREF _Toc202910814 \h </w:instrText>
+              <w:instrText xml:space="preserve"> PAGEREF _Toc202994706 \h </w:instrText>
             </w:r>
             <w:r>
               <w:rPr>
@@ -1643,7 +1629,7 @@
                 <w:noProof/>
                 <w:webHidden/>
               </w:rPr>
-              <w:t>12</w:t>
+              <w:t>13</w:t>
             </w:r>
             <w:r>
               <w:rPr>
@@ -1660,7 +1646,6 @@
             <w:tabs>
               <w:tab w:val="right" w:leader="dot" w:pos="9628"/>
             </w:tabs>
-            <w:jc w:val="both"/>
             <w:rPr>
               <w:rFonts w:cstheme="minorBidi"/>
               <w:noProof/>
@@ -1670,7 +1655,7 @@
               <w14:ligatures w14:val="standardContextual"/>
             </w:rPr>
           </w:pPr>
-          <w:hyperlink w:anchor="_Toc202910815" w:history="1">
+          <w:hyperlink w:anchor="_Toc202994707" w:history="1">
             <w:r>
               <w:rPr>
                 <w:rStyle w:val="Collegamentoipertestuale"/>
@@ -1679,7 +1664,7 @@
                 <w:bCs/>
                 <w:noProof/>
               </w:rPr>
-              <w:t>Aggiornamento dei casi d’uso</w:t>
+              <w:t>Implementazione front-end</w:t>
             </w:r>
             <w:r>
               <w:rPr>
@@ -1700,7 +1685,7 @@
                 <w:noProof/>
                 <w:webHidden/>
               </w:rPr>
-              <w:instrText xml:space="preserve"> PAGEREF _Toc202910815 \h </w:instrText>
+              <w:instrText xml:space="preserve"> PAGEREF _Toc202994707 \h </w:instrText>
             </w:r>
             <w:r>
               <w:rPr>
@@ -1720,7 +1705,7 @@
                 <w:noProof/>
                 <w:webHidden/>
               </w:rPr>
-              <w:t>12</w:t>
+              <w:t>14</w:t>
             </w:r>
             <w:r>
               <w:rPr>
@@ -1737,7 +1722,6 @@
             <w:tabs>
               <w:tab w:val="right" w:leader="dot" w:pos="9628"/>
             </w:tabs>
-            <w:jc w:val="both"/>
             <w:rPr>
               <w:rFonts w:cstheme="minorBidi"/>
               <w:noProof/>
@@ -1747,7 +1731,7 @@
               <w14:ligatures w14:val="standardContextual"/>
             </w:rPr>
           </w:pPr>
-          <w:hyperlink w:anchor="_Toc202910816" w:history="1">
+          <w:hyperlink w:anchor="_Toc202994708" w:history="1">
             <w:r>
               <w:rPr>
                 <w:rStyle w:val="Collegamentoipertestuale"/>
@@ -1756,7 +1740,7 @@
                 <w:bCs/>
                 <w:noProof/>
               </w:rPr>
-              <w:t>Aggiornamento dell’architettura dell’applicazione client</w:t>
+              <w:t>Progettazione algoritmo per il calcolo dell’itinerario</w:t>
             </w:r>
             <w:r>
               <w:rPr>
@@ -1777,7 +1761,7 @@
                 <w:noProof/>
                 <w:webHidden/>
               </w:rPr>
-              <w:instrText xml:space="preserve"> PAGEREF _Toc202910816 \h </w:instrText>
+              <w:instrText xml:space="preserve"> PAGEREF _Toc202994708 \h </w:instrText>
             </w:r>
             <w:r>
               <w:rPr>
@@ -1797,7 +1781,7 @@
                 <w:noProof/>
                 <w:webHidden/>
               </w:rPr>
-              <w:t>12</w:t>
+              <w:t>14</w:t>
             </w:r>
             <w:r>
               <w:rPr>
@@ -1810,11 +1794,10 @@
         </w:p>
         <w:p>
           <w:pPr>
-            <w:pStyle w:val="Sommario2"/>
+            <w:pStyle w:val="Sommario1"/>
             <w:tabs>
               <w:tab w:val="right" w:leader="dot" w:pos="9628"/>
             </w:tabs>
-            <w:jc w:val="both"/>
             <w:rPr>
               <w:rFonts w:cstheme="minorBidi"/>
               <w:noProof/>
@@ -1824,7 +1807,7 @@
               <w14:ligatures w14:val="standardContextual"/>
             </w:rPr>
           </w:pPr>
-          <w:hyperlink w:anchor="_Toc202910817" w:history="1">
+          <w:hyperlink w:anchor="_Toc202994709" w:history="1">
             <w:r>
               <w:rPr>
                 <w:rStyle w:val="Collegamentoipertestuale"/>
@@ -1833,7 +1816,7 @@
                 <w:bCs/>
                 <w:noProof/>
               </w:rPr>
-              <w:t>Spiegazione delle componenti dell’architettura Riverpod</w:t>
+              <w:t>Iterazione 2</w:t>
             </w:r>
             <w:r>
               <w:rPr>
@@ -1854,7 +1837,7 @@
                 <w:noProof/>
                 <w:webHidden/>
               </w:rPr>
-              <w:instrText xml:space="preserve"> PAGEREF _Toc202910817 \h </w:instrText>
+              <w:instrText xml:space="preserve"> PAGEREF _Toc202994709 \h </w:instrText>
             </w:r>
             <w:r>
               <w:rPr>
@@ -1874,7 +1857,7 @@
                 <w:noProof/>
                 <w:webHidden/>
               </w:rPr>
-              <w:t>13</w:t>
+              <w:t>14</w:t>
             </w:r>
             <w:r>
               <w:rPr>
@@ -1887,11 +1870,10 @@
         </w:p>
         <w:p>
           <w:pPr>
-            <w:pStyle w:val="Sommario3"/>
+            <w:pStyle w:val="Sommario2"/>
             <w:tabs>
               <w:tab w:val="right" w:leader="dot" w:pos="9628"/>
             </w:tabs>
-            <w:jc w:val="both"/>
             <w:rPr>
               <w:rFonts w:cstheme="minorBidi"/>
               <w:noProof/>
@@ -1901,16 +1883,7 @@
               <w14:ligatures w14:val="standardContextual"/>
             </w:rPr>
           </w:pPr>
-          <w:hyperlink w:anchor="_Toc202910818" w:history="1">
-            <w:r>
-              <w:rPr>
-                <w:rStyle w:val="Collegamentoipertestuale"/>
-                <w:rFonts w:ascii="Times New Roman" w:eastAsia="Times New Roman" w:hAnsi="Times New Roman"/>
-                <w:b/>
-                <w:noProof/>
-              </w:rPr>
-              <w:t xml:space="preserve">Presentation </w:t>
-            </w:r>
+          <w:hyperlink w:anchor="_Toc202994710" w:history="1">
             <w:r>
               <w:rPr>
                 <w:rStyle w:val="Collegamentoipertestuale"/>
@@ -1919,7 +1892,7 @@
                 <w:bCs/>
                 <w:noProof/>
               </w:rPr>
-              <w:t>Layer</w:t>
+              <w:t>Aggiornamento dei casi d’uso</w:t>
             </w:r>
             <w:r>
               <w:rPr>
@@ -1940,7 +1913,7 @@
                 <w:noProof/>
                 <w:webHidden/>
               </w:rPr>
-              <w:instrText xml:space="preserve"> PAGEREF _Toc202910818 \h </w:instrText>
+              <w:instrText xml:space="preserve"> PAGEREF _Toc202994710 \h </w:instrText>
             </w:r>
             <w:r>
               <w:rPr>
@@ -1960,7 +1933,7 @@
                 <w:noProof/>
                 <w:webHidden/>
               </w:rPr>
-              <w:t>13</w:t>
+              <w:t>14</w:t>
             </w:r>
             <w:r>
               <w:rPr>
@@ -1973,11 +1946,10 @@
         </w:p>
         <w:p>
           <w:pPr>
-            <w:pStyle w:val="Sommario3"/>
+            <w:pStyle w:val="Sommario2"/>
             <w:tabs>
               <w:tab w:val="right" w:leader="dot" w:pos="9628"/>
             </w:tabs>
-            <w:jc w:val="both"/>
             <w:rPr>
               <w:rFonts w:cstheme="minorBidi"/>
               <w:noProof/>
@@ -1987,15 +1959,16 @@
               <w14:ligatures w14:val="standardContextual"/>
             </w:rPr>
           </w:pPr>
-          <w:hyperlink w:anchor="_Toc202910819" w:history="1">
+          <w:hyperlink w:anchor="_Toc202994711" w:history="1">
             <w:r>
               <w:rPr>
                 <w:rStyle w:val="Collegamentoipertestuale"/>
-                <w:rFonts w:ascii="Times New Roman" w:eastAsia="Times New Roman" w:hAnsi="Times New Roman"/>
+                <w:rFonts w:ascii="Times New Roman" w:hAnsi="Times New Roman"/>
                 <w:b/>
-                <w:noProof/>
-              </w:rPr>
-              <w:t>Application Layer</w:t>
+                <w:bCs/>
+                <w:noProof/>
+              </w:rPr>
+              <w:t>Aggiornamento dell’architettura dell’applicazione client</w:t>
             </w:r>
             <w:r>
               <w:rPr>
@@ -2016,7 +1989,7 @@
                 <w:noProof/>
                 <w:webHidden/>
               </w:rPr>
-              <w:instrText xml:space="preserve"> PAGEREF _Toc202910819 \h </w:instrText>
+              <w:instrText xml:space="preserve"> PAGEREF _Toc202994711 \h </w:instrText>
             </w:r>
             <w:r>
               <w:rPr>
@@ -2036,7 +2009,7 @@
                 <w:noProof/>
                 <w:webHidden/>
               </w:rPr>
-              <w:t>14</w:t>
+              <w:t>15</w:t>
             </w:r>
             <w:r>
               <w:rPr>
@@ -2049,11 +2022,10 @@
         </w:p>
         <w:p>
           <w:pPr>
-            <w:pStyle w:val="Sommario3"/>
+            <w:pStyle w:val="Sommario2"/>
             <w:tabs>
               <w:tab w:val="right" w:leader="dot" w:pos="9628"/>
             </w:tabs>
-            <w:jc w:val="both"/>
             <w:rPr>
               <w:rFonts w:cstheme="minorBidi"/>
               <w:noProof/>
@@ -2063,15 +2035,16 @@
               <w14:ligatures w14:val="standardContextual"/>
             </w:rPr>
           </w:pPr>
-          <w:hyperlink w:anchor="_Toc202910820" w:history="1">
+          <w:hyperlink w:anchor="_Toc202994712" w:history="1">
             <w:r>
               <w:rPr>
                 <w:rStyle w:val="Collegamentoipertestuale"/>
-                <w:rFonts w:ascii="Times New Roman" w:eastAsia="Times New Roman" w:hAnsi="Times New Roman"/>
+                <w:rFonts w:ascii="Times New Roman" w:hAnsi="Times New Roman"/>
                 <w:b/>
-                <w:noProof/>
-              </w:rPr>
-              <w:t>Domain Layer</w:t>
+                <w:bCs/>
+                <w:noProof/>
+              </w:rPr>
+              <w:t>Spiegazione delle componenti dell’architettura Riverpod</w:t>
             </w:r>
             <w:r>
               <w:rPr>
@@ -2092,7 +2065,7 @@
                 <w:noProof/>
                 <w:webHidden/>
               </w:rPr>
-              <w:instrText xml:space="preserve"> PAGEREF _Toc202910820 \h </w:instrText>
+              <w:instrText xml:space="preserve"> PAGEREF _Toc202994712 \h </w:instrText>
             </w:r>
             <w:r>
               <w:rPr>
@@ -2125,11 +2098,10 @@
         </w:p>
         <w:p>
           <w:pPr>
-            <w:pStyle w:val="Sommario3"/>
+            <w:pStyle w:val="Sommario2"/>
             <w:tabs>
               <w:tab w:val="right" w:leader="dot" w:pos="9628"/>
             </w:tabs>
-            <w:jc w:val="both"/>
             <w:rPr>
               <w:rFonts w:cstheme="minorBidi"/>
               <w:noProof/>
@@ -2139,15 +2111,16 @@
               <w14:ligatures w14:val="standardContextual"/>
             </w:rPr>
           </w:pPr>
-          <w:hyperlink w:anchor="_Toc202910821" w:history="1">
+          <w:hyperlink w:anchor="_Toc202994713" w:history="1">
             <w:r>
               <w:rPr>
                 <w:rStyle w:val="Collegamentoipertestuale"/>
-                <w:rFonts w:ascii="Times New Roman" w:eastAsia="Times New Roman" w:hAnsi="Times New Roman"/>
+                <w:rFonts w:ascii="Times New Roman" w:hAnsi="Times New Roman"/>
                 <w:b/>
-                <w:noProof/>
-              </w:rPr>
-              <w:t>Data Layer</w:t>
+                <w:bCs/>
+                <w:noProof/>
+              </w:rPr>
+              <w:t>Implementazione front-end</w:t>
             </w:r>
             <w:r>
               <w:rPr>
@@ -2168,7 +2141,7 @@
                 <w:noProof/>
                 <w:webHidden/>
               </w:rPr>
-              <w:instrText xml:space="preserve"> PAGEREF _Toc202910821 \h </w:instrText>
+              <w:instrText xml:space="preserve"> PAGEREF _Toc202994713 \h </w:instrText>
             </w:r>
             <w:r>
               <w:rPr>
@@ -2188,7 +2161,7 @@
                 <w:noProof/>
                 <w:webHidden/>
               </w:rPr>
-              <w:t>16</w:t>
+              <w:t>18</w:t>
             </w:r>
             <w:r>
               <w:rPr>
@@ -2205,7 +2178,6 @@
             <w:tabs>
               <w:tab w:val="right" w:leader="dot" w:pos="9628"/>
             </w:tabs>
-            <w:jc w:val="both"/>
             <w:rPr>
               <w:rFonts w:cstheme="minorBidi"/>
               <w:noProof/>
@@ -2215,7 +2187,7 @@
               <w14:ligatures w14:val="standardContextual"/>
             </w:rPr>
           </w:pPr>
-          <w:hyperlink w:anchor="_Toc202910822" w:history="1">
+          <w:hyperlink w:anchor="_Toc202994714" w:history="1">
             <w:r>
               <w:rPr>
                 <w:rStyle w:val="Collegamentoipertestuale"/>
@@ -2245,7 +2217,7 @@
                 <w:noProof/>
                 <w:webHidden/>
               </w:rPr>
-              <w:instrText xml:space="preserve"> PAGEREF _Toc202910822 \h </w:instrText>
+              <w:instrText xml:space="preserve"> PAGEREF _Toc202994714 \h </w:instrText>
             </w:r>
             <w:r>
               <w:rPr>
@@ -2265,7 +2237,7 @@
                 <w:noProof/>
                 <w:webHidden/>
               </w:rPr>
-              <w:t>16</w:t>
+              <w:t>19</w:t>
             </w:r>
             <w:r>
               <w:rPr>
@@ -2278,11 +2250,10 @@
         </w:p>
         <w:p>
           <w:pPr>
-            <w:pStyle w:val="Sommario1"/>
+            <w:pStyle w:val="Sommario2"/>
             <w:tabs>
               <w:tab w:val="right" w:leader="dot" w:pos="9628"/>
             </w:tabs>
-            <w:jc w:val="both"/>
             <w:rPr>
               <w:rFonts w:cstheme="minorBidi"/>
               <w:noProof/>
@@ -2292,7 +2263,7 @@
               <w14:ligatures w14:val="standardContextual"/>
             </w:rPr>
           </w:pPr>
-          <w:hyperlink w:anchor="_Toc202910823" w:history="1">
+          <w:hyperlink w:anchor="_Toc202994715" w:history="1">
             <w:r>
               <w:rPr>
                 <w:rStyle w:val="Collegamentoipertestuale"/>
@@ -2301,7 +2272,7 @@
                 <w:bCs/>
                 <w:noProof/>
               </w:rPr>
-              <w:t>Conclusione</w:t>
+              <w:t>Implementazione front-end</w:t>
             </w:r>
             <w:r>
               <w:rPr>
@@ -2322,7 +2293,7 @@
                 <w:noProof/>
                 <w:webHidden/>
               </w:rPr>
-              <w:instrText xml:space="preserve"> PAGEREF _Toc202910823 \h </w:instrText>
+              <w:instrText xml:space="preserve"> PAGEREF _Toc202994715 \h </w:instrText>
             </w:r>
             <w:r>
               <w:rPr>
@@ -2342,7 +2313,235 @@
                 <w:noProof/>
                 <w:webHidden/>
               </w:rPr>
-              <w:t>16</w:t>
+              <w:t>19</w:t>
+            </w:r>
+            <w:r>
+              <w:rPr>
+                <w:noProof/>
+                <w:webHidden/>
+              </w:rPr>
+              <w:fldChar w:fldCharType="end"/>
+            </w:r>
+          </w:hyperlink>
+        </w:p>
+        <w:p>
+          <w:pPr>
+            <w:pStyle w:val="Sommario1"/>
+            <w:tabs>
+              <w:tab w:val="right" w:leader="dot" w:pos="9628"/>
+            </w:tabs>
+            <w:rPr>
+              <w:rFonts w:cstheme="minorBidi"/>
+              <w:noProof/>
+              <w:kern w:val="2"/>
+              <w:sz w:val="24"/>
+              <w:szCs w:val="24"/>
+              <w14:ligatures w14:val="standardContextual"/>
+            </w:rPr>
+          </w:pPr>
+          <w:hyperlink w:anchor="_Toc202994716" w:history="1">
+            <w:r>
+              <w:rPr>
+                <w:rStyle w:val="Collegamentoipertestuale"/>
+                <w:rFonts w:ascii="Times New Roman" w:hAnsi="Times New Roman"/>
+                <w:b/>
+                <w:bCs/>
+                <w:noProof/>
+              </w:rPr>
+              <w:t>Conclusioni</w:t>
+            </w:r>
+            <w:r>
+              <w:rPr>
+                <w:noProof/>
+                <w:webHidden/>
+              </w:rPr>
+              <w:tab/>
+            </w:r>
+            <w:r>
+              <w:rPr>
+                <w:noProof/>
+                <w:webHidden/>
+              </w:rPr>
+              <w:fldChar w:fldCharType="begin"/>
+            </w:r>
+            <w:r>
+              <w:rPr>
+                <w:noProof/>
+                <w:webHidden/>
+              </w:rPr>
+              <w:instrText xml:space="preserve"> PAGEREF _Toc202994716 \h </w:instrText>
+            </w:r>
+            <w:r>
+              <w:rPr>
+                <w:noProof/>
+                <w:webHidden/>
+              </w:rPr>
+            </w:r>
+            <w:r>
+              <w:rPr>
+                <w:noProof/>
+                <w:webHidden/>
+              </w:rPr>
+              <w:fldChar w:fldCharType="separate"/>
+            </w:r>
+            <w:r>
+              <w:rPr>
+                <w:noProof/>
+                <w:webHidden/>
+              </w:rPr>
+              <w:t>21</w:t>
+            </w:r>
+            <w:r>
+              <w:rPr>
+                <w:noProof/>
+                <w:webHidden/>
+              </w:rPr>
+              <w:fldChar w:fldCharType="end"/>
+            </w:r>
+          </w:hyperlink>
+        </w:p>
+        <w:p>
+          <w:pPr>
+            <w:pStyle w:val="Sommario2"/>
+            <w:tabs>
+              <w:tab w:val="right" w:leader="dot" w:pos="9628"/>
+            </w:tabs>
+            <w:rPr>
+              <w:rFonts w:cstheme="minorBidi"/>
+              <w:noProof/>
+              <w:kern w:val="2"/>
+              <w:sz w:val="24"/>
+              <w:szCs w:val="24"/>
+              <w14:ligatures w14:val="standardContextual"/>
+            </w:rPr>
+          </w:pPr>
+          <w:hyperlink w:anchor="_Toc202994717" w:history="1">
+            <w:r>
+              <w:rPr>
+                <w:rStyle w:val="Collegamentoipertestuale"/>
+                <w:rFonts w:ascii="Times New Roman" w:hAnsi="Times New Roman"/>
+                <w:b/>
+                <w:bCs/>
+                <w:noProof/>
+              </w:rPr>
+              <w:t>Testing del software</w:t>
+            </w:r>
+            <w:r>
+              <w:rPr>
+                <w:noProof/>
+                <w:webHidden/>
+              </w:rPr>
+              <w:tab/>
+            </w:r>
+            <w:r>
+              <w:rPr>
+                <w:noProof/>
+                <w:webHidden/>
+              </w:rPr>
+              <w:fldChar w:fldCharType="begin"/>
+            </w:r>
+            <w:r>
+              <w:rPr>
+                <w:noProof/>
+                <w:webHidden/>
+              </w:rPr>
+              <w:instrText xml:space="preserve"> PAGEREF _Toc202994717 \h </w:instrText>
+            </w:r>
+            <w:r>
+              <w:rPr>
+                <w:noProof/>
+                <w:webHidden/>
+              </w:rPr>
+            </w:r>
+            <w:r>
+              <w:rPr>
+                <w:noProof/>
+                <w:webHidden/>
+              </w:rPr>
+              <w:fldChar w:fldCharType="separate"/>
+            </w:r>
+            <w:r>
+              <w:rPr>
+                <w:noProof/>
+                <w:webHidden/>
+              </w:rPr>
+              <w:t>21</w:t>
+            </w:r>
+            <w:r>
+              <w:rPr>
+                <w:noProof/>
+                <w:webHidden/>
+              </w:rPr>
+              <w:fldChar w:fldCharType="end"/>
+            </w:r>
+          </w:hyperlink>
+        </w:p>
+        <w:p>
+          <w:pPr>
+            <w:pStyle w:val="Sommario2"/>
+            <w:tabs>
+              <w:tab w:val="right" w:leader="dot" w:pos="9628"/>
+            </w:tabs>
+            <w:rPr>
+              <w:rFonts w:cstheme="minorBidi"/>
+              <w:noProof/>
+              <w:kern w:val="2"/>
+              <w:sz w:val="24"/>
+              <w:szCs w:val="24"/>
+              <w14:ligatures w14:val="standardContextual"/>
+            </w:rPr>
+          </w:pPr>
+          <w:hyperlink w:anchor="_Toc202994718" w:history="1">
+            <w:r>
+              <w:rPr>
+                <w:rStyle w:val="Collegamentoipertestuale"/>
+                <w:rFonts w:ascii="Times New Roman" w:hAnsi="Times New Roman"/>
+                <w:b/>
+                <w:bCs/>
+                <w:noProof/>
+              </w:rPr>
+              <w:t>Analisi qualità e metriche del software</w:t>
+            </w:r>
+            <w:r>
+              <w:rPr>
+                <w:noProof/>
+                <w:webHidden/>
+              </w:rPr>
+              <w:tab/>
+            </w:r>
+            <w:r>
+              <w:rPr>
+                <w:noProof/>
+                <w:webHidden/>
+              </w:rPr>
+              <w:fldChar w:fldCharType="begin"/>
+            </w:r>
+            <w:r>
+              <w:rPr>
+                <w:noProof/>
+                <w:webHidden/>
+              </w:rPr>
+              <w:instrText xml:space="preserve"> PAGEREF _Toc202994718 \h </w:instrText>
+            </w:r>
+            <w:r>
+              <w:rPr>
+                <w:noProof/>
+                <w:webHidden/>
+              </w:rPr>
+            </w:r>
+            <w:r>
+              <w:rPr>
+                <w:noProof/>
+                <w:webHidden/>
+              </w:rPr>
+              <w:fldChar w:fldCharType="separate"/>
+            </w:r>
+            <w:r>
+              <w:rPr>
+                <w:noProof/>
+                <w:webHidden/>
+              </w:rPr>
+              <w:t>22</w:t>
             </w:r>
             <w:r>
               <w:rPr>
@@ -2415,14 +2614,6 @@
     </w:p>
     <w:p>
       <w:pPr>
-        <w:jc w:val="both"/>
-        <w:rPr>
-          <w:rFonts w:ascii="Times New Roman" w:hAnsi="Times New Roman" w:cs="Times New Roman"/>
-        </w:rPr>
-      </w:pPr>
-    </w:p>
-    <w:p>
-      <w:pPr>
         <w:pStyle w:val="Titolo1"/>
         <w:jc w:val="both"/>
         <w:rPr>
@@ -2434,7 +2625,7 @@
           <w:szCs w:val="44"/>
         </w:rPr>
       </w:pPr>
-      <w:bookmarkStart w:id="0" w:name="_Toc202910801"/>
+      <w:bookmarkStart w:id="0" w:name="_Toc202994693"/>
       <w:r>
         <w:rPr>
           <w:rFonts w:ascii="Times New Roman" w:hAnsi="Times New Roman" w:cs="Times New Roman"/>
@@ -2472,7 +2663,7 @@
           <w:color w:val="auto"/>
         </w:rPr>
       </w:pPr>
-      <w:bookmarkStart w:id="1" w:name="_Toc202910802"/>
+      <w:bookmarkStart w:id="1" w:name="_Toc202994694"/>
       <w:r>
         <w:rPr>
           <w:rFonts w:ascii="Times New Roman" w:hAnsi="Times New Roman" w:cs="Times New Roman"/>
@@ -2777,7 +2968,7 @@
           <w:color w:val="auto"/>
         </w:rPr>
       </w:pPr>
-      <w:bookmarkStart w:id="2" w:name="_Toc202910803"/>
+      <w:bookmarkStart w:id="2" w:name="_Toc202994695"/>
       <w:r>
         <w:rPr>
           <w:rFonts w:ascii="Times New Roman" w:hAnsi="Times New Roman" w:cs="Times New Roman"/>
@@ -3807,7 +3998,7 @@
           <w:color w:val="auto"/>
         </w:rPr>
       </w:pPr>
-      <w:bookmarkStart w:id="3" w:name="_Toc202910804"/>
+      <w:bookmarkStart w:id="3" w:name="_Toc202994696"/>
       <w:r>
         <w:rPr>
           <w:rFonts w:ascii="Times New Roman" w:hAnsi="Times New Roman" w:cs="Times New Roman"/>
@@ -4094,7 +4285,7 @@
           <w:color w:val="auto"/>
         </w:rPr>
       </w:pPr>
-      <w:bookmarkStart w:id="4" w:name="_Toc202910805"/>
+      <w:bookmarkStart w:id="4" w:name="_Toc202994697"/>
       <w:r>
         <w:rPr>
           <w:rFonts w:ascii="Times New Roman" w:hAnsi="Times New Roman" w:cs="Times New Roman"/>
@@ -5073,7 +5264,7 @@
           <w:color w:val="auto"/>
         </w:rPr>
       </w:pPr>
-      <w:bookmarkStart w:id="5" w:name="_Toc202910806"/>
+      <w:bookmarkStart w:id="5" w:name="_Toc202994698"/>
       <w:r>
         <w:rPr>
           <w:rFonts w:ascii="Times New Roman" w:hAnsi="Times New Roman" w:cs="Times New Roman"/>
@@ -6194,7 +6385,7 @@
           <w14:ligatures w14:val="none"/>
         </w:rPr>
       </w:pPr>
-      <w:bookmarkStart w:id="6" w:name="_Toc202910807"/>
+      <w:bookmarkStart w:id="6" w:name="_Toc202994699"/>
       <w:r>
         <w:rPr>
           <w:rFonts w:ascii="Times New Roman" w:eastAsia="Times New Roman" w:hAnsi="Times New Roman" w:cs="Times New Roman"/>
@@ -6576,192 +6767,14 @@
       </w:pPr>
       <w:r>
         <w:rPr>
+          <w:rFonts w:ascii="Times New Roman" w:hAnsi="Times New Roman" w:cs="Times New Roman"/>
           <w:noProof/>
-        </w:rPr>
-        <mc:AlternateContent>
-          <mc:Choice Requires="wps">
-            <w:drawing>
-              <wp:anchor distT="0" distB="0" distL="114300" distR="114300" simplePos="0" relativeHeight="251667456" behindDoc="0" locked="0" layoutInCell="1" allowOverlap="1" wp14:anchorId="52D92174" wp14:editId="30577E1C">
-                <wp:simplePos x="0" y="0"/>
-                <wp:positionH relativeFrom="column">
-                  <wp:posOffset>404495</wp:posOffset>
-                </wp:positionH>
-                <wp:positionV relativeFrom="paragraph">
-                  <wp:posOffset>4582795</wp:posOffset>
-                </wp:positionV>
-                <wp:extent cx="5109210" cy="635"/>
-                <wp:effectExtent l="0" t="0" r="0" b="0"/>
-                <wp:wrapSquare wrapText="bothSides"/>
-                <wp:docPr id="2127030498" name="Casella di testo 1"/>
-                <wp:cNvGraphicFramePr/>
-                <a:graphic xmlns:a="http://schemas.openxmlformats.org/drawingml/2006/main">
-                  <a:graphicData uri="http://schemas.microsoft.com/office/word/2010/wordprocessingShape">
-                    <wps:wsp>
-                      <wps:cNvSpPr txBox="1"/>
-                      <wps:spPr>
-                        <a:xfrm>
-                          <a:off x="0" y="0"/>
-                          <a:ext cx="5109210" cy="635"/>
-                        </a:xfrm>
-                        <a:prstGeom prst="rect">
-                          <a:avLst/>
-                        </a:prstGeom>
-                        <a:solidFill>
-                          <a:prstClr val="white"/>
-                        </a:solidFill>
-                        <a:ln>
-                          <a:noFill/>
-                        </a:ln>
-                      </wps:spPr>
-                      <wps:txbx>
-                        <w:txbxContent>
-                          <w:p>
-                            <w:pPr>
-                              <w:pStyle w:val="Didascalia"/>
-                              <w:jc w:val="center"/>
-                              <w:rPr>
-                                <w:rFonts w:ascii="Times New Roman" w:hAnsi="Times New Roman" w:cs="Times New Roman"/>
-                                <w:noProof/>
-                              </w:rPr>
-                            </w:pPr>
-                            <w:r>
-                              <w:rPr>
-                                <w:rFonts w:ascii="Times New Roman" w:hAnsi="Times New Roman" w:cs="Times New Roman"/>
-                              </w:rPr>
-                              <w:t xml:space="preserve">Figura </w:t>
-                            </w:r>
-                            <w:r>
-                              <w:rPr>
-                                <w:rFonts w:ascii="Times New Roman" w:hAnsi="Times New Roman" w:cs="Times New Roman"/>
-                              </w:rPr>
-                              <w:fldChar w:fldCharType="begin"/>
-                            </w:r>
-                            <w:r>
-                              <w:rPr>
-                                <w:rFonts w:ascii="Times New Roman" w:hAnsi="Times New Roman" w:cs="Times New Roman"/>
-                              </w:rPr>
-                              <w:instrText xml:space="preserve"> SEQ Figura \* ARABIC </w:instrText>
-                            </w:r>
-                            <w:r>
-                              <w:rPr>
-                                <w:rFonts w:ascii="Times New Roman" w:hAnsi="Times New Roman" w:cs="Times New Roman"/>
-                              </w:rPr>
-                              <w:fldChar w:fldCharType="separate"/>
-                            </w:r>
-                            <w:r>
-                              <w:rPr>
-                                <w:rFonts w:ascii="Times New Roman" w:hAnsi="Times New Roman" w:cs="Times New Roman"/>
-                                <w:noProof/>
-                              </w:rPr>
-                              <w:t>3</w:t>
-                            </w:r>
-                            <w:r>
-                              <w:rPr>
-                                <w:rFonts w:ascii="Times New Roman" w:hAnsi="Times New Roman" w:cs="Times New Roman"/>
-                              </w:rPr>
-                              <w:fldChar w:fldCharType="end"/>
-                            </w:r>
-                            <w:r>
-                              <w:rPr>
-                                <w:rFonts w:ascii="Times New Roman" w:hAnsi="Times New Roman" w:cs="Times New Roman"/>
-                              </w:rPr>
-                              <w:t>: MVC diagram.</w:t>
-                            </w:r>
-                          </w:p>
-                        </w:txbxContent>
-                      </wps:txbx>
-                      <wps:bodyPr rot="0" spcFirstLastPara="0" vertOverflow="overflow" horzOverflow="overflow" vert="horz" wrap="square" lIns="0" tIns="0" rIns="0" bIns="0" numCol="1" spcCol="0" rtlCol="0" fromWordArt="0" anchor="t" anchorCtr="0" forceAA="0" compatLnSpc="1">
-                        <a:prstTxWarp prst="textNoShape">
-                          <a:avLst/>
-                        </a:prstTxWarp>
-                        <a:spAutoFit/>
-                      </wps:bodyPr>
-                    </wps:wsp>
-                  </a:graphicData>
-                </a:graphic>
-              </wp:anchor>
-            </w:drawing>
-          </mc:Choice>
-          <mc:Fallback>
-            <w:pict>
-              <v:shapetype w14:anchorId="52D92174" id="_x0000_t202" coordsize="21600,21600" o:spt="202" path="m,l,21600r21600,l21600,xe">
-                <v:stroke joinstyle="miter"/>
-                <v:path gradientshapeok="t" o:connecttype="rect"/>
-              </v:shapetype>
-              <v:shape id="Casella di testo 1" o:spid="_x0000_s1026" type="#_x0000_t202" style="position:absolute;left:0;text-align:left;margin-left:31.85pt;margin-top:360.85pt;width:402.3pt;height:.05pt;z-index:251667456;visibility:visible;mso-wrap-style:square;mso-wrap-distance-left:9pt;mso-wrap-distance-top:0;mso-wrap-distance-right:9pt;mso-wrap-distance-bottom:0;mso-position-horizontal:absolute;mso-position-horizontal-relative:text;mso-position-vertical:absolute;mso-position-vertical-relative:text;v-text-anchor:top" o:gfxdata="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" stroked="f">
-                <v:textbox style="mso-fit-shape-to-text:t" inset="0,0,0,0">
-                  <w:txbxContent>
-                    <w:p>
-                      <w:pPr>
-                        <w:pStyle w:val="Didascalia"/>
-                        <w:jc w:val="center"/>
-                        <w:rPr>
-                          <w:rFonts w:ascii="Times New Roman" w:hAnsi="Times New Roman" w:cs="Times New Roman"/>
-                          <w:noProof/>
-                        </w:rPr>
-                      </w:pPr>
-                      <w:r>
-                        <w:rPr>
-                          <w:rFonts w:ascii="Times New Roman" w:hAnsi="Times New Roman" w:cs="Times New Roman"/>
-                        </w:rPr>
-                        <w:t xml:space="preserve">Figura </w:t>
-                      </w:r>
-                      <w:r>
-                        <w:rPr>
-                          <w:rFonts w:ascii="Times New Roman" w:hAnsi="Times New Roman" w:cs="Times New Roman"/>
-                        </w:rPr>
-                        <w:fldChar w:fldCharType="begin"/>
-                      </w:r>
-                      <w:r>
-                        <w:rPr>
-                          <w:rFonts w:ascii="Times New Roman" w:hAnsi="Times New Roman" w:cs="Times New Roman"/>
-                        </w:rPr>
-                        <w:instrText xml:space="preserve"> SEQ Figura \* ARABIC </w:instrText>
-                      </w:r>
-                      <w:r>
-                        <w:rPr>
-                          <w:rFonts w:ascii="Times New Roman" w:hAnsi="Times New Roman" w:cs="Times New Roman"/>
-                        </w:rPr>
-                        <w:fldChar w:fldCharType="separate"/>
-                      </w:r>
-                      <w:r>
-                        <w:rPr>
-                          <w:rFonts w:ascii="Times New Roman" w:hAnsi="Times New Roman" w:cs="Times New Roman"/>
-                          <w:noProof/>
-                        </w:rPr>
-                        <w:t>3</w:t>
-                      </w:r>
-                      <w:r>
-                        <w:rPr>
-                          <w:rFonts w:ascii="Times New Roman" w:hAnsi="Times New Roman" w:cs="Times New Roman"/>
-                        </w:rPr>
-                        <w:fldChar w:fldCharType="end"/>
-                      </w:r>
-                      <w:r>
-                        <w:rPr>
-                          <w:rFonts w:ascii="Times New Roman" w:hAnsi="Times New Roman" w:cs="Times New Roman"/>
-                        </w:rPr>
-                        <w:t>: MVC diagram.</w:t>
-                      </w:r>
-                    </w:p>
-                  </w:txbxContent>
-                </v:textbox>
-                <w10:wrap type="square"/>
-              </v:shape>
-            </w:pict>
-          </mc:Fallback>
-        </mc:AlternateContent>
-      </w:r>
-      <w:r>
-        <w:rPr>
-          <w:rFonts w:ascii="Times New Roman" w:hAnsi="Times New Roman" w:cs="Times New Roman"/>
-          <w:noProof/>
           <w:sz w:val="24"/>
           <w:szCs w:val="24"/>
           <w:lang w:eastAsia="it-IT"/>
         </w:rPr>
         <w:drawing>
-          <wp:anchor distT="0" distB="0" distL="114300" distR="114300" simplePos="0" relativeHeight="251663360" behindDoc="1" locked="0" layoutInCell="1" allowOverlap="1" wp14:anchorId="15F51FBE" wp14:editId="19F9E99D">
+          <wp:anchor distT="0" distB="0" distL="114300" distR="114300" simplePos="0" relativeHeight="251663360" behindDoc="1" locked="0" layoutInCell="1" allowOverlap="1" wp14:anchorId="15F51FBE" wp14:editId="20BBC522">
             <wp:simplePos x="0" y="0"/>
             <wp:positionH relativeFrom="column">
               <wp:posOffset>404495</wp:posOffset>
@@ -7079,7 +7092,7 @@
           <w:szCs w:val="44"/>
         </w:rPr>
       </w:pPr>
-      <w:bookmarkStart w:id="7" w:name="_Toc202910808"/>
+      <w:bookmarkStart w:id="7" w:name="_Toc202994700"/>
       <w:r>
         <w:rPr>
           <w:rFonts w:ascii="Times New Roman" w:hAnsi="Times New Roman" w:cs="Times New Roman"/>
@@ -7105,18 +7118,7 @@
       </w:r>
       <w:bookmarkEnd w:id="7"/>
     </w:p>
-    <w:p>
-      <w:pPr>
-        <w:jc w:val="both"/>
-        <w:rPr>
-          <w:rFonts w:ascii="Times New Roman" w:hAnsi="Times New Roman" w:cs="Times New Roman"/>
-          <w:b/>
-          <w:bCs/>
-          <w:sz w:val="44"/>
-          <w:szCs w:val="44"/>
-        </w:rPr>
-      </w:pPr>
-    </w:p>
+    <w:p/>
     <w:p>
       <w:pPr>
         <w:pStyle w:val="Titolo2"/>
@@ -7128,7 +7130,7 @@
           <w:color w:val="auto"/>
         </w:rPr>
       </w:pPr>
-      <w:bookmarkStart w:id="8" w:name="_Toc202910809"/>
+      <w:bookmarkStart w:id="8" w:name="_Toc202994701"/>
       <w:r>
         <w:rPr>
           <w:rFonts w:ascii="Times New Roman" w:hAnsi="Times New Roman" w:cs="Times New Roman"/>
@@ -7343,7 +7345,7 @@
           <w:color w:val="auto"/>
         </w:rPr>
       </w:pPr>
-      <w:bookmarkStart w:id="9" w:name="_Toc202910810"/>
+      <w:bookmarkStart w:id="9" w:name="_Toc202994702"/>
       <w:r>
         <w:rPr>
           <w:rFonts w:ascii="Times New Roman" w:hAnsi="Times New Roman" w:cs="Times New Roman"/>
@@ -8173,7 +8175,7 @@
           <w:color w:val="auto"/>
         </w:rPr>
       </w:pPr>
-      <w:bookmarkStart w:id="10" w:name="_Toc202910811"/>
+      <w:bookmarkStart w:id="10" w:name="_Toc202994703"/>
       <w:r>
         <w:rPr>
           <w:rFonts w:ascii="Times New Roman" w:hAnsi="Times New Roman" w:cs="Times New Roman"/>
@@ -8187,6 +8189,50 @@
     </w:p>
     <w:p>
       <w:pPr>
+        <w:rPr>
+          <w:rFonts w:ascii="Times New Roman" w:eastAsiaTheme="majorEastAsia" w:hAnsi="Times New Roman" w:cs="Times New Roman"/>
+          <w:b/>
+          <w:bCs/>
+          <w:sz w:val="32"/>
+          <w:szCs w:val="32"/>
+        </w:rPr>
+      </w:pPr>
+      <w:r>
+        <w:rPr>
+          <w:rFonts w:ascii="Times New Roman" w:eastAsia="Times New Roman" w:hAnsi="Times New Roman" w:cs="Times New Roman"/>
+          <w:kern w:val="0"/>
+          <w:sz w:val="24"/>
+          <w:szCs w:val="24"/>
+          <w:lang w:eastAsia="it-IT"/>
+          <w14:ligatures w14:val="none"/>
+        </w:rPr>
+        <w:t xml:space="preserve">Il database utilizzato per il progetto è un file locale denominato </w:t>
+      </w:r>
+      <w:r>
+        <w:rPr>
+          <w:rFonts w:ascii="Courier New" w:eastAsia="Times New Roman" w:hAnsi="Courier New" w:cs="Courier New"/>
+          <w:kern w:val="0"/>
+          <w:sz w:val="20"/>
+          <w:szCs w:val="20"/>
+          <w:lang w:eastAsia="it-IT"/>
+          <w14:ligatures w14:val="none"/>
+        </w:rPr>
+        <w:t>db.db3</w:t>
+      </w:r>
+      <w:r>
+        <w:rPr>
+          <w:rFonts w:ascii="Times New Roman" w:eastAsia="Times New Roman" w:hAnsi="Times New Roman" w:cs="Times New Roman"/>
+          <w:kern w:val="0"/>
+          <w:sz w:val="24"/>
+          <w:szCs w:val="24"/>
+          <w:lang w:eastAsia="it-IT"/>
+          <w14:ligatures w14:val="none"/>
+        </w:rPr>
+        <w:t xml:space="preserve">, realizzato con SQLite. La sua struttura logica è stata progettata seguendo un modello Entità-Relazione (ER), che evidenzia le tre entità principali, insieme alle loro relazioni. </w:t>
+      </w:r>
+    </w:p>
+    <w:p>
+      <w:pPr>
         <w:spacing w:before="100" w:beforeAutospacing="1" w:after="100" w:afterAutospacing="1" w:line="240" w:lineRule="auto"/>
         <w:jc w:val="both"/>
         <w:rPr>
@@ -8203,13 +8249,13 @@
           <w:noProof/>
         </w:rPr>
         <w:drawing>
-          <wp:anchor distT="0" distB="0" distL="114300" distR="114300" simplePos="0" relativeHeight="251671552" behindDoc="0" locked="0" layoutInCell="1" allowOverlap="1" wp14:anchorId="68967B40" wp14:editId="76F321B7">
+          <wp:anchor distT="0" distB="0" distL="114300" distR="114300" simplePos="0" relativeHeight="251671552" behindDoc="0" locked="0" layoutInCell="1" allowOverlap="1" wp14:anchorId="68967B40" wp14:editId="26DEFF6A">
             <wp:simplePos x="0" y="0"/>
             <wp:positionH relativeFrom="column">
               <wp:posOffset>15875</wp:posOffset>
             </wp:positionH>
             <wp:positionV relativeFrom="paragraph">
-              <wp:posOffset>864235</wp:posOffset>
+              <wp:posOffset>300029</wp:posOffset>
             </wp:positionV>
             <wp:extent cx="6041390" cy="4064635"/>
             <wp:effectExtent l="0" t="0" r="0" b="0"/>
@@ -8265,111 +8311,6 @@
           </wp:anchor>
         </w:drawing>
       </w:r>
-      <w:r>
-        <w:rPr>
-          <w:rFonts w:ascii="Times New Roman" w:eastAsia="Times New Roman" w:hAnsi="Times New Roman" w:cs="Times New Roman"/>
-          <w:kern w:val="0"/>
-          <w:sz w:val="24"/>
-          <w:szCs w:val="24"/>
-          <w:lang w:eastAsia="it-IT"/>
-          <w14:ligatures w14:val="none"/>
-        </w:rPr>
-        <w:t xml:space="preserve">Il database utilizzato per il progetto è un file locale denominato </w:t>
-      </w:r>
-      <w:r>
-        <w:rPr>
-          <w:rFonts w:ascii="Courier New" w:eastAsia="Times New Roman" w:hAnsi="Courier New" w:cs="Courier New"/>
-          <w:kern w:val="0"/>
-          <w:sz w:val="20"/>
-          <w:szCs w:val="20"/>
-          <w:lang w:eastAsia="it-IT"/>
-          <w14:ligatures w14:val="none"/>
-        </w:rPr>
-        <w:t>db.db3</w:t>
-      </w:r>
-      <w:r>
-        <w:rPr>
-          <w:rFonts w:ascii="Times New Roman" w:eastAsia="Times New Roman" w:hAnsi="Times New Roman" w:cs="Times New Roman"/>
-          <w:kern w:val="0"/>
-          <w:sz w:val="24"/>
-          <w:szCs w:val="24"/>
-          <w:lang w:eastAsia="it-IT"/>
-          <w14:ligatures w14:val="none"/>
-        </w:rPr>
-        <w:t xml:space="preserve">, realizzato con SQLite. La sua struttura logica è stata progettata seguendo un modello Entità-Relazione (ER), che evidenzia le tre entità principali: </w:t>
-      </w:r>
-      <w:r>
-        <w:rPr>
-          <w:rFonts w:ascii="Times New Roman" w:eastAsia="Times New Roman" w:hAnsi="Times New Roman" w:cs="Times New Roman"/>
-          <w:b/>
-          <w:bCs/>
-          <w:kern w:val="0"/>
-          <w:sz w:val="24"/>
-          <w:szCs w:val="24"/>
-          <w:lang w:eastAsia="it-IT"/>
-          <w14:ligatures w14:val="none"/>
-        </w:rPr>
-        <w:t>UTENTE</w:t>
-      </w:r>
-      <w:r>
-        <w:rPr>
-          <w:rFonts w:ascii="Times New Roman" w:eastAsia="Times New Roman" w:hAnsi="Times New Roman" w:cs="Times New Roman"/>
-          <w:kern w:val="0"/>
-          <w:sz w:val="24"/>
-          <w:szCs w:val="24"/>
-          <w:lang w:eastAsia="it-IT"/>
-          <w14:ligatures w14:val="none"/>
-        </w:rPr>
-        <w:t xml:space="preserve">, </w:t>
-      </w:r>
-      <w:r>
-        <w:rPr>
-          <w:rFonts w:ascii="Times New Roman" w:eastAsia="Times New Roman" w:hAnsi="Times New Roman" w:cs="Times New Roman"/>
-          <w:b/>
-          <w:bCs/>
-          <w:kern w:val="0"/>
-          <w:sz w:val="24"/>
-          <w:szCs w:val="24"/>
-          <w:lang w:eastAsia="it-IT"/>
-          <w14:ligatures w14:val="none"/>
-        </w:rPr>
-        <w:t>LUOGO</w:t>
-      </w:r>
-      <w:r>
-        <w:rPr>
-          <w:rFonts w:ascii="Times New Roman" w:eastAsia="Times New Roman" w:hAnsi="Times New Roman" w:cs="Times New Roman"/>
-          <w:kern w:val="0"/>
-          <w:sz w:val="24"/>
-          <w:szCs w:val="24"/>
-          <w:lang w:eastAsia="it-IT"/>
-          <w14:ligatures w14:val="none"/>
-        </w:rPr>
-        <w:t xml:space="preserve"> e </w:t>
-      </w:r>
-      <w:r>
-        <w:rPr>
-          <w:rFonts w:ascii="Times New Roman" w:eastAsia="Times New Roman" w:hAnsi="Times New Roman" w:cs="Times New Roman"/>
-          <w:b/>
-          <w:bCs/>
-          <w:kern w:val="0"/>
-          <w:sz w:val="24"/>
-          <w:szCs w:val="24"/>
-          <w:lang w:eastAsia="it-IT"/>
-          <w14:ligatures w14:val="none"/>
-        </w:rPr>
-        <w:t>MAPPA</w:t>
-      </w:r>
-      <w:r>
-        <w:rPr>
-          <w:rFonts w:ascii="Times New Roman" w:eastAsia="Times New Roman" w:hAnsi="Times New Roman" w:cs="Times New Roman"/>
-          <w:kern w:val="0"/>
-          <w:sz w:val="24"/>
-          <w:szCs w:val="24"/>
-          <w:lang w:eastAsia="it-IT"/>
-          <w14:ligatures w14:val="none"/>
-        </w:rPr>
-        <w:t xml:space="preserve">, insieme alle loro relazioni. </w:t>
-      </w:r>
     </w:p>
     <w:p>
       <w:pPr>
@@ -8714,6 +8655,7 @@
           <w:color w:val="auto"/>
         </w:rPr>
       </w:pPr>
+      <w:bookmarkStart w:id="11" w:name="_Toc202994704"/>
       <w:r>
         <w:rPr>
           <w:rFonts w:ascii="Times New Roman" w:hAnsi="Times New Roman" w:cs="Times New Roman"/>
@@ -8723,14 +8665,29 @@
         </w:rPr>
         <w:t>Testing del database</w:t>
       </w:r>
-    </w:p>
-    <w:p>
-      <w:pPr>
-        <w:pStyle w:val="NormaleWeb"/>
-        <w:jc w:val="both"/>
-      </w:pPr>
-      <w:r>
-        <w:t xml:space="preserve">Per le attività di testing è prevista una copia separata del database, denominata </w:t>
+      <w:bookmarkEnd w:id="11"/>
+    </w:p>
+    <w:p>
+      <w:pPr>
+        <w:rPr>
+          <w:rFonts w:ascii="Times New Roman" w:hAnsi="Times New Roman" w:cs="Times New Roman"/>
+          <w:b/>
+          <w:bCs/>
+        </w:rPr>
+      </w:pPr>
+      <w:r>
+        <w:rPr>
+          <w:rFonts w:ascii="Times New Roman" w:eastAsia="Times New Roman" w:hAnsi="Times New Roman" w:cs="Times New Roman"/>
+          <w:kern w:val="0"/>
+          <w:sz w:val="24"/>
+          <w:szCs w:val="24"/>
+          <w:lang w:eastAsia="it-IT"/>
+          <w14:ligatures w14:val="none"/>
+        </w:rPr>
+        <w:t>Per le attività di testing è prevista una copia separata del database, denominata</w:t>
+      </w:r>
+      <w:r>
+        <w:t xml:space="preserve"> </w:t>
       </w:r>
       <w:r>
         <w:rPr>
@@ -8740,7 +8697,18 @@
         <w:t>test_db.db3</w:t>
       </w:r>
       <w:r>
-        <w:t xml:space="preserve">, utilizzata esclusivamente per i test automatizzati, in modo da non alterare né compromettere i dati presenti nel database principale </w:t>
+        <w:rPr>
+          <w:rFonts w:ascii="Times New Roman" w:eastAsia="Times New Roman" w:hAnsi="Times New Roman" w:cs="Times New Roman"/>
+          <w:kern w:val="0"/>
+          <w:sz w:val="24"/>
+          <w:szCs w:val="24"/>
+          <w:lang w:eastAsia="it-IT"/>
+          <w14:ligatures w14:val="none"/>
+        </w:rPr>
+        <w:t>, utilizzata esclusivamente per i test automatizzati, in modo da non alterare né compromettere i dati presenti nel database principale</w:t>
+      </w:r>
+      <w:r>
+        <w:t xml:space="preserve"> </w:t>
       </w:r>
       <w:r>
         <w:rPr>
@@ -8765,6 +8733,8 @@
         <w:rPr>
           <w:rStyle w:val="Enfasigrassetto"/>
           <w:rFonts w:eastAsiaTheme="majorEastAsia"/>
+          <w:b w:val="0"/>
+          <w:bCs w:val="0"/>
         </w:rPr>
         <w:t>JUnit 5</w:t>
       </w:r>
@@ -8959,7 +8929,7 @@
           <w:color w:val="auto"/>
         </w:rPr>
       </w:pPr>
-      <w:bookmarkStart w:id="11" w:name="_Toc202910812"/>
+      <w:bookmarkStart w:id="12" w:name="_Toc202994705"/>
       <w:r>
         <w:rPr>
           <w:rFonts w:ascii="Times New Roman" w:hAnsi="Times New Roman" w:cs="Times New Roman"/>
@@ -9006,18 +8976,7 @@
         </w:rPr>
         <w:t>applicazione client</w:t>
       </w:r>
-      <w:bookmarkEnd w:id="11"/>
-    </w:p>
-    <w:p>
-      <w:pPr>
-        <w:jc w:val="both"/>
-        <w:rPr>
-          <w:rFonts w:ascii="Times New Roman" w:hAnsi="Times New Roman" w:cs="Times New Roman"/>
-          <w:sz w:val="24"/>
-          <w:szCs w:val="24"/>
-          <w:lang w:eastAsia="it-IT"/>
-        </w:rPr>
-      </w:pPr>
+      <w:bookmarkEnd w:id="12"/>
     </w:p>
     <w:p>
       <w:pPr>
@@ -9483,7 +9442,7 @@
           <w:szCs w:val="24"/>
           <w:lang w:eastAsia="it-IT"/>
         </w:rPr>
-        <w:t>I contenuti dell’architettura sono spiegati nel dettaglio nella sezione “Iterazione 2” in quanto questo schema è stato successivamente ampliato alla definizione di nuovi casi d’uso e nuove necessità.</w:t>
+        <w:t>I contenuti dell’architettura sono spiegati nel dettaglio nella sezione Iterazione 2 in quanto questo schema è stato successivamente ampliato alla definizione di nuovi casi d’uso e nuove necessità.</w:t>
       </w:r>
     </w:p>
     <w:p>
@@ -9541,7 +9500,7 @@
           <w:color w:val="auto"/>
         </w:rPr>
       </w:pPr>
-      <w:bookmarkStart w:id="12" w:name="_Toc202910813"/>
+      <w:bookmarkStart w:id="13" w:name="_Toc202994706"/>
       <w:r>
         <w:rPr>
           <w:rFonts w:ascii="Times New Roman" w:hAnsi="Times New Roman" w:cs="Times New Roman"/>
@@ -9552,12 +9511,7 @@
         <w:lastRenderedPageBreak/>
         <w:t>Progettazione User Interface</w:t>
       </w:r>
-      <w:bookmarkEnd w:id="12"/>
-    </w:p>
-    <w:p>
-      <w:pPr>
-        <w:jc w:val="both"/>
-      </w:pPr>
+      <w:bookmarkEnd w:id="13"/>
     </w:p>
     <w:p>
       <w:pPr>
@@ -9596,6 +9550,9 @@
     <w:p>
       <w:pPr>
         <w:jc w:val="both"/>
+        <w:rPr>
+          <w:rFonts w:ascii="Times New Roman" w:hAnsi="Times New Roman" w:cs="Times New Roman"/>
+        </w:rPr>
       </w:pPr>
     </w:p>
     <w:p>
@@ -9607,9 +9564,9 @@
           <w:noProof/>
         </w:rPr>
         <w:drawing>
-          <wp:inline distT="0" distB="0" distL="0" distR="0" wp14:anchorId="0A87F332" wp14:editId="47F84A41">
+          <wp:inline distT="0" distB="0" distL="0" distR="0" wp14:anchorId="0A87F332" wp14:editId="3C156397">
             <wp:extent cx="1508712" cy="3270250"/>
-            <wp:effectExtent l="0" t="0" r="0" b="6350"/>
+            <wp:effectExtent l="0" t="0" r="6350" b="0"/>
             <wp:docPr id="149292790" name="Immagine 2"/>
             <wp:cNvGraphicFramePr>
               <a:graphicFrameLocks xmlns:a="http://schemas.openxmlformats.org/drawingml/2006/main" noChangeAspect="1"/>
@@ -9663,7 +9620,7 @@
           <w:noProof/>
         </w:rPr>
         <w:drawing>
-          <wp:inline distT="0" distB="0" distL="0" distR="0" wp14:anchorId="4E98D7AA" wp14:editId="1B791A97">
+          <wp:inline distT="0" distB="0" distL="0" distR="0" wp14:anchorId="4E98D7AA" wp14:editId="338253D9">
             <wp:extent cx="1514101" cy="3275965"/>
             <wp:effectExtent l="0" t="0" r="0" b="635"/>
             <wp:docPr id="1442385492" name="Immagine 4"/>
@@ -9695,7 +9652,7 @@
                   <pic:spPr bwMode="auto">
                     <a:xfrm>
                       <a:off x="0" y="0"/>
-                      <a:ext cx="1546310" cy="3345653"/>
+                      <a:ext cx="1514101" cy="3275965"/>
                     </a:xfrm>
                     <a:prstGeom prst="rect">
                       <a:avLst/>
@@ -9719,9 +9676,9 @@
           <w:noProof/>
         </w:rPr>
         <w:drawing>
-          <wp:inline distT="0" distB="0" distL="0" distR="0" wp14:anchorId="7DA39A82" wp14:editId="370D7CCA">
+          <wp:inline distT="0" distB="0" distL="0" distR="0" wp14:anchorId="7DA39A82" wp14:editId="0310B87D">
             <wp:extent cx="1510126" cy="3273315"/>
-            <wp:effectExtent l="0" t="0" r="0" b="3810"/>
+            <wp:effectExtent l="0" t="0" r="5080" b="0"/>
             <wp:docPr id="1482037980" name="Immagine 5"/>
             <wp:cNvGraphicFramePr>
               <a:graphicFrameLocks xmlns:a="http://schemas.openxmlformats.org/drawingml/2006/main" noChangeAspect="1"/>
@@ -9751,7 +9708,7 @@
                   <pic:spPr bwMode="auto">
                     <a:xfrm>
                       <a:off x="0" y="0"/>
-                      <a:ext cx="1537996" cy="3333725"/>
+                      <a:ext cx="1510126" cy="3273315"/>
                     </a:xfrm>
                     <a:prstGeom prst="rect">
                       <a:avLst/>
@@ -9906,6 +9863,7 @@
           <w:color w:val="auto"/>
         </w:rPr>
       </w:pPr>
+      <w:bookmarkStart w:id="14" w:name="_Toc202994707"/>
       <w:r>
         <w:rPr>
           <w:rFonts w:ascii="Times New Roman" w:hAnsi="Times New Roman" w:cs="Times New Roman"/>
@@ -9916,14 +9874,7 @@
         <w:lastRenderedPageBreak/>
         <w:t>Implementazione front-end</w:t>
       </w:r>
-    </w:p>
-    <w:p>
-      <w:pPr>
-        <w:jc w:val="both"/>
-        <w:rPr>
-          <w:rFonts w:ascii="Times New Roman" w:hAnsi="Times New Roman" w:cs="Times New Roman"/>
-        </w:rPr>
-      </w:pPr>
+      <w:bookmarkEnd w:id="14"/>
     </w:p>
     <w:p>
       <w:pPr>
@@ -9959,6 +9910,16 @@
         <w:br/>
         <w:t>Siccome il server SpringBoot non è al momento disponibile su una macchina fissa (e dunque è possibile che l’indirizzo IP vari tra un avvio e l’altro) è stato necessario introdurre una pagina iniziale in cui inserire l’indirizzo IP e la porta internet del server a cui collegarsi.</w:t>
       </w:r>
+    </w:p>
+    <w:p>
+      <w:pPr>
+        <w:jc w:val="both"/>
+        <w:rPr>
+          <w:rFonts w:ascii="Times New Roman" w:hAnsi="Times New Roman" w:cs="Times New Roman"/>
+          <w:sz w:val="24"/>
+          <w:szCs w:val="24"/>
+        </w:rPr>
+      </w:pPr>
     </w:p>
     <w:p>
       <w:pPr>
@@ -10169,6 +10130,7 @@
           <w:color w:val="auto"/>
         </w:rPr>
       </w:pPr>
+      <w:bookmarkStart w:id="15" w:name="_Toc202994708"/>
       <w:r>
         <w:rPr>
           <w:rFonts w:ascii="Times New Roman" w:hAnsi="Times New Roman" w:cs="Times New Roman"/>
@@ -10178,6 +10140,7 @@
         </w:rPr>
         <w:t>Progettazione algoritmo per il calcolo dell’itinerario</w:t>
       </w:r>
+      <w:bookmarkEnd w:id="15"/>
     </w:p>
     <w:p>
       <w:pPr>
@@ -10201,6 +10164,36 @@
         </w:rPr>
         <w:t>[inserire pseudocodice + analisi complessità in questa sezione + eventualmente UML vari]</w:t>
       </w:r>
+    </w:p>
+    <w:p>
+      <w:pPr>
+        <w:jc w:val="both"/>
+      </w:pPr>
+    </w:p>
+    <w:p>
+      <w:pPr>
+        <w:jc w:val="both"/>
+      </w:pPr>
+    </w:p>
+    <w:p>
+      <w:pPr>
+        <w:jc w:val="both"/>
+      </w:pPr>
+    </w:p>
+    <w:p>
+      <w:pPr>
+        <w:jc w:val="both"/>
+      </w:pPr>
+    </w:p>
+    <w:p>
+      <w:pPr>
+        <w:jc w:val="both"/>
+      </w:pPr>
+    </w:p>
+    <w:p>
+      <w:pPr>
+        <w:jc w:val="both"/>
+      </w:pPr>
     </w:p>
     <w:p>
       <w:pPr>
@@ -10231,7 +10224,7 @@
           <w:szCs w:val="44"/>
         </w:rPr>
       </w:pPr>
-      <w:bookmarkStart w:id="13" w:name="_Toc202910814"/>
+      <w:bookmarkStart w:id="16" w:name="_Toc202994709"/>
       <w:r>
         <w:rPr>
           <w:rFonts w:ascii="Times New Roman" w:hAnsi="Times New Roman" w:cs="Times New Roman"/>
@@ -10241,6 +10234,7 @@
           <w:sz w:val="44"/>
           <w:szCs w:val="44"/>
         </w:rPr>
+        <w:lastRenderedPageBreak/>
         <w:t xml:space="preserve">Iterazione </w:t>
       </w:r>
       <w:r>
@@ -10254,7 +10248,7 @@
         </w:rPr>
         <w:t>2</w:t>
       </w:r>
-      <w:bookmarkEnd w:id="13"/>
+      <w:bookmarkEnd w:id="16"/>
     </w:p>
     <w:p>
       <w:pPr>
@@ -10279,7 +10273,7 @@
           <w:color w:val="auto"/>
         </w:rPr>
       </w:pPr>
-      <w:bookmarkStart w:id="14" w:name="_Toc202910815"/>
+      <w:bookmarkStart w:id="17" w:name="_Toc202994710"/>
       <w:r>
         <w:rPr>
           <w:rFonts w:ascii="Times New Roman" w:hAnsi="Times New Roman" w:cs="Times New Roman"/>
@@ -10289,7 +10283,7 @@
         </w:rPr>
         <w:t>Aggiornamento dei casi d’uso</w:t>
       </w:r>
-      <w:bookmarkEnd w:id="14"/>
+      <w:bookmarkEnd w:id="17"/>
     </w:p>
     <w:p>
       <w:pPr>
@@ -10390,7 +10384,6 @@
           <w:lang w:eastAsia="it-IT"/>
           <w14:ligatures w14:val="none"/>
         </w:rPr>
-        <w:lastRenderedPageBreak/>
         <w:t>POSTCONDIZIONE: se l’utente decide di creare una nuova mappa, vengono avviati i casi d’uso da 4 a 7.</w:t>
       </w:r>
     </w:p>
@@ -10421,7 +10414,7 @@
           <w:color w:val="auto"/>
         </w:rPr>
       </w:pPr>
-      <w:bookmarkStart w:id="15" w:name="_Toc202910816"/>
+      <w:bookmarkStart w:id="18" w:name="_Toc202994711"/>
       <w:r>
         <w:rPr>
           <w:rFonts w:ascii="Times New Roman" w:hAnsi="Times New Roman" w:cs="Times New Roman"/>
@@ -10449,7 +10442,7 @@
         </w:rPr>
         <w:t xml:space="preserve"> dell’applicazione client</w:t>
       </w:r>
-      <w:bookmarkEnd w:id="15"/>
+      <w:bookmarkEnd w:id="18"/>
     </w:p>
     <w:p>
       <w:pPr>
@@ -10585,6 +10578,22 @@
     </w:p>
     <w:p>
       <w:pPr>
+        <w:jc w:val="both"/>
+        <w:rPr>
+          <w:lang w:eastAsia="it-IT"/>
+        </w:rPr>
+      </w:pPr>
+    </w:p>
+    <w:p>
+      <w:pPr>
+        <w:jc w:val="both"/>
+        <w:rPr>
+          <w:lang w:eastAsia="it-IT"/>
+        </w:rPr>
+      </w:pPr>
+    </w:p>
+    <w:p>
+      <w:pPr>
         <w:pStyle w:val="Titolo2"/>
         <w:jc w:val="both"/>
         <w:rPr>
@@ -10594,7 +10603,7 @@
           <w:color w:val="auto"/>
         </w:rPr>
       </w:pPr>
-      <w:bookmarkStart w:id="16" w:name="_Toc202910817"/>
+      <w:bookmarkStart w:id="19" w:name="_Toc202994712"/>
       <w:r>
         <w:rPr>
           <w:rFonts w:ascii="Times New Roman" w:hAnsi="Times New Roman" w:cs="Times New Roman"/>
@@ -10602,6 +10611,7 @@
           <w:bCs/>
           <w:color w:val="auto"/>
         </w:rPr>
+        <w:lastRenderedPageBreak/>
         <w:t>Spiegazione</w:t>
       </w:r>
       <w:r>
@@ -10672,9 +10682,8 @@
         </w:rPr>
         <w:t>Riverpod</w:t>
       </w:r>
-      <w:bookmarkEnd w:id="16"/>
-    </w:p>
-    <w:p/>
+      <w:bookmarkEnd w:id="19"/>
+    </w:p>
     <w:p>
       <w:pPr>
         <w:jc w:val="both"/>
@@ -10686,7 +10695,6 @@
           <w:szCs w:val="24"/>
         </w:rPr>
       </w:pPr>
-      <w:bookmarkStart w:id="17" w:name="_Toc202910818"/>
       <w:r>
         <w:rPr>
           <w:rFonts w:ascii="Times New Roman" w:eastAsia="Times New Roman" w:hAnsi="Times New Roman" w:cs="Times New Roman"/>
@@ -10708,7 +10716,6 @@
         </w:rPr>
         <w:t>Layer</w:t>
       </w:r>
-      <w:bookmarkEnd w:id="17"/>
       <w:r>
         <w:rPr>
           <w:rFonts w:ascii="Times New Roman" w:eastAsia="Times New Roman" w:hAnsi="Times New Roman" w:cs="Times New Roman"/>
@@ -10722,7 +10729,7 @@
     </w:p>
     <w:p>
       <w:pPr>
-        <w:spacing w:after="0" w:line="360" w:lineRule="auto"/>
+        <w:spacing w:after="0" w:line="240" w:lineRule="auto"/>
         <w:ind w:left="1" w:hanging="3"/>
         <w:jc w:val="both"/>
         <w:rPr>
@@ -10751,18 +10758,18 @@
     </w:p>
     <w:p>
       <w:pPr>
-        <w:spacing w:after="0" w:line="360" w:lineRule="auto"/>
-        <w:jc w:val="both"/>
-        <w:rPr>
-          <w:rFonts w:ascii="Times New Roman" w:eastAsia="Times New Roman" w:hAnsi="Times New Roman" w:cs="Times New Roman"/>
-          <w:sz w:val="24"/>
-          <w:szCs w:val="24"/>
-        </w:rPr>
-      </w:pPr>
-    </w:p>
-    <w:p>
-      <w:pPr>
-        <w:spacing w:after="0" w:line="360" w:lineRule="auto"/>
+        <w:spacing w:after="0" w:line="240" w:lineRule="auto"/>
+        <w:jc w:val="both"/>
+        <w:rPr>
+          <w:rFonts w:ascii="Times New Roman" w:eastAsia="Times New Roman" w:hAnsi="Times New Roman" w:cs="Times New Roman"/>
+          <w:sz w:val="24"/>
+          <w:szCs w:val="24"/>
+        </w:rPr>
+      </w:pPr>
+    </w:p>
+    <w:p>
+      <w:pPr>
+        <w:spacing w:after="0" w:line="240" w:lineRule="auto"/>
         <w:ind w:left="1" w:hanging="3"/>
         <w:jc w:val="both"/>
         <w:rPr>
@@ -10823,7 +10830,7 @@
     </w:p>
     <w:p>
       <w:pPr>
-        <w:spacing w:after="0" w:line="360" w:lineRule="auto"/>
+        <w:spacing w:after="0" w:line="240" w:lineRule="auto"/>
         <w:ind w:left="1" w:hanging="3"/>
         <w:jc w:val="both"/>
         <w:rPr>
@@ -10835,7 +10842,7 @@
     </w:p>
     <w:p>
       <w:pPr>
-        <w:spacing w:after="0" w:line="360" w:lineRule="auto"/>
+        <w:spacing w:after="0" w:line="240" w:lineRule="auto"/>
         <w:ind w:left="1" w:hanging="3"/>
         <w:jc w:val="both"/>
         <w:rPr>
@@ -10851,21 +10858,409 @@
           <w:szCs w:val="24"/>
           <w:u w:val="single"/>
         </w:rPr>
+        <w:t>MapSelectionPage:</w:t>
+      </w:r>
+      <w:r>
+        <w:rPr>
+          <w:rFonts w:ascii="Times New Roman" w:eastAsia="Times New Roman" w:hAnsi="Times New Roman" w:cs="Times New Roman"/>
+          <w:sz w:val="24"/>
+          <w:szCs w:val="24"/>
+        </w:rPr>
+        <w:t xml:space="preserve"> pagina contenente la lista dei piani di viaggio già creati dall’utente (se ce ne sono, in caso contrario mostra un messaggio che esorta l’utente a crearne di nuovi); è possibile selezionare una delle mappe disponibili toccando la card relativa, spostandosi sulla TripExpositionPage.</w:t>
+      </w:r>
+    </w:p>
+    <w:p>
+      <w:pPr>
+        <w:spacing w:after="0" w:line="240" w:lineRule="auto"/>
+        <w:ind w:left="1" w:hanging="3"/>
+        <w:jc w:val="both"/>
+        <w:rPr>
+          <w:rFonts w:ascii="Times New Roman" w:eastAsia="Times New Roman" w:hAnsi="Times New Roman" w:cs="Times New Roman"/>
+          <w:sz w:val="24"/>
+          <w:szCs w:val="24"/>
+        </w:rPr>
+      </w:pPr>
+      <w:r>
+        <w:rPr>
+          <w:rFonts w:ascii="Times New Roman" w:eastAsia="Times New Roman" w:hAnsi="Times New Roman" w:cs="Times New Roman"/>
+          <w:sz w:val="24"/>
+          <w:szCs w:val="24"/>
+        </w:rPr>
+        <w:t>In alternativa, in fondo alla pagina è presente un bottone che permette di creare un nuovo piano di viaggio; toccando il bottone ci si sposta alla CitySelectionPage.</w:t>
+      </w:r>
+    </w:p>
+    <w:p>
+      <w:pPr>
+        <w:spacing w:after="0" w:line="240" w:lineRule="auto"/>
+        <w:ind w:left="1" w:hanging="3"/>
+        <w:jc w:val="both"/>
+        <w:rPr>
+          <w:rFonts w:ascii="Times New Roman" w:eastAsia="Times New Roman" w:hAnsi="Times New Roman" w:cs="Times New Roman"/>
+          <w:sz w:val="24"/>
+          <w:szCs w:val="24"/>
+        </w:rPr>
+      </w:pPr>
+    </w:p>
+    <w:p>
+      <w:pPr>
+        <w:spacing w:after="0" w:line="240" w:lineRule="auto"/>
+        <w:ind w:left="6" w:hanging="6"/>
+        <w:jc w:val="both"/>
+        <w:rPr>
+          <w:rFonts w:ascii="Times New Roman" w:eastAsia="Times New Roman" w:hAnsi="Times New Roman" w:cs="Times New Roman"/>
+          <w:sz w:val="24"/>
+          <w:szCs w:val="24"/>
+        </w:rPr>
+      </w:pPr>
+      <w:r>
+        <w:rPr>
+          <w:rFonts w:ascii="Times New Roman" w:eastAsia="Times New Roman" w:hAnsi="Times New Roman" w:cs="Times New Roman"/>
+          <w:sz w:val="24"/>
+          <w:szCs w:val="24"/>
+          <w:u w:val="single"/>
+        </w:rPr>
+        <w:t xml:space="preserve">MapSelectionPageController: </w:t>
+      </w:r>
+      <w:r>
+        <w:rPr>
+          <w:rFonts w:ascii="Times New Roman" w:eastAsia="Times New Roman" w:hAnsi="Times New Roman" w:cs="Times New Roman"/>
+          <w:sz w:val="24"/>
+          <w:szCs w:val="24"/>
+        </w:rPr>
+        <w:t>si interfaccia con il server Java per ottenere la lista delle mappe create in precedenza dall’utente.</w:t>
+      </w:r>
+    </w:p>
+    <w:p>
+      <w:pPr>
+        <w:spacing w:after="0" w:line="240" w:lineRule="auto"/>
+        <w:ind w:left="1" w:hanging="3"/>
+        <w:jc w:val="both"/>
+        <w:rPr>
+          <w:rFonts w:ascii="Times New Roman" w:eastAsia="Times New Roman" w:hAnsi="Times New Roman" w:cs="Times New Roman"/>
+          <w:sz w:val="24"/>
+          <w:szCs w:val="24"/>
+        </w:rPr>
+      </w:pPr>
+    </w:p>
+    <w:p>
+      <w:pPr>
+        <w:spacing w:after="0" w:line="240" w:lineRule="auto"/>
+        <w:ind w:left="6" w:hanging="6"/>
+        <w:jc w:val="both"/>
+        <w:rPr>
+          <w:rFonts w:ascii="Times New Roman" w:eastAsia="Times New Roman" w:hAnsi="Times New Roman" w:cs="Times New Roman"/>
+          <w:sz w:val="24"/>
+          <w:szCs w:val="24"/>
+        </w:rPr>
+      </w:pPr>
+      <w:r>
+        <w:rPr>
+          <w:rFonts w:ascii="Times New Roman" w:eastAsia="Times New Roman" w:hAnsi="Times New Roman" w:cs="Times New Roman"/>
+          <w:sz w:val="24"/>
+          <w:szCs w:val="24"/>
+          <w:u w:val="single"/>
+        </w:rPr>
+        <w:t>CitySelectionPage:</w:t>
+      </w:r>
+      <w:r>
+        <w:rPr>
+          <w:rFonts w:ascii="Times New Roman" w:eastAsia="Times New Roman" w:hAnsi="Times New Roman" w:cs="Times New Roman"/>
+          <w:sz w:val="24"/>
+          <w:szCs w:val="24"/>
+        </w:rPr>
+        <w:t xml:space="preserve"> pagina contenente una listview delle città disponibili per la visita; l’utente ne può selezionare una e dare conferma con un apposito pulsante per passare alla LocationSelectionPage.</w:t>
+      </w:r>
+    </w:p>
+    <w:p>
+      <w:pPr>
+        <w:spacing w:after="0" w:line="240" w:lineRule="auto"/>
+        <w:ind w:left="1" w:hanging="3"/>
+        <w:jc w:val="both"/>
+        <w:rPr>
+          <w:rFonts w:ascii="Times New Roman" w:eastAsia="Times New Roman" w:hAnsi="Times New Roman" w:cs="Times New Roman"/>
+          <w:sz w:val="24"/>
+          <w:szCs w:val="24"/>
+        </w:rPr>
+      </w:pPr>
+    </w:p>
+    <w:p>
+      <w:pPr>
+        <w:spacing w:after="0" w:line="240" w:lineRule="auto"/>
+        <w:ind w:left="6" w:hanging="6"/>
+        <w:jc w:val="both"/>
+        <w:rPr>
+          <w:rFonts w:ascii="Times New Roman" w:eastAsia="Times New Roman" w:hAnsi="Times New Roman" w:cs="Times New Roman"/>
+          <w:sz w:val="24"/>
+          <w:szCs w:val="24"/>
+        </w:rPr>
+      </w:pPr>
+      <w:r>
+        <w:rPr>
+          <w:rFonts w:ascii="Times New Roman" w:eastAsia="Times New Roman" w:hAnsi="Times New Roman" w:cs="Times New Roman"/>
+          <w:sz w:val="24"/>
+          <w:szCs w:val="24"/>
+          <w:u w:val="single"/>
+        </w:rPr>
+        <w:t>CitySelectionPage Controller:</w:t>
+      </w:r>
+      <w:r>
+        <w:rPr>
+          <w:rFonts w:ascii="Times New Roman" w:eastAsia="Times New Roman" w:hAnsi="Times New Roman" w:cs="Times New Roman"/>
+          <w:sz w:val="24"/>
+          <w:szCs w:val="24"/>
+        </w:rPr>
+        <w:t xml:space="preserve"> si interfaccia con il server Java per ottenere la lista delle città disponibili nel database.</w:t>
+      </w:r>
+    </w:p>
+    <w:p>
+      <w:pPr>
+        <w:spacing w:after="0" w:line="240" w:lineRule="auto"/>
+        <w:ind w:left="6" w:hanging="6"/>
+        <w:jc w:val="both"/>
+        <w:rPr>
+          <w:rFonts w:ascii="Times New Roman" w:eastAsia="Times New Roman" w:hAnsi="Times New Roman" w:cs="Times New Roman"/>
+          <w:sz w:val="24"/>
+          <w:szCs w:val="24"/>
+        </w:rPr>
+      </w:pPr>
+    </w:p>
+    <w:p>
+      <w:pPr>
+        <w:spacing w:after="0" w:line="240" w:lineRule="auto"/>
+        <w:ind w:left="6" w:hanging="6"/>
+        <w:jc w:val="both"/>
+        <w:rPr>
+          <w:rFonts w:ascii="Times New Roman" w:eastAsia="Times New Roman" w:hAnsi="Times New Roman" w:cs="Times New Roman"/>
+          <w:sz w:val="24"/>
+          <w:szCs w:val="24"/>
+        </w:rPr>
+      </w:pPr>
+      <w:r>
+        <w:rPr>
+          <w:rFonts w:ascii="Times New Roman" w:eastAsia="Times New Roman" w:hAnsi="Times New Roman" w:cs="Times New Roman"/>
+          <w:sz w:val="24"/>
+          <w:szCs w:val="24"/>
+          <w:u w:val="single"/>
+        </w:rPr>
+        <w:t>LocationSelectionPage:</w:t>
+      </w:r>
+      <w:r>
+        <w:rPr>
+          <w:rFonts w:ascii="Times New Roman" w:eastAsia="Times New Roman" w:hAnsi="Times New Roman" w:cs="Times New Roman"/>
+          <w:sz w:val="24"/>
+          <w:szCs w:val="24"/>
+        </w:rPr>
+        <w:t xml:space="preserve"> viene proposta una lista di località disponibili per la visita nella città selezionata; l’utente può sceglierne uno o più e dare conferma con un pulsante per passare alla RequirementsPage.</w:t>
+      </w:r>
+    </w:p>
+    <w:p>
+      <w:pPr>
+        <w:spacing w:after="0" w:line="240" w:lineRule="auto"/>
+        <w:ind w:left="6" w:hanging="6"/>
+        <w:jc w:val="both"/>
+        <w:rPr>
+          <w:rFonts w:ascii="Times New Roman" w:eastAsia="Times New Roman" w:hAnsi="Times New Roman" w:cs="Times New Roman"/>
+          <w:sz w:val="24"/>
+          <w:szCs w:val="24"/>
+        </w:rPr>
+      </w:pPr>
+    </w:p>
+    <w:p>
+      <w:pPr>
+        <w:spacing w:after="0" w:line="240" w:lineRule="auto"/>
+        <w:ind w:left="1" w:hanging="3"/>
+        <w:jc w:val="both"/>
+        <w:rPr>
+          <w:rFonts w:ascii="Times New Roman" w:eastAsia="Times New Roman" w:hAnsi="Times New Roman" w:cs="Times New Roman"/>
+          <w:sz w:val="24"/>
+          <w:szCs w:val="24"/>
+        </w:rPr>
+      </w:pPr>
+      <w:r>
+        <w:rPr>
+          <w:rFonts w:ascii="Times New Roman" w:eastAsia="Times New Roman" w:hAnsi="Times New Roman" w:cs="Times New Roman"/>
+          <w:sz w:val="24"/>
+          <w:szCs w:val="24"/>
+          <w:u w:val="single"/>
+        </w:rPr>
+        <w:t>LocationSelectionPage Controller:</w:t>
+      </w:r>
+      <w:r>
+        <w:rPr>
+          <w:rFonts w:ascii="Times New Roman" w:eastAsia="Times New Roman" w:hAnsi="Times New Roman" w:cs="Times New Roman"/>
+          <w:sz w:val="24"/>
+          <w:szCs w:val="24"/>
+        </w:rPr>
+        <w:t xml:space="preserve"> si interfaccia con il server Java per ottenere la lista delle località disponibili nel database, filtrando per la città selezionata precedentemente; inoltre si occupa del recupero e del salvataggio delle immagini relative alle località in una cache locale (questo per velocizzare la visualizzazione delle immagini).</w:t>
+      </w:r>
+    </w:p>
+    <w:p>
+      <w:pPr>
+        <w:spacing w:after="0" w:line="240" w:lineRule="auto"/>
+        <w:ind w:left="1" w:hanging="3"/>
+        <w:jc w:val="both"/>
+        <w:rPr>
+          <w:rFonts w:ascii="Times New Roman" w:eastAsia="Times New Roman" w:hAnsi="Times New Roman" w:cs="Times New Roman"/>
+          <w:sz w:val="24"/>
+          <w:szCs w:val="24"/>
+        </w:rPr>
+      </w:pPr>
+    </w:p>
+    <w:p>
+      <w:pPr>
+        <w:spacing w:after="0" w:line="240" w:lineRule="auto"/>
+        <w:ind w:left="1" w:hanging="3"/>
+        <w:jc w:val="both"/>
+        <w:rPr>
+          <w:rFonts w:ascii="Times New Roman" w:eastAsia="Times New Roman" w:hAnsi="Times New Roman" w:cs="Times New Roman"/>
+          <w:sz w:val="24"/>
+          <w:szCs w:val="24"/>
+        </w:rPr>
+      </w:pPr>
+      <w:r>
+        <w:rPr>
+          <w:rFonts w:ascii="Times New Roman" w:eastAsia="Times New Roman" w:hAnsi="Times New Roman" w:cs="Times New Roman"/>
+          <w:sz w:val="24"/>
+          <w:szCs w:val="24"/>
+          <w:u w:val="single"/>
+        </w:rPr>
+        <w:t>RequirementsPage:</w:t>
+      </w:r>
+      <w:r>
+        <w:rPr>
+          <w:rFonts w:ascii="Times New Roman" w:eastAsia="Times New Roman" w:hAnsi="Times New Roman" w:cs="Times New Roman"/>
+          <w:sz w:val="24"/>
+          <w:szCs w:val="24"/>
+        </w:rPr>
+        <w:t xml:space="preserve"> pagina dove l’utente può inserire una serie di informazioni relative alle proprie necessità per il viaggio: dove è alloggiato (o per lo meno, da dove vuole partire per questa visita), la velocità di marcia (lenta/media/rapida), il numero di giorni che intende trascorrere a visitare la città, e gli orari di partenza e sosta che gradirebbe fare giorno per giorno; una volta terminata la compilazione, l’utente può confermare e passare alla TripExpositionPage.</w:t>
+      </w:r>
+    </w:p>
+    <w:p>
+      <w:pPr>
+        <w:spacing w:after="0" w:line="240" w:lineRule="auto"/>
+        <w:ind w:left="1" w:hanging="3"/>
+        <w:jc w:val="both"/>
+        <w:rPr>
+          <w:rFonts w:ascii="Times New Roman" w:eastAsia="Times New Roman" w:hAnsi="Times New Roman" w:cs="Times New Roman"/>
+          <w:sz w:val="24"/>
+          <w:szCs w:val="24"/>
+        </w:rPr>
+      </w:pPr>
+    </w:p>
+    <w:p>
+      <w:pPr>
+        <w:spacing w:after="0" w:line="240" w:lineRule="auto"/>
+        <w:ind w:left="1" w:hanging="3"/>
+        <w:jc w:val="both"/>
+        <w:rPr>
+          <w:rFonts w:ascii="Times New Roman" w:eastAsia="Times New Roman" w:hAnsi="Times New Roman" w:cs="Times New Roman"/>
+          <w:sz w:val="24"/>
+          <w:szCs w:val="24"/>
+        </w:rPr>
+      </w:pPr>
+      <w:r>
+        <w:rPr>
+          <w:rFonts w:ascii="Times New Roman" w:eastAsia="Times New Roman" w:hAnsi="Times New Roman" w:cs="Times New Roman"/>
+          <w:sz w:val="24"/>
+          <w:szCs w:val="24"/>
+          <w:u w:val="single"/>
+        </w:rPr>
+        <w:t>RequirementsPageController:</w:t>
+      </w:r>
+      <w:r>
+        <w:rPr>
+          <w:rFonts w:ascii="Times New Roman" w:eastAsia="Times New Roman" w:hAnsi="Times New Roman" w:cs="Times New Roman"/>
+          <w:sz w:val="24"/>
+          <w:szCs w:val="24"/>
+        </w:rPr>
+        <w:t xml:space="preserve"> si occupa del corretto salvataggio dei dati inseriti dall’utente in un’apposita struttura dati, denominata Mappa (Map), in modo che questa possa essere utilizzata per calcolare l’itinerario di viaggio.</w:t>
+      </w:r>
+    </w:p>
+    <w:p>
+      <w:pPr>
+        <w:spacing w:after="0" w:line="240" w:lineRule="auto"/>
+        <w:ind w:left="1" w:hanging="3"/>
+        <w:jc w:val="both"/>
+        <w:rPr>
+          <w:rFonts w:ascii="Times New Roman" w:eastAsia="Times New Roman" w:hAnsi="Times New Roman" w:cs="Times New Roman"/>
+          <w:sz w:val="24"/>
+          <w:szCs w:val="24"/>
+        </w:rPr>
+      </w:pPr>
+    </w:p>
+    <w:p>
+      <w:pPr>
+        <w:spacing w:after="0" w:line="240" w:lineRule="auto"/>
+        <w:ind w:left="1" w:hanging="3"/>
+        <w:jc w:val="both"/>
+        <w:rPr>
+          <w:rFonts w:ascii="Times New Roman" w:eastAsia="Times New Roman" w:hAnsi="Times New Roman" w:cs="Times New Roman"/>
+          <w:sz w:val="24"/>
+          <w:szCs w:val="24"/>
+        </w:rPr>
+      </w:pPr>
+      <w:r>
+        <w:rPr>
+          <w:rFonts w:ascii="Times New Roman" w:eastAsia="Times New Roman" w:hAnsi="Times New Roman" w:cs="Times New Roman"/>
+          <w:sz w:val="24"/>
+          <w:szCs w:val="24"/>
+          <w:u w:val="single"/>
+        </w:rPr>
+        <w:t>TripExpositionPage:</w:t>
+      </w:r>
+      <w:r>
+        <w:rPr>
+          <w:rFonts w:ascii="Times New Roman" w:eastAsia="Times New Roman" w:hAnsi="Times New Roman" w:cs="Times New Roman"/>
+          <w:sz w:val="24"/>
+          <w:szCs w:val="24"/>
+        </w:rPr>
+        <w:t xml:space="preserve"> (TripPage, alternativamente) Propone all’utente l’itinerario del viaggio, mostrando con chiarezza orari di arrivo previsti per ogni tappa; è possibile scorrere verticalmente nella pagina per visualizzare tutte le località ordinate e, se sono stati impostati più giorni di viaggio, scorrere orizzontalmente per visualizzare l’itinerario giorno per giorno.</w:t>
+      </w:r>
+    </w:p>
+    <w:p>
+      <w:pPr>
+        <w:spacing w:after="0" w:line="240" w:lineRule="auto"/>
+        <w:ind w:left="1" w:hanging="3"/>
+        <w:jc w:val="both"/>
+        <w:rPr>
+          <w:rFonts w:ascii="Times New Roman" w:eastAsia="Times New Roman" w:hAnsi="Times New Roman" w:cs="Times New Roman"/>
+          <w:sz w:val="24"/>
+          <w:szCs w:val="24"/>
+        </w:rPr>
+      </w:pPr>
+      <w:r>
+        <w:rPr>
+          <w:rFonts w:ascii="Times New Roman" w:eastAsia="Times New Roman" w:hAnsi="Times New Roman" w:cs="Times New Roman"/>
+          <w:sz w:val="24"/>
+          <w:szCs w:val="24"/>
+        </w:rPr>
+        <w:t>Per le pause pranzo, è possibile selezionare il luogo dove si desidera mangiare tra una lista dei ristoranti più vicini nell’orario definito nei requisiti; questi sono visibili in un widget a comparsa che si apre alla pressione del riquadro della tappa relativa alla pausa pranzo.</w:t>
+      </w:r>
+    </w:p>
+    <w:p>
+      <w:pPr>
+        <w:spacing w:after="0" w:line="240" w:lineRule="auto"/>
+        <w:ind w:left="1" w:hanging="3"/>
+        <w:jc w:val="both"/>
+        <w:rPr>
+          <w:rFonts w:ascii="Times New Roman" w:eastAsia="Times New Roman" w:hAnsi="Times New Roman" w:cs="Times New Roman"/>
+          <w:sz w:val="24"/>
+          <w:szCs w:val="24"/>
+        </w:rPr>
+      </w:pPr>
+      <w:r>
+        <w:rPr>
+          <w:rFonts w:ascii="Times New Roman" w:eastAsia="Times New Roman" w:hAnsi="Times New Roman" w:cs="Times New Roman"/>
+          <w:sz w:val="24"/>
+          <w:szCs w:val="24"/>
+        </w:rPr>
         <w:lastRenderedPageBreak/>
-        <w:t>MapSelectionPage:</w:t>
-      </w:r>
-      <w:r>
-        <w:rPr>
-          <w:rFonts w:ascii="Times New Roman" w:eastAsia="Times New Roman" w:hAnsi="Times New Roman" w:cs="Times New Roman"/>
-          <w:sz w:val="24"/>
-          <w:szCs w:val="24"/>
-        </w:rPr>
-        <w:t xml:space="preserve"> pagina contenente la lista dei piani di viaggio già creati dall’utente (se ce ne sono, in caso contrario mostra un messaggio che esorta l’utente a crearne di nuovi); è possibile selezionare una delle mappe disponibili toccando la card relativa, spostandosi sulla TripExpositionPage.</w:t>
-      </w:r>
-    </w:p>
-    <w:p>
-      <w:pPr>
-        <w:spacing w:after="0" w:line="360" w:lineRule="auto"/>
+        <w:t>Da questa pagina è possibile tornare alla RequirementsPage, qualora fosse necessario modificare i requisiti del viaggio, oppure alla MapSelectionPage, qualora si desiderasse creare o selezionare un itinerario differente.</w:t>
+      </w:r>
+    </w:p>
+    <w:p>
+      <w:pPr>
+        <w:spacing w:after="0" w:line="240" w:lineRule="auto"/>
         <w:ind w:left="1" w:hanging="3"/>
         <w:jc w:val="both"/>
         <w:rPr>
@@ -10874,18 +11269,10 @@
           <w:szCs w:val="24"/>
         </w:rPr>
       </w:pPr>
-      <w:r>
-        <w:rPr>
-          <w:rFonts w:ascii="Times New Roman" w:eastAsia="Times New Roman" w:hAnsi="Times New Roman" w:cs="Times New Roman"/>
-          <w:sz w:val="24"/>
-          <w:szCs w:val="24"/>
-        </w:rPr>
-        <w:t>In alternativa, in fondo alla pagina è presente un bottone che permette di creare un nuovo piano di viaggio; toccando il bottone ci si sposta alla CitySelectionPage.</w:t>
-      </w:r>
-    </w:p>
-    <w:p>
-      <w:pPr>
-        <w:spacing w:after="0" w:line="360" w:lineRule="auto"/>
+    </w:p>
+    <w:p>
+      <w:pPr>
+        <w:spacing w:after="0" w:line="240" w:lineRule="auto"/>
         <w:ind w:left="1" w:hanging="3"/>
         <w:jc w:val="both"/>
         <w:rPr>
@@ -10894,10 +11281,27 @@
           <w:szCs w:val="24"/>
         </w:rPr>
       </w:pPr>
-    </w:p>
-    <w:p>
-      <w:pPr>
-        <w:spacing w:after="0" w:line="360" w:lineRule="auto"/>
+      <w:r>
+        <w:rPr>
+          <w:rFonts w:ascii="Times New Roman" w:eastAsia="Times New Roman" w:hAnsi="Times New Roman" w:cs="Times New Roman"/>
+          <w:sz w:val="24"/>
+          <w:szCs w:val="24"/>
+          <w:u w:val="single"/>
+        </w:rPr>
+        <w:t>TripExpositionPageController:</w:t>
+      </w:r>
+      <w:r>
+        <w:rPr>
+          <w:rFonts w:ascii="Times New Roman" w:eastAsia="Times New Roman" w:hAnsi="Times New Roman" w:cs="Times New Roman"/>
+          <w:sz w:val="24"/>
+          <w:szCs w:val="24"/>
+        </w:rPr>
+        <w:t xml:space="preserve"> se si sta creando una nuova mappa, invia al server il dato di tipo Mappa in modo che il server possa generare, salvare e restituire il piano di viaggio, che viene codificato in un’altra struttura dati, Itinerario;</w:t>
+      </w:r>
+    </w:p>
+    <w:p>
+      <w:pPr>
+        <w:spacing w:after="0" w:line="240" w:lineRule="auto"/>
         <w:ind w:left="1" w:hanging="3"/>
         <w:jc w:val="both"/>
         <w:rPr>
@@ -10911,22 +11315,13 @@
           <w:rFonts w:ascii="Times New Roman" w:eastAsia="Times New Roman" w:hAnsi="Times New Roman" w:cs="Times New Roman"/>
           <w:sz w:val="24"/>
           <w:szCs w:val="24"/>
-          <w:u w:val="single"/>
-        </w:rPr>
-        <w:t xml:space="preserve">MapSelectionPageController: </w:t>
-      </w:r>
-      <w:r>
-        <w:rPr>
-          <w:rFonts w:ascii="Times New Roman" w:eastAsia="Times New Roman" w:hAnsi="Times New Roman" w:cs="Times New Roman"/>
-          <w:sz w:val="24"/>
-          <w:szCs w:val="24"/>
-        </w:rPr>
-        <w:t>si interfaccia con il server Java per ottenere la lista delle mappe create in precedenza dall’utente.</w:t>
-      </w:r>
-    </w:p>
-    <w:p>
-      <w:pPr>
-        <w:spacing w:after="0" w:line="360" w:lineRule="auto"/>
+        </w:rPr>
+        <w:t>se si sta aprendo una mappa preesistente, invia una richiesta al server per recuperare i dati dell’itinerario.</w:t>
+      </w:r>
+    </w:p>
+    <w:p>
+      <w:pPr>
+        <w:spacing w:after="0" w:line="240" w:lineRule="auto"/>
         <w:ind w:left="1" w:hanging="3"/>
         <w:jc w:val="both"/>
         <w:rPr>
@@ -10935,402 +11330,21 @@
           <w:szCs w:val="24"/>
         </w:rPr>
       </w:pPr>
-    </w:p>
-    <w:p>
-      <w:pPr>
-        <w:spacing w:after="0" w:line="360" w:lineRule="auto"/>
-        <w:ind w:left="1" w:hanging="3"/>
-        <w:jc w:val="both"/>
-        <w:rPr>
-          <w:rFonts w:ascii="Times New Roman" w:eastAsia="Times New Roman" w:hAnsi="Times New Roman" w:cs="Times New Roman"/>
-          <w:sz w:val="24"/>
-          <w:szCs w:val="24"/>
-        </w:rPr>
-      </w:pPr>
-      <w:r>
-        <w:rPr>
-          <w:rFonts w:ascii="Times New Roman" w:eastAsia="Times New Roman" w:hAnsi="Times New Roman" w:cs="Times New Roman"/>
-          <w:sz w:val="24"/>
-          <w:szCs w:val="24"/>
-          <w:u w:val="single"/>
-        </w:rPr>
-        <w:t>CitySelectionPage:</w:t>
-      </w:r>
-      <w:r>
-        <w:rPr>
-          <w:rFonts w:ascii="Times New Roman" w:eastAsia="Times New Roman" w:hAnsi="Times New Roman" w:cs="Times New Roman"/>
-          <w:sz w:val="24"/>
-          <w:szCs w:val="24"/>
-        </w:rPr>
-        <w:t xml:space="preserve"> pagina contenente una listview delle città disponibili per la visita; l’utente ne può selezionare una e dare conferma con un apposito pulsante per passare alla LocationSelectionPage.</w:t>
-      </w:r>
-    </w:p>
-    <w:p>
-      <w:pPr>
-        <w:spacing w:after="0" w:line="360" w:lineRule="auto"/>
-        <w:ind w:left="1" w:hanging="3"/>
-        <w:jc w:val="both"/>
-        <w:rPr>
-          <w:rFonts w:ascii="Times New Roman" w:eastAsia="Times New Roman" w:hAnsi="Times New Roman" w:cs="Times New Roman"/>
-          <w:sz w:val="24"/>
-          <w:szCs w:val="24"/>
-        </w:rPr>
-      </w:pPr>
-    </w:p>
-    <w:p>
-      <w:pPr>
-        <w:spacing w:after="0" w:line="360" w:lineRule="auto"/>
-        <w:ind w:left="1" w:hanging="3"/>
-        <w:jc w:val="both"/>
-        <w:rPr>
-          <w:rFonts w:ascii="Times New Roman" w:eastAsia="Times New Roman" w:hAnsi="Times New Roman" w:cs="Times New Roman"/>
-          <w:sz w:val="24"/>
-          <w:szCs w:val="24"/>
-        </w:rPr>
-      </w:pPr>
-      <w:r>
-        <w:rPr>
-          <w:rFonts w:ascii="Times New Roman" w:eastAsia="Times New Roman" w:hAnsi="Times New Roman" w:cs="Times New Roman"/>
-          <w:sz w:val="24"/>
-          <w:szCs w:val="24"/>
-          <w:u w:val="single"/>
-        </w:rPr>
-        <w:t>CitySelectionPage Controller:</w:t>
-      </w:r>
-      <w:r>
-        <w:rPr>
-          <w:rFonts w:ascii="Times New Roman" w:eastAsia="Times New Roman" w:hAnsi="Times New Roman" w:cs="Times New Roman"/>
-          <w:sz w:val="24"/>
-          <w:szCs w:val="24"/>
-        </w:rPr>
-        <w:t xml:space="preserve"> si interfaccia con il server Java per ottenere la lista delle città disponibili nel database.</w:t>
-      </w:r>
-    </w:p>
-    <w:p>
-      <w:pPr>
-        <w:spacing w:after="0" w:line="360" w:lineRule="auto"/>
-        <w:ind w:left="1" w:hanging="3"/>
-        <w:jc w:val="both"/>
-        <w:rPr>
-          <w:rFonts w:ascii="Times New Roman" w:eastAsia="Times New Roman" w:hAnsi="Times New Roman" w:cs="Times New Roman"/>
-          <w:sz w:val="24"/>
-          <w:szCs w:val="24"/>
-        </w:rPr>
-      </w:pPr>
-    </w:p>
-    <w:p>
-      <w:pPr>
-        <w:spacing w:after="0" w:line="360" w:lineRule="auto"/>
-        <w:ind w:left="1" w:hanging="3"/>
-        <w:jc w:val="both"/>
-        <w:rPr>
-          <w:rFonts w:ascii="Times New Roman" w:eastAsia="Times New Roman" w:hAnsi="Times New Roman" w:cs="Times New Roman"/>
-          <w:sz w:val="24"/>
-          <w:szCs w:val="24"/>
-        </w:rPr>
-      </w:pPr>
-      <w:r>
-        <w:rPr>
-          <w:rFonts w:ascii="Times New Roman" w:eastAsia="Times New Roman" w:hAnsi="Times New Roman" w:cs="Times New Roman"/>
-          <w:sz w:val="24"/>
-          <w:szCs w:val="24"/>
-          <w:u w:val="single"/>
-        </w:rPr>
-        <w:t>LocationSelectionPage:</w:t>
-      </w:r>
-      <w:r>
-        <w:rPr>
-          <w:rFonts w:ascii="Times New Roman" w:eastAsia="Times New Roman" w:hAnsi="Times New Roman" w:cs="Times New Roman"/>
-          <w:sz w:val="24"/>
-          <w:szCs w:val="24"/>
-        </w:rPr>
-        <w:t xml:space="preserve"> viene proposta una lista di località disponibili per la visita nella città selezionata; l’utente può sceglierne uno o più e dare conferma con un pulsante per passare alla RequirementsPage.</w:t>
-      </w:r>
-    </w:p>
-    <w:p>
-      <w:pPr>
-        <w:spacing w:after="0" w:line="360" w:lineRule="auto"/>
-        <w:ind w:left="1" w:hanging="3"/>
-        <w:jc w:val="both"/>
-        <w:rPr>
-          <w:rFonts w:ascii="Times New Roman" w:eastAsia="Times New Roman" w:hAnsi="Times New Roman" w:cs="Times New Roman"/>
-          <w:sz w:val="24"/>
-          <w:szCs w:val="24"/>
-        </w:rPr>
-      </w:pPr>
-    </w:p>
-    <w:p>
-      <w:pPr>
-        <w:spacing w:after="0" w:line="360" w:lineRule="auto"/>
-        <w:ind w:left="1" w:hanging="3"/>
-        <w:jc w:val="both"/>
-        <w:rPr>
-          <w:rFonts w:ascii="Times New Roman" w:eastAsia="Times New Roman" w:hAnsi="Times New Roman" w:cs="Times New Roman"/>
-          <w:sz w:val="24"/>
-          <w:szCs w:val="24"/>
-        </w:rPr>
-      </w:pPr>
-      <w:r>
-        <w:rPr>
-          <w:rFonts w:ascii="Times New Roman" w:eastAsia="Times New Roman" w:hAnsi="Times New Roman" w:cs="Times New Roman"/>
-          <w:sz w:val="24"/>
-          <w:szCs w:val="24"/>
-          <w:u w:val="single"/>
-        </w:rPr>
-        <w:t>LocationSelectionPage Controller:</w:t>
-      </w:r>
-      <w:r>
-        <w:rPr>
-          <w:rFonts w:ascii="Times New Roman" w:eastAsia="Times New Roman" w:hAnsi="Times New Roman" w:cs="Times New Roman"/>
-          <w:sz w:val="24"/>
-          <w:szCs w:val="24"/>
-        </w:rPr>
-        <w:t xml:space="preserve"> si interfaccia con il server Java per ottenere la lista delle località disponibili nel database, filtrando per la città selezionata precedentemente; inoltre si occupa del recupero e del salvataggio delle immagini relative alle località in una cache locale (questo per velocizzare la visualizzazione delle immagini).</w:t>
-      </w:r>
-    </w:p>
-    <w:p>
-      <w:pPr>
-        <w:spacing w:after="0" w:line="360" w:lineRule="auto"/>
-        <w:ind w:left="1" w:hanging="3"/>
-        <w:jc w:val="both"/>
-        <w:rPr>
-          <w:rFonts w:ascii="Times New Roman" w:eastAsia="Times New Roman" w:hAnsi="Times New Roman" w:cs="Times New Roman"/>
-          <w:sz w:val="24"/>
-          <w:szCs w:val="24"/>
-        </w:rPr>
-      </w:pPr>
-    </w:p>
-    <w:p>
-      <w:pPr>
-        <w:spacing w:after="0" w:line="360" w:lineRule="auto"/>
-        <w:ind w:left="1" w:hanging="3"/>
-        <w:jc w:val="both"/>
-        <w:rPr>
-          <w:rFonts w:ascii="Times New Roman" w:eastAsia="Times New Roman" w:hAnsi="Times New Roman" w:cs="Times New Roman"/>
-          <w:sz w:val="24"/>
-          <w:szCs w:val="24"/>
-        </w:rPr>
-      </w:pPr>
-      <w:r>
-        <w:rPr>
-          <w:rFonts w:ascii="Times New Roman" w:eastAsia="Times New Roman" w:hAnsi="Times New Roman" w:cs="Times New Roman"/>
-          <w:sz w:val="24"/>
-          <w:szCs w:val="24"/>
-          <w:u w:val="single"/>
-        </w:rPr>
-        <w:t>RequirementsPage:</w:t>
-      </w:r>
-      <w:r>
-        <w:rPr>
-          <w:rFonts w:ascii="Times New Roman" w:eastAsia="Times New Roman" w:hAnsi="Times New Roman" w:cs="Times New Roman"/>
-          <w:sz w:val="24"/>
-          <w:szCs w:val="24"/>
-        </w:rPr>
-        <w:t xml:space="preserve"> pagina dove l’utente può inserire una serie di informazioni relative alle proprie necessità per il viaggio: dove è alloggiato (o per lo meno, da dove vuole partire per questa visita), la velocità di marcia (lenta/media/rapida), il numero di giorni che intende trascorrere a visitare la città, e gli orari di partenza e sosta che gradirebbe fare giorno per giorno; una volta terminata la compilazione, l’utente può confermare e passare alla TripExpositionPage.</w:t>
-      </w:r>
-    </w:p>
-    <w:p>
-      <w:pPr>
-        <w:spacing w:after="0" w:line="360" w:lineRule="auto"/>
-        <w:ind w:left="1" w:hanging="3"/>
-        <w:jc w:val="both"/>
-        <w:rPr>
-          <w:rFonts w:ascii="Times New Roman" w:eastAsia="Times New Roman" w:hAnsi="Times New Roman" w:cs="Times New Roman"/>
-          <w:sz w:val="24"/>
-          <w:szCs w:val="24"/>
-        </w:rPr>
-      </w:pPr>
-    </w:p>
-    <w:p>
-      <w:pPr>
-        <w:spacing w:after="0" w:line="360" w:lineRule="auto"/>
-        <w:ind w:left="1" w:hanging="3"/>
-        <w:jc w:val="both"/>
-        <w:rPr>
-          <w:rFonts w:ascii="Times New Roman" w:eastAsia="Times New Roman" w:hAnsi="Times New Roman" w:cs="Times New Roman"/>
-          <w:sz w:val="24"/>
-          <w:szCs w:val="24"/>
-        </w:rPr>
-      </w:pPr>
-      <w:r>
-        <w:rPr>
-          <w:rFonts w:ascii="Times New Roman" w:eastAsia="Times New Roman" w:hAnsi="Times New Roman" w:cs="Times New Roman"/>
-          <w:sz w:val="24"/>
-          <w:szCs w:val="24"/>
-          <w:u w:val="single"/>
-        </w:rPr>
-        <w:t>RequirementsPageController:</w:t>
-      </w:r>
-      <w:r>
-        <w:rPr>
-          <w:rFonts w:ascii="Times New Roman" w:eastAsia="Times New Roman" w:hAnsi="Times New Roman" w:cs="Times New Roman"/>
-          <w:sz w:val="24"/>
-          <w:szCs w:val="24"/>
-        </w:rPr>
-        <w:t xml:space="preserve"> si occupa del corretto salvataggio dei dati inseriti dall’utente in un’apposita struttura dati, denominata Mappa (Map), in modo che questa possa essere utilizzata per calcolare l’itinerario di viaggio.</w:t>
-      </w:r>
-    </w:p>
-    <w:p>
-      <w:pPr>
-        <w:spacing w:after="0" w:line="360" w:lineRule="auto"/>
-        <w:ind w:left="1" w:hanging="3"/>
-        <w:jc w:val="both"/>
-        <w:rPr>
-          <w:rFonts w:ascii="Times New Roman" w:eastAsia="Times New Roman" w:hAnsi="Times New Roman" w:cs="Times New Roman"/>
-          <w:sz w:val="24"/>
-          <w:szCs w:val="24"/>
-        </w:rPr>
-      </w:pPr>
-    </w:p>
-    <w:p>
-      <w:pPr>
-        <w:spacing w:after="0" w:line="360" w:lineRule="auto"/>
-        <w:ind w:left="1" w:hanging="3"/>
-        <w:jc w:val="both"/>
-        <w:rPr>
-          <w:rFonts w:ascii="Times New Roman" w:eastAsia="Times New Roman" w:hAnsi="Times New Roman" w:cs="Times New Roman"/>
-          <w:sz w:val="24"/>
-          <w:szCs w:val="24"/>
-        </w:rPr>
-      </w:pPr>
-      <w:r>
-        <w:rPr>
-          <w:rFonts w:ascii="Times New Roman" w:eastAsia="Times New Roman" w:hAnsi="Times New Roman" w:cs="Times New Roman"/>
-          <w:sz w:val="24"/>
-          <w:szCs w:val="24"/>
-          <w:u w:val="single"/>
-        </w:rPr>
-        <w:lastRenderedPageBreak/>
-        <w:t>TripExpositionPage:</w:t>
-      </w:r>
-      <w:r>
-        <w:rPr>
-          <w:rFonts w:ascii="Times New Roman" w:eastAsia="Times New Roman" w:hAnsi="Times New Roman" w:cs="Times New Roman"/>
-          <w:sz w:val="24"/>
-          <w:szCs w:val="24"/>
-        </w:rPr>
-        <w:t xml:space="preserve"> (TripPage, alternativamente) Propone all’utente l’itinerario del viaggio, mostrando con chiarezza orari di arrivo previsti per ogni tappa; è possibile scorrere verticalmente nella pagina per visualizzare tutte le località ordinate e, se sono stati impostati più giorni di viaggio, scorrere orizzontalmente per visualizzare l’itinerario giorno per giorno.</w:t>
-      </w:r>
-    </w:p>
-    <w:p>
-      <w:pPr>
-        <w:spacing w:after="0" w:line="360" w:lineRule="auto"/>
-        <w:ind w:left="1" w:hanging="3"/>
-        <w:jc w:val="both"/>
-        <w:rPr>
-          <w:rFonts w:ascii="Times New Roman" w:eastAsia="Times New Roman" w:hAnsi="Times New Roman" w:cs="Times New Roman"/>
-          <w:sz w:val="24"/>
-          <w:szCs w:val="24"/>
-        </w:rPr>
-      </w:pPr>
-      <w:r>
-        <w:rPr>
-          <w:rFonts w:ascii="Times New Roman" w:eastAsia="Times New Roman" w:hAnsi="Times New Roman" w:cs="Times New Roman"/>
-          <w:sz w:val="24"/>
-          <w:szCs w:val="24"/>
-        </w:rPr>
-        <w:t>Per le pause pranzo, è possibile selezionare il luogo dove si desidera mangiare tra una lista dei ristoranti più vicini nell’orario definito nei requisiti; questi sono visibili in un widget a comparsa che si apre alla pressione del riquadro della tappa relativa alla pausa pranzo.</w:t>
-      </w:r>
-    </w:p>
-    <w:p>
-      <w:pPr>
-        <w:spacing w:after="0" w:line="360" w:lineRule="auto"/>
-        <w:ind w:left="1" w:hanging="3"/>
-        <w:jc w:val="both"/>
-        <w:rPr>
-          <w:rFonts w:ascii="Times New Roman" w:eastAsia="Times New Roman" w:hAnsi="Times New Roman" w:cs="Times New Roman"/>
-          <w:sz w:val="24"/>
-          <w:szCs w:val="24"/>
-        </w:rPr>
-      </w:pPr>
-      <w:r>
-        <w:rPr>
-          <w:rFonts w:ascii="Times New Roman" w:eastAsia="Times New Roman" w:hAnsi="Times New Roman" w:cs="Times New Roman"/>
-          <w:sz w:val="24"/>
-          <w:szCs w:val="24"/>
-        </w:rPr>
-        <w:t>Da questa pagina è possibile tornare alla RequirementsPage, qualora fosse necessario modificare i requisiti del viaggio, oppure alla MapSelectionPage, qualora si desiderasse creare o selezionare un itinerario differente.</w:t>
-      </w:r>
-    </w:p>
-    <w:p>
-      <w:pPr>
-        <w:spacing w:after="0" w:line="360" w:lineRule="auto"/>
-        <w:ind w:left="1" w:hanging="3"/>
-        <w:jc w:val="both"/>
-        <w:rPr>
-          <w:rFonts w:ascii="Times New Roman" w:eastAsia="Times New Roman" w:hAnsi="Times New Roman" w:cs="Times New Roman"/>
-          <w:sz w:val="24"/>
-          <w:szCs w:val="24"/>
-        </w:rPr>
-      </w:pPr>
-    </w:p>
-    <w:p>
-      <w:pPr>
-        <w:spacing w:after="0" w:line="360" w:lineRule="auto"/>
-        <w:ind w:left="1" w:hanging="3"/>
-        <w:jc w:val="both"/>
-        <w:rPr>
-          <w:rFonts w:ascii="Times New Roman" w:eastAsia="Times New Roman" w:hAnsi="Times New Roman" w:cs="Times New Roman"/>
-          <w:sz w:val="24"/>
-          <w:szCs w:val="24"/>
-        </w:rPr>
-      </w:pPr>
-      <w:r>
-        <w:rPr>
-          <w:rFonts w:ascii="Times New Roman" w:eastAsia="Times New Roman" w:hAnsi="Times New Roman" w:cs="Times New Roman"/>
-          <w:sz w:val="24"/>
-          <w:szCs w:val="24"/>
-          <w:u w:val="single"/>
-        </w:rPr>
-        <w:t>TripExpositionPageController:</w:t>
-      </w:r>
-      <w:r>
-        <w:rPr>
-          <w:rFonts w:ascii="Times New Roman" w:eastAsia="Times New Roman" w:hAnsi="Times New Roman" w:cs="Times New Roman"/>
-          <w:sz w:val="24"/>
-          <w:szCs w:val="24"/>
-        </w:rPr>
-        <w:t xml:space="preserve"> se si sta creando una nuova mappa, invia al server il dato di tipo Mappa in modo che il server possa generare, salvare e restituire il piano di viaggio, che viene codificato in un’altra struttura dati, Itinerario;</w:t>
-      </w:r>
-    </w:p>
-    <w:p>
-      <w:pPr>
-        <w:spacing w:after="0" w:line="360" w:lineRule="auto"/>
-        <w:ind w:left="1" w:hanging="3"/>
-        <w:jc w:val="both"/>
-        <w:rPr>
-          <w:rFonts w:ascii="Times New Roman" w:eastAsia="Times New Roman" w:hAnsi="Times New Roman" w:cs="Times New Roman"/>
-          <w:sz w:val="24"/>
-          <w:szCs w:val="24"/>
-        </w:rPr>
-      </w:pPr>
-      <w:r>
-        <w:rPr>
-          <w:rFonts w:ascii="Times New Roman" w:eastAsia="Times New Roman" w:hAnsi="Times New Roman" w:cs="Times New Roman"/>
-          <w:sz w:val="24"/>
-          <w:szCs w:val="24"/>
-        </w:rPr>
-        <w:t>se si sta aprendo una mappa preesistente, invia una richiesta al server per recuperare i dati dell’itinerario.</w:t>
-      </w:r>
-    </w:p>
-    <w:p>
-      <w:pPr>
-        <w:spacing w:after="0" w:line="360" w:lineRule="auto"/>
-        <w:ind w:left="1" w:hanging="3"/>
-        <w:jc w:val="both"/>
-        <w:rPr>
-          <w:rFonts w:ascii="Times New Roman" w:eastAsia="Times New Roman" w:hAnsi="Times New Roman" w:cs="Times New Roman"/>
-          <w:sz w:val="24"/>
-          <w:szCs w:val="24"/>
-        </w:rPr>
-      </w:pPr>
-      <w:r>
-        <w:rPr>
-          <w:rFonts w:ascii="Times New Roman" w:eastAsia="Times New Roman" w:hAnsi="Times New Roman" w:cs="Times New Roman"/>
-          <w:sz w:val="24"/>
-          <w:szCs w:val="24"/>
-        </w:rPr>
-        <w:t>Altra funzionalità di questo componente è quella di gestire la ricerca dei ricerca dei ristoranti per gli appositi widget di selezione ristorante; anche in questo caso la ricerca è effettuata inviando una richiesta al server;</w:t>
+      <w:r>
+        <w:rPr>
+          <w:rFonts w:ascii="Times New Roman" w:eastAsia="Times New Roman" w:hAnsi="Times New Roman" w:cs="Times New Roman"/>
+          <w:sz w:val="24"/>
+          <w:szCs w:val="24"/>
+        </w:rPr>
+        <w:t>Altra funzionalità di questo componente è quella di gestire la ricerca dei ricerca dei ristoranti per gli appositi widget di selezione ristorante; anche in questo caso la ricerca è effettuata inviando una richiesta al server</w:t>
+      </w:r>
+      <w:r>
+        <w:rPr>
+          <w:rFonts w:ascii="Times New Roman" w:eastAsia="Times New Roman" w:hAnsi="Times New Roman" w:cs="Times New Roman"/>
+          <w:sz w:val="24"/>
+          <w:szCs w:val="24"/>
+        </w:rPr>
+        <w:t>.</w:t>
       </w:r>
     </w:p>
     <w:p>
@@ -11353,7 +11367,6 @@
         </w:rPr>
         <w:br/>
       </w:r>
-      <w:bookmarkStart w:id="18" w:name="_Toc202910819"/>
       <w:r>
         <w:rPr>
           <w:rFonts w:ascii="Times New Roman" w:eastAsia="Times New Roman" w:hAnsi="Times New Roman" w:cs="Times New Roman"/>
@@ -11383,7 +11396,6 @@
         </w:rPr>
         <w:t>Layer</w:t>
       </w:r>
-      <w:bookmarkEnd w:id="18"/>
       <w:r>
         <w:rPr>
           <w:rFonts w:ascii="Times New Roman" w:eastAsia="Times New Roman" w:hAnsi="Times New Roman" w:cs="Times New Roman"/>
@@ -11396,8 +11408,8 @@
     </w:p>
     <w:p>
       <w:pPr>
-        <w:spacing w:after="0" w:line="360" w:lineRule="auto"/>
-        <w:ind w:left="1" w:hanging="3"/>
+        <w:spacing w:after="0" w:line="240" w:lineRule="auto"/>
+        <w:ind w:left="6" w:hanging="6"/>
         <w:jc w:val="both"/>
         <w:rPr>
           <w:rFonts w:ascii="Times New Roman" w:eastAsia="Times New Roman" w:hAnsi="Times New Roman" w:cs="Times New Roman"/>
@@ -11425,20 +11437,20 @@
     </w:p>
     <w:p>
       <w:pPr>
-        <w:spacing w:after="0" w:line="360" w:lineRule="auto"/>
-        <w:ind w:left="1" w:hanging="3"/>
-        <w:jc w:val="both"/>
-        <w:rPr>
-          <w:rFonts w:ascii="Times New Roman" w:eastAsia="Times New Roman" w:hAnsi="Times New Roman" w:cs="Times New Roman"/>
-          <w:sz w:val="24"/>
-          <w:szCs w:val="24"/>
-        </w:rPr>
-      </w:pPr>
-    </w:p>
-    <w:p>
-      <w:pPr>
-        <w:spacing w:after="0" w:line="360" w:lineRule="auto"/>
-        <w:ind w:left="1" w:hanging="3"/>
+        <w:spacing w:after="0" w:line="240" w:lineRule="auto"/>
+        <w:ind w:left="6" w:hanging="6"/>
+        <w:jc w:val="both"/>
+        <w:rPr>
+          <w:rFonts w:ascii="Times New Roman" w:eastAsia="Times New Roman" w:hAnsi="Times New Roman" w:cs="Times New Roman"/>
+          <w:sz w:val="24"/>
+          <w:szCs w:val="24"/>
+        </w:rPr>
+      </w:pPr>
+    </w:p>
+    <w:p>
+      <w:pPr>
+        <w:spacing w:after="0" w:line="240" w:lineRule="auto"/>
+        <w:ind w:left="6" w:hanging="6"/>
         <w:jc w:val="both"/>
         <w:rPr>
           <w:rFonts w:ascii="Times New Roman" w:eastAsia="Times New Roman" w:hAnsi="Times New Roman" w:cs="Times New Roman"/>
@@ -11466,20 +11478,20 @@
     </w:p>
     <w:p>
       <w:pPr>
-        <w:spacing w:after="0" w:line="360" w:lineRule="auto"/>
-        <w:ind w:left="1" w:hanging="3"/>
-        <w:jc w:val="both"/>
-        <w:rPr>
-          <w:rFonts w:ascii="Times New Roman" w:eastAsia="Times New Roman" w:hAnsi="Times New Roman" w:cs="Times New Roman"/>
-          <w:sz w:val="24"/>
-          <w:szCs w:val="24"/>
-        </w:rPr>
-      </w:pPr>
-    </w:p>
-    <w:p>
-      <w:pPr>
-        <w:spacing w:after="0" w:line="360" w:lineRule="auto"/>
-        <w:ind w:left="1" w:hanging="3"/>
+        <w:spacing w:after="0" w:line="240" w:lineRule="auto"/>
+        <w:ind w:left="6" w:hanging="6"/>
+        <w:jc w:val="both"/>
+        <w:rPr>
+          <w:rFonts w:ascii="Times New Roman" w:eastAsia="Times New Roman" w:hAnsi="Times New Roman" w:cs="Times New Roman"/>
+          <w:sz w:val="24"/>
+          <w:szCs w:val="24"/>
+        </w:rPr>
+      </w:pPr>
+    </w:p>
+    <w:p>
+      <w:pPr>
+        <w:spacing w:after="0" w:line="240" w:lineRule="auto"/>
+        <w:ind w:left="6" w:hanging="6"/>
         <w:jc w:val="both"/>
         <w:rPr>
           <w:rFonts w:ascii="Times New Roman" w:eastAsia="Times New Roman" w:hAnsi="Times New Roman" w:cs="Times New Roman"/>
@@ -11507,20 +11519,20 @@
     </w:p>
     <w:p>
       <w:pPr>
-        <w:spacing w:after="0" w:line="360" w:lineRule="auto"/>
-        <w:ind w:left="1" w:hanging="3"/>
-        <w:jc w:val="both"/>
-        <w:rPr>
-          <w:rFonts w:ascii="Times New Roman" w:eastAsia="Times New Roman" w:hAnsi="Times New Roman" w:cs="Times New Roman"/>
-          <w:sz w:val="24"/>
-          <w:szCs w:val="24"/>
-        </w:rPr>
-      </w:pPr>
-    </w:p>
-    <w:p>
-      <w:pPr>
-        <w:spacing w:after="0" w:line="360" w:lineRule="auto"/>
-        <w:ind w:left="1" w:hanging="3"/>
+        <w:spacing w:after="0" w:line="240" w:lineRule="auto"/>
+        <w:ind w:left="6" w:hanging="6"/>
+        <w:jc w:val="both"/>
+        <w:rPr>
+          <w:rFonts w:ascii="Times New Roman" w:eastAsia="Times New Roman" w:hAnsi="Times New Roman" w:cs="Times New Roman"/>
+          <w:sz w:val="24"/>
+          <w:szCs w:val="24"/>
+        </w:rPr>
+      </w:pPr>
+    </w:p>
+    <w:p>
+      <w:pPr>
+        <w:spacing w:after="0" w:line="240" w:lineRule="auto"/>
+        <w:ind w:left="6" w:hanging="6"/>
         <w:jc w:val="both"/>
         <w:rPr>
           <w:rFonts w:ascii="Times New Roman" w:eastAsia="Times New Roman" w:hAnsi="Times New Roman" w:cs="Times New Roman"/>
@@ -11572,7 +11584,6 @@
           <w:szCs w:val="24"/>
         </w:rPr>
       </w:pPr>
-      <w:bookmarkStart w:id="19" w:name="_Toc202910820"/>
       <w:r>
         <w:rPr>
           <w:rFonts w:ascii="Times New Roman" w:eastAsia="Times New Roman" w:hAnsi="Times New Roman" w:cs="Times New Roman"/>
@@ -11581,7 +11592,6 @@
           <w:sz w:val="24"/>
           <w:szCs w:val="24"/>
         </w:rPr>
-        <w:lastRenderedPageBreak/>
         <w:t>Domain</w:t>
       </w:r>
       <w:r>
@@ -11603,7 +11613,6 @@
         </w:rPr>
         <w:t>Layer</w:t>
       </w:r>
-      <w:bookmarkEnd w:id="19"/>
       <w:r>
         <w:rPr>
           <w:rFonts w:ascii="Times New Roman" w:eastAsia="Times New Roman" w:hAnsi="Times New Roman" w:cs="Times New Roman"/>
@@ -11930,6 +11939,30 @@
     <w:p>
       <w:pPr>
         <w:spacing w:after="0" w:line="360" w:lineRule="auto"/>
+        <w:ind w:left="1"/>
+        <w:jc w:val="both"/>
+        <w:rPr>
+          <w:rFonts w:ascii="Times New Roman" w:eastAsia="Times New Roman" w:hAnsi="Times New Roman" w:cs="Times New Roman"/>
+          <w:sz w:val="24"/>
+          <w:szCs w:val="24"/>
+        </w:rPr>
+      </w:pPr>
+    </w:p>
+    <w:p>
+      <w:pPr>
+        <w:spacing w:after="0" w:line="360" w:lineRule="auto"/>
+        <w:ind w:left="1"/>
+        <w:jc w:val="both"/>
+        <w:rPr>
+          <w:rFonts w:ascii="Times New Roman" w:eastAsia="Times New Roman" w:hAnsi="Times New Roman" w:cs="Times New Roman"/>
+          <w:sz w:val="24"/>
+          <w:szCs w:val="24"/>
+        </w:rPr>
+      </w:pPr>
+    </w:p>
+    <w:p>
+      <w:pPr>
+        <w:spacing w:after="0" w:line="360" w:lineRule="auto"/>
         <w:ind w:left="1" w:hanging="3"/>
         <w:jc w:val="both"/>
         <w:rPr>
@@ -11945,6 +11978,7 @@
           <w:szCs w:val="24"/>
           <w:u w:val="single"/>
         </w:rPr>
+        <w:lastRenderedPageBreak/>
         <w:t>Itinerario:</w:t>
       </w:r>
       <w:r>
@@ -12434,7 +12468,6 @@
           <w:sz w:val="24"/>
           <w:szCs w:val="24"/>
         </w:rPr>
-        <w:lastRenderedPageBreak/>
         <w:t>oraPranzo (TimeOfDayx)</w:t>
       </w:r>
     </w:p>
@@ -12529,7 +12562,6 @@
           <w:iCs/>
         </w:rPr>
       </w:pPr>
-      <w:bookmarkStart w:id="20" w:name="_Toc202910821"/>
       <w:r>
         <w:rPr>
           <w:rFonts w:ascii="Times New Roman" w:eastAsia="Times New Roman" w:hAnsi="Times New Roman" w:cs="Times New Roman"/>
@@ -12540,12 +12572,11 @@
         </w:rPr>
         <w:t>Data Layer</w:t>
       </w:r>
-      <w:bookmarkEnd w:id="20"/>
-    </w:p>
-    <w:p>
-      <w:pPr>
-        <w:spacing w:after="0" w:line="360" w:lineRule="auto"/>
-        <w:ind w:left="1" w:hanging="3"/>
+    </w:p>
+    <w:p>
+      <w:pPr>
+        <w:spacing w:after="0" w:line="240" w:lineRule="auto"/>
+        <w:ind w:left="6" w:hanging="6"/>
         <w:jc w:val="both"/>
         <w:rPr>
           <w:rFonts w:ascii="Times New Roman" w:eastAsia="Times New Roman" w:hAnsi="Times New Roman" w:cs="Times New Roman"/>
@@ -12573,20 +12604,20 @@
     </w:p>
     <w:p>
       <w:pPr>
-        <w:spacing w:after="0" w:line="360" w:lineRule="auto"/>
-        <w:ind w:left="1" w:hanging="3"/>
-        <w:jc w:val="both"/>
-        <w:rPr>
-          <w:rFonts w:ascii="Times New Roman" w:eastAsia="Times New Roman" w:hAnsi="Times New Roman" w:cs="Times New Roman"/>
-          <w:sz w:val="24"/>
-          <w:szCs w:val="24"/>
-        </w:rPr>
-      </w:pPr>
-    </w:p>
-    <w:p>
-      <w:pPr>
-        <w:spacing w:after="0" w:line="360" w:lineRule="auto"/>
-        <w:ind w:left="1" w:hanging="3"/>
+        <w:spacing w:after="0" w:line="240" w:lineRule="auto"/>
+        <w:ind w:left="6" w:hanging="6"/>
+        <w:jc w:val="both"/>
+        <w:rPr>
+          <w:rFonts w:ascii="Times New Roman" w:eastAsia="Times New Roman" w:hAnsi="Times New Roman" w:cs="Times New Roman"/>
+          <w:sz w:val="24"/>
+          <w:szCs w:val="24"/>
+        </w:rPr>
+      </w:pPr>
+    </w:p>
+    <w:p>
+      <w:pPr>
+        <w:spacing w:after="0" w:line="240" w:lineRule="auto"/>
+        <w:ind w:left="6" w:hanging="6"/>
         <w:jc w:val="both"/>
         <w:rPr>
           <w:rFonts w:ascii="Times New Roman" w:eastAsia="Times New Roman" w:hAnsi="Times New Roman" w:cs="Times New Roman"/>
@@ -12614,20 +12645,20 @@
     </w:p>
     <w:p>
       <w:pPr>
-        <w:spacing w:after="0" w:line="360" w:lineRule="auto"/>
-        <w:ind w:left="1" w:hanging="3"/>
-        <w:jc w:val="both"/>
-        <w:rPr>
-          <w:rFonts w:ascii="Times New Roman" w:eastAsia="Times New Roman" w:hAnsi="Times New Roman" w:cs="Times New Roman"/>
-          <w:sz w:val="24"/>
-          <w:szCs w:val="24"/>
-        </w:rPr>
-      </w:pPr>
-    </w:p>
-    <w:p>
-      <w:pPr>
-        <w:spacing w:after="0" w:line="360" w:lineRule="auto"/>
-        <w:ind w:left="1" w:hanging="3"/>
+        <w:spacing w:after="0" w:line="240" w:lineRule="auto"/>
+        <w:ind w:left="6" w:hanging="6"/>
+        <w:jc w:val="both"/>
+        <w:rPr>
+          <w:rFonts w:ascii="Times New Roman" w:eastAsia="Times New Roman" w:hAnsi="Times New Roman" w:cs="Times New Roman"/>
+          <w:sz w:val="24"/>
+          <w:szCs w:val="24"/>
+        </w:rPr>
+      </w:pPr>
+    </w:p>
+    <w:p>
+      <w:pPr>
+        <w:spacing w:after="0" w:line="240" w:lineRule="auto"/>
+        <w:ind w:left="6" w:hanging="6"/>
         <w:jc w:val="both"/>
         <w:rPr>
           <w:rFonts w:ascii="Times New Roman" w:hAnsi="Times New Roman" w:cs="Times New Roman"/>
@@ -12673,6 +12704,7 @@
           <w:color w:val="auto"/>
         </w:rPr>
       </w:pPr>
+      <w:bookmarkStart w:id="20" w:name="_Toc202994713"/>
       <w:r>
         <w:rPr>
           <w:rFonts w:ascii="Times New Roman" w:hAnsi="Times New Roman" w:cs="Times New Roman"/>
@@ -12680,30 +12712,20 @@
           <w:bCs/>
           <w:color w:val="auto"/>
         </w:rPr>
+        <w:lastRenderedPageBreak/>
         <w:t>Implementazione front-end</w:t>
       </w:r>
-    </w:p>
-    <w:p>
-      <w:pPr>
-        <w:jc w:val="both"/>
-        <w:rPr>
-          <w:rFonts w:ascii="Times New Roman" w:hAnsi="Times New Roman" w:cs="Times New Roman"/>
-          <w:sz w:val="24"/>
-          <w:szCs w:val="24"/>
-          <w:lang w:eastAsia="it-IT"/>
-        </w:rPr>
-      </w:pPr>
-    </w:p>
-    <w:p>
-      <w:pPr>
-        <w:jc w:val="both"/>
-        <w:rPr>
-          <w:rFonts w:ascii="Times New Roman" w:hAnsi="Times New Roman" w:cs="Times New Roman"/>
-          <w:sz w:val="24"/>
-          <w:szCs w:val="24"/>
-        </w:rPr>
-      </w:pPr>
-      <w:bookmarkStart w:id="21" w:name="_Toc202910822"/>
+      <w:bookmarkEnd w:id="20"/>
+    </w:p>
+    <w:p>
+      <w:pPr>
+        <w:jc w:val="both"/>
+        <w:rPr>
+          <w:rFonts w:ascii="Times New Roman" w:hAnsi="Times New Roman" w:cs="Times New Roman"/>
+          <w:sz w:val="24"/>
+          <w:szCs w:val="24"/>
+        </w:rPr>
+      </w:pPr>
       <w:r>
         <w:rPr>
           <w:rFonts w:ascii="Times New Roman" w:hAnsi="Times New Roman" w:cs="Times New Roman"/>
@@ -12736,6 +12758,16 @@
         </w:rPr>
         <w:t>; per la pagina di selezione delle località è stata implementata anche la visualizzazione di una fotografia del luogo, per guidare visivamente le decisioni dell’utente.</w:t>
       </w:r>
+    </w:p>
+    <w:p>
+      <w:pPr>
+        <w:jc w:val="both"/>
+        <w:rPr>
+          <w:rFonts w:ascii="Times New Roman" w:hAnsi="Times New Roman" w:cs="Times New Roman"/>
+          <w:sz w:val="24"/>
+          <w:szCs w:val="24"/>
+        </w:rPr>
+      </w:pPr>
     </w:p>
     <w:p>
       <w:pPr>
@@ -12946,57 +12978,138 @@
           <w:sz w:val="18"/>
           <w:szCs w:val="18"/>
         </w:rPr>
-        <w:lastRenderedPageBreak/>
-        <w:t xml:space="preserve">Da sinistra a destra: </w:t>
-      </w:r>
-      <w:r>
+        <w:t>Da sinistra a destra: mapSelectionPage, citySelectionPage e locationSelectionPage.</w:t>
+      </w:r>
+    </w:p>
+    <w:p>
+      <w:pPr>
+        <w:jc w:val="both"/>
         <w:rPr>
           <w:rFonts w:ascii="Times New Roman" w:hAnsi="Times New Roman" w:cs="Times New Roman"/>
           <w:sz w:val="18"/>
           <w:szCs w:val="18"/>
         </w:rPr>
-        <w:t>mapSelection</w:t>
-      </w:r>
-      <w:r>
+      </w:pPr>
+    </w:p>
+    <w:p>
+      <w:pPr>
+        <w:jc w:val="both"/>
         <w:rPr>
           <w:rFonts w:ascii="Times New Roman" w:hAnsi="Times New Roman" w:cs="Times New Roman"/>
           <w:sz w:val="18"/>
           <w:szCs w:val="18"/>
         </w:rPr>
-        <w:t xml:space="preserve">Page, </w:t>
-      </w:r>
-      <w:r>
+      </w:pPr>
+    </w:p>
+    <w:p>
+      <w:pPr>
+        <w:jc w:val="both"/>
         <w:rPr>
           <w:rFonts w:ascii="Times New Roman" w:hAnsi="Times New Roman" w:cs="Times New Roman"/>
           <w:sz w:val="18"/>
           <w:szCs w:val="18"/>
         </w:rPr>
-        <w:t>citySelection</w:t>
-      </w:r>
-      <w:r>
+      </w:pPr>
+    </w:p>
+    <w:p>
+      <w:pPr>
+        <w:jc w:val="both"/>
         <w:rPr>
           <w:rFonts w:ascii="Times New Roman" w:hAnsi="Times New Roman" w:cs="Times New Roman"/>
           <w:sz w:val="18"/>
           <w:szCs w:val="18"/>
         </w:rPr>
-        <w:t>Page e lo</w:t>
-      </w:r>
-      <w:r>
+      </w:pPr>
+    </w:p>
+    <w:p>
+      <w:pPr>
+        <w:jc w:val="both"/>
         <w:rPr>
           <w:rFonts w:ascii="Times New Roman" w:hAnsi="Times New Roman" w:cs="Times New Roman"/>
           <w:sz w:val="18"/>
           <w:szCs w:val="18"/>
         </w:rPr>
-        <w:t>cationSelection</w:t>
-      </w:r>
-      <w:r>
+      </w:pPr>
+    </w:p>
+    <w:p>
+      <w:pPr>
+        <w:jc w:val="both"/>
         <w:rPr>
           <w:rFonts w:ascii="Times New Roman" w:hAnsi="Times New Roman" w:cs="Times New Roman"/>
           <w:sz w:val="18"/>
           <w:szCs w:val="18"/>
         </w:rPr>
-        <w:t>Page.</w:t>
-      </w:r>
+      </w:pPr>
+    </w:p>
+    <w:p>
+      <w:pPr>
+        <w:jc w:val="both"/>
+        <w:rPr>
+          <w:rFonts w:ascii="Times New Roman" w:hAnsi="Times New Roman" w:cs="Times New Roman"/>
+          <w:sz w:val="18"/>
+          <w:szCs w:val="18"/>
+        </w:rPr>
+      </w:pPr>
+    </w:p>
+    <w:p>
+      <w:pPr>
+        <w:jc w:val="both"/>
+        <w:rPr>
+          <w:rFonts w:ascii="Times New Roman" w:hAnsi="Times New Roman" w:cs="Times New Roman"/>
+          <w:sz w:val="18"/>
+          <w:szCs w:val="18"/>
+        </w:rPr>
+      </w:pPr>
+    </w:p>
+    <w:p>
+      <w:pPr>
+        <w:jc w:val="both"/>
+        <w:rPr>
+          <w:rFonts w:ascii="Times New Roman" w:hAnsi="Times New Roman" w:cs="Times New Roman"/>
+          <w:sz w:val="18"/>
+          <w:szCs w:val="18"/>
+        </w:rPr>
+      </w:pPr>
+    </w:p>
+    <w:p>
+      <w:pPr>
+        <w:jc w:val="both"/>
+        <w:rPr>
+          <w:rFonts w:ascii="Times New Roman" w:hAnsi="Times New Roman" w:cs="Times New Roman"/>
+          <w:sz w:val="18"/>
+          <w:szCs w:val="18"/>
+        </w:rPr>
+      </w:pPr>
+    </w:p>
+    <w:p>
+      <w:pPr>
+        <w:jc w:val="both"/>
+        <w:rPr>
+          <w:rFonts w:ascii="Times New Roman" w:hAnsi="Times New Roman" w:cs="Times New Roman"/>
+          <w:sz w:val="18"/>
+          <w:szCs w:val="18"/>
+        </w:rPr>
+      </w:pPr>
+    </w:p>
+    <w:p>
+      <w:pPr>
+        <w:jc w:val="both"/>
+        <w:rPr>
+          <w:rFonts w:ascii="Times New Roman" w:hAnsi="Times New Roman" w:cs="Times New Roman"/>
+          <w:sz w:val="18"/>
+          <w:szCs w:val="18"/>
+        </w:rPr>
+      </w:pPr>
+    </w:p>
+    <w:p>
+      <w:pPr>
+        <w:jc w:val="both"/>
+        <w:rPr>
+          <w:rFonts w:ascii="Times New Roman" w:hAnsi="Times New Roman" w:cs="Times New Roman"/>
+          <w:sz w:val="18"/>
+          <w:szCs w:val="18"/>
+        </w:rPr>
+      </w:pPr>
     </w:p>
     <w:p>
       <w:pPr>
@@ -13011,6 +13124,7 @@
           <w:szCs w:val="44"/>
         </w:rPr>
       </w:pPr>
+      <w:bookmarkStart w:id="21" w:name="_Toc202994714"/>
       <w:r>
         <w:rPr>
           <w:rFonts w:ascii="Times New Roman" w:hAnsi="Times New Roman" w:cs="Times New Roman"/>
@@ -13020,6 +13134,7 @@
           <w:sz w:val="44"/>
           <w:szCs w:val="44"/>
         </w:rPr>
+        <w:lastRenderedPageBreak/>
         <w:t xml:space="preserve">Iterazione </w:t>
       </w:r>
       <w:r>
@@ -13047,6 +13162,7 @@
           <w:color w:val="auto"/>
         </w:rPr>
       </w:pPr>
+      <w:bookmarkStart w:id="22" w:name="_Toc202994715"/>
       <w:r>
         <w:rPr>
           <w:rFonts w:ascii="Times New Roman" w:hAnsi="Times New Roman" w:cs="Times New Roman"/>
@@ -13056,17 +13172,7 @@
         </w:rPr>
         <w:t>Implementazione front-end</w:t>
       </w:r>
-    </w:p>
-    <w:p>
-      <w:pPr>
-        <w:jc w:val="both"/>
-        <w:rPr>
-          <w:rFonts w:ascii="Times New Roman" w:hAnsi="Times New Roman" w:cs="Times New Roman"/>
-          <w:sz w:val="28"/>
-          <w:szCs w:val="28"/>
-          <w:lang w:eastAsia="it-IT"/>
-        </w:rPr>
-      </w:pPr>
+      <w:bookmarkEnd w:id="22"/>
     </w:p>
     <w:p>
       <w:pPr>
@@ -13127,6 +13233,16 @@
         </w:rPr>
         <w:t>Per questioni di chiarezza del codice Flutter, la pagina dei requisiti è stata separata in due file: uno dedicato all’inserimento dei dati generali dell’itinerario (nome dell’itinerario, durata del viaggio in giorni, etc.), l’altro per l’inserimento di dati specifici per il singolo giorno di viaggio (orario di partenza e rientro, orario pausa pranzo etc.).</w:t>
       </w:r>
+    </w:p>
+    <w:p>
+      <w:pPr>
+        <w:jc w:val="both"/>
+        <w:rPr>
+          <w:rFonts w:ascii="Times New Roman" w:hAnsi="Times New Roman" w:cs="Times New Roman"/>
+          <w:sz w:val="24"/>
+          <w:szCs w:val="24"/>
+        </w:rPr>
+      </w:pPr>
     </w:p>
     <w:p>
       <w:pPr>
@@ -13257,40 +13373,48 @@
           <w:sz w:val="18"/>
           <w:szCs w:val="18"/>
         </w:rPr>
-        <w:t xml:space="preserve">Da sinistra a destra: </w:t>
-      </w:r>
-      <w:r>
+        <w:t>Da sinistra a destra: requirementsPage e requirementsSubPage.</w:t>
+      </w:r>
+    </w:p>
+    <w:p>
+      <w:pPr>
+        <w:jc w:val="both"/>
         <w:rPr>
           <w:rFonts w:ascii="Times New Roman" w:hAnsi="Times New Roman" w:cs="Times New Roman"/>
           <w:sz w:val="18"/>
           <w:szCs w:val="18"/>
         </w:rPr>
-        <w:t>requirements</w:t>
-      </w:r>
-      <w:r>
+      </w:pPr>
+    </w:p>
+    <w:p>
+      <w:pPr>
+        <w:jc w:val="both"/>
         <w:rPr>
           <w:rFonts w:ascii="Times New Roman" w:hAnsi="Times New Roman" w:cs="Times New Roman"/>
           <w:sz w:val="18"/>
           <w:szCs w:val="18"/>
         </w:rPr>
-        <w:t>Page</w:t>
-      </w:r>
-      <w:r>
+      </w:pPr>
+    </w:p>
+    <w:p>
+      <w:pPr>
+        <w:jc w:val="both"/>
         <w:rPr>
           <w:rFonts w:ascii="Times New Roman" w:hAnsi="Times New Roman" w:cs="Times New Roman"/>
           <w:sz w:val="18"/>
           <w:szCs w:val="18"/>
         </w:rPr>
-        <w:t xml:space="preserve"> e requirementsSubPage</w:t>
-      </w:r>
-      <w:r>
+      </w:pPr>
+    </w:p>
+    <w:p>
+      <w:pPr>
+        <w:jc w:val="both"/>
         <w:rPr>
           <w:rFonts w:ascii="Times New Roman" w:hAnsi="Times New Roman" w:cs="Times New Roman"/>
           <w:sz w:val="18"/>
           <w:szCs w:val="18"/>
         </w:rPr>
-        <w:t>.</w:t>
-      </w:r>
+      </w:pPr>
     </w:p>
     <w:p>
       <w:pPr>
@@ -13357,19 +13481,29 @@
         <w:jc w:val="both"/>
         <w:rPr>
           <w:rFonts w:ascii="Times New Roman" w:hAnsi="Times New Roman" w:cs="Times New Roman"/>
-          <w:sz w:val="18"/>
-          <w:szCs w:val="18"/>
-        </w:rPr>
-      </w:pPr>
-    </w:p>
-    <w:p>
-      <w:pPr>
-        <w:jc w:val="both"/>
-      </w:pPr>
-      <w:r>
+          <w:sz w:val="24"/>
+          <w:szCs w:val="24"/>
+        </w:rPr>
+      </w:pPr>
+      <w:r>
+        <w:rPr>
+          <w:rFonts w:ascii="Times New Roman" w:hAnsi="Times New Roman" w:cs="Times New Roman"/>
+          <w:sz w:val="24"/>
+          <w:szCs w:val="24"/>
+        </w:rPr>
         <w:lastRenderedPageBreak/>
         <w:t>La pagina dell’itinerario è rimasta pressoché invariata rispetto al layout iniziale, eccetto per la posizione del pulsante di selezione del ristorante, che è stato posto nella posizione corretta rispetto alla timeline della giornata (piuttosto che in fondo alla pagina in maniera statica).</w:t>
       </w:r>
+    </w:p>
+    <w:p>
+      <w:pPr>
+        <w:jc w:val="both"/>
+        <w:rPr>
+          <w:rFonts w:ascii="Times New Roman" w:hAnsi="Times New Roman" w:cs="Times New Roman"/>
+          <w:sz w:val="24"/>
+          <w:szCs w:val="24"/>
+        </w:rPr>
+      </w:pPr>
     </w:p>
     <w:p>
       <w:pPr>
@@ -13500,44 +13634,1085 @@
           <w:sz w:val="18"/>
           <w:szCs w:val="18"/>
         </w:rPr>
-        <w:t xml:space="preserve">Da sinistra a destra: </w:t>
-      </w:r>
-      <w:r>
+        <w:t>Da sinistra a destra: tripPage e tripPage (con aperto il modal di selezione del ristorante da visitare in pausa pranzo).</w:t>
+      </w:r>
+    </w:p>
+    <w:p>
+      <w:pPr>
+        <w:jc w:val="both"/>
         <w:rPr>
           <w:rFonts w:ascii="Times New Roman" w:hAnsi="Times New Roman" w:cs="Times New Roman"/>
           <w:sz w:val="18"/>
           <w:szCs w:val="18"/>
         </w:rPr>
-        <w:t>tripPage e</w:t>
-      </w:r>
-      <w:r>
-        <w:rPr>
-          <w:rFonts w:ascii="Times New Roman" w:hAnsi="Times New Roman" w:cs="Times New Roman"/>
-          <w:sz w:val="18"/>
-          <w:szCs w:val="18"/>
-        </w:rPr>
+      </w:pPr>
+    </w:p>
+    <w:p>
+      <w:pPr>
+        <w:pStyle w:val="Titolo2"/>
+        <w:jc w:val="both"/>
+        <w:rPr>
+          <w:rFonts w:ascii="Times New Roman" w:hAnsi="Times New Roman" w:cs="Times New Roman"/>
+          <w:b/>
+          <w:bCs/>
+          <w:color w:val="auto"/>
+        </w:rPr>
+      </w:pPr>
+      <w:bookmarkStart w:id="23" w:name="_Toc202994717"/>
+      <w:r>
+        <w:rPr>
+          <w:rFonts w:ascii="Times New Roman" w:hAnsi="Times New Roman" w:cs="Times New Roman"/>
+          <w:b/>
+          <w:bCs/>
+          <w:color w:val="auto"/>
+        </w:rPr>
+        <w:t>Testing del software</w:t>
+      </w:r>
+      <w:bookmarkEnd w:id="23"/>
+    </w:p>
+    <w:p>
+      <w:pPr>
+        <w:jc w:val="both"/>
+        <w:rPr>
+          <w:rFonts w:ascii="Times New Roman" w:eastAsia="Times New Roman" w:hAnsi="Times New Roman" w:cs="Times New Roman"/>
+          <w:kern w:val="0"/>
+          <w:sz w:val="24"/>
+          <w:szCs w:val="24"/>
+          <w:lang w:eastAsia="it-IT"/>
+          <w14:ligatures w14:val="none"/>
+        </w:rPr>
+      </w:pPr>
+      <w:r>
+        <w:rPr>
+          <w:rFonts w:ascii="Times New Roman" w:eastAsia="Times New Roman" w:hAnsi="Times New Roman" w:cs="Times New Roman"/>
+          <w:kern w:val="0"/>
+          <w:sz w:val="24"/>
+          <w:szCs w:val="24"/>
+          <w:lang w:eastAsia="it-IT"/>
+          <w14:ligatures w14:val="none"/>
+        </w:rPr>
+        <w:t xml:space="preserve">Come visto nelle iterazioni precedenti, ogni API è stata testata seguendo tre modalità complementari. La prima, più banale, consiste nel verificare a occhio che l’API svolga correttamente la funzione prevista, osservandone il comportamento durante l’esecuzione. La seconda prevede l’uso di </w:t>
+      </w:r>
+      <w:r>
+        <w:rPr>
+          <w:rFonts w:ascii="Times New Roman" w:eastAsia="Times New Roman" w:hAnsi="Times New Roman" w:cs="Times New Roman"/>
+          <w:kern w:val="0"/>
+          <w:sz w:val="24"/>
+          <w:szCs w:val="24"/>
+          <w:lang w:eastAsia="it-IT"/>
+          <w14:ligatures w14:val="none"/>
+        </w:rPr>
+        <w:t>Postman</w:t>
+      </w:r>
+      <w:r>
+        <w:rPr>
+          <w:rFonts w:ascii="Times New Roman" w:eastAsia="Times New Roman" w:hAnsi="Times New Roman" w:cs="Times New Roman"/>
+          <w:kern w:val="0"/>
+          <w:sz w:val="24"/>
+          <w:szCs w:val="24"/>
+          <w:lang w:eastAsia="it-IT"/>
+          <w14:ligatures w14:val="none"/>
+        </w:rPr>
+        <w:t xml:space="preserve">, che consente di inviare richieste controllate e osservare le risposte, verificando così anche la gestione dei diversi casi di errore e la correttezza dei JSON inviati e ricevuti. La terza modalità, più strutturata, utilizza </w:t>
+      </w:r>
+      <w:r>
+        <w:rPr>
+          <w:rFonts w:ascii="Times New Roman" w:eastAsia="Times New Roman" w:hAnsi="Times New Roman" w:cs="Times New Roman"/>
+          <w:kern w:val="0"/>
+          <w:sz w:val="24"/>
+          <w:szCs w:val="24"/>
+          <w:lang w:eastAsia="it-IT"/>
+          <w14:ligatures w14:val="none"/>
+        </w:rPr>
+        <w:t>JUnit</w:t>
+      </w:r>
+      <w:r>
+        <w:rPr>
+          <w:rFonts w:ascii="Times New Roman" w:eastAsia="Times New Roman" w:hAnsi="Times New Roman" w:cs="Times New Roman"/>
+          <w:kern w:val="0"/>
+          <w:sz w:val="24"/>
+          <w:szCs w:val="24"/>
+          <w:lang w:eastAsia="it-IT"/>
+          <w14:ligatures w14:val="none"/>
+        </w:rPr>
+        <w:t>, dove vengono scritti metodi di test per verificare puntualmente le operazioni di lettura e scrittura che le API eseguono sul database.</w:t>
+      </w:r>
+    </w:p>
+    <w:p>
+      <w:pPr>
+        <w:pStyle w:val="NormaleWeb"/>
+        <w:jc w:val="both"/>
+      </w:pPr>
+      <w:r>
+        <w:rPr>
+          <w:noProof/>
+        </w:rPr>
+        <w:drawing>
+          <wp:anchor distT="0" distB="0" distL="114300" distR="114300" simplePos="0" relativeHeight="251672576" behindDoc="1" locked="0" layoutInCell="1" allowOverlap="1" wp14:anchorId="7F5480E5" wp14:editId="0C0A4837">
+            <wp:simplePos x="0" y="0"/>
+            <wp:positionH relativeFrom="column">
+              <wp:posOffset>3450590</wp:posOffset>
+            </wp:positionH>
+            <wp:positionV relativeFrom="paragraph">
+              <wp:posOffset>131445</wp:posOffset>
+            </wp:positionV>
+            <wp:extent cx="2632075" cy="1490345"/>
+            <wp:effectExtent l="0" t="0" r="0" b="0"/>
+            <wp:wrapTight wrapText="bothSides">
+              <wp:wrapPolygon edited="0">
+                <wp:start x="0" y="0"/>
+                <wp:lineTo x="0" y="21259"/>
+                <wp:lineTo x="21418" y="21259"/>
+                <wp:lineTo x="21418" y="0"/>
+                <wp:lineTo x="0" y="0"/>
+              </wp:wrapPolygon>
+            </wp:wrapTight>
+            <wp:docPr id="1053260971" name="Immagine 5" descr="Immagine che contiene testo, schermata, software, Carattere&#10;&#10;Il contenuto generato dall'IA potrebbe non essere corretto."/>
+            <wp:cNvGraphicFramePr>
+              <a:graphicFrameLocks xmlns:a="http://schemas.openxmlformats.org/drawingml/2006/main" noChangeAspect="1"/>
+            </wp:cNvGraphicFramePr>
+            <a:graphic xmlns:a="http://schemas.openxmlformats.org/drawingml/2006/main">
+              <a:graphicData uri="http://schemas.openxmlformats.org/drawingml/2006/picture">
+                <pic:pic xmlns:pic="http://schemas.openxmlformats.org/drawingml/2006/picture">
+                  <pic:nvPicPr>
+                    <pic:cNvPr id="1053260971" name="Immagine 5" descr="Immagine che contiene testo, schermata, software, Carattere&#10;&#10;Il contenuto generato dall'IA potrebbe non essere corretto."/>
+                    <pic:cNvPicPr>
+                      <a:picLocks noChangeAspect="1" noChangeArrowheads="1"/>
+                    </pic:cNvPicPr>
+                  </pic:nvPicPr>
+                  <pic:blipFill>
+                    <a:blip r:embed="rId31">
+                      <a:extLst>
+                        <a:ext uri="{28A0092B-C50C-407E-A947-70E740481C1C}">
+                          <a14:useLocalDpi xmlns:a14="http://schemas.microsoft.com/office/drawing/2010/main" val="0"/>
+                        </a:ext>
+                      </a:extLst>
+                    </a:blip>
+                    <a:srcRect/>
+                    <a:stretch>
+                      <a:fillRect/>
+                    </a:stretch>
+                  </pic:blipFill>
+                  <pic:spPr bwMode="auto">
+                    <a:xfrm>
+                      <a:off x="0" y="0"/>
+                      <a:ext cx="2632075" cy="1490345"/>
+                    </a:xfrm>
+                    <a:prstGeom prst="rect">
+                      <a:avLst/>
+                    </a:prstGeom>
+                    <a:noFill/>
+                    <a:ln>
+                      <a:noFill/>
+                    </a:ln>
+                  </pic:spPr>
+                </pic:pic>
+              </a:graphicData>
+            </a:graphic>
+            <wp14:sizeRelH relativeFrom="margin">
+              <wp14:pctWidth>0</wp14:pctWidth>
+            </wp14:sizeRelH>
+            <wp14:sizeRelV relativeFrom="margin">
+              <wp14:pctHeight>0</wp14:pctHeight>
+            </wp14:sizeRelV>
+          </wp:anchor>
+        </w:drawing>
+      </w:r>
+      <w:r>
+        <w:t>Concentrandoci su quest’ultimo caso, riportiamo i risultati dell’esecuzione in cascata dei test di tutte le query delle API. Come si può osservare, i 15 metodi definiti all’interno delle apposite classi di test producono tutti i risultati attesi, confermando che le API sono correttamente funzionanti e che le operazioni sul database avvengono senza errori.</w:t>
+      </w:r>
+    </w:p>
+    <w:p/>
+    <w:p/>
+    <w:p/>
+    <w:p>
+      <w:pPr>
+        <w:pStyle w:val="Titolo2"/>
+        <w:jc w:val="both"/>
+        <w:rPr>
+          <w:rFonts w:ascii="Times New Roman" w:hAnsi="Times New Roman" w:cs="Times New Roman"/>
+          <w:b/>
+          <w:bCs/>
+          <w:color w:val="auto"/>
+        </w:rPr>
+      </w:pPr>
+      <w:bookmarkStart w:id="24" w:name="_Toc202994718"/>
+      <w:r>
+        <w:rPr>
+          <w:rFonts w:ascii="Times New Roman" w:hAnsi="Times New Roman" w:cs="Times New Roman"/>
+          <w:b/>
+          <w:bCs/>
+          <w:color w:val="auto"/>
+        </w:rPr>
+        <w:t>Analisi qualità e metriche del software</w:t>
+      </w:r>
+      <w:bookmarkEnd w:id="24"/>
+    </w:p>
+    <w:p>
+      <w:pPr>
+        <w:pStyle w:val="NormaleWeb"/>
+      </w:pPr>
+      <w:r>
+        <w:t xml:space="preserve">Per la valutazione della qualità del software e l’analisi delle metriche è stato utilizzato lo strumento </w:t>
+      </w:r>
+      <w:r>
+        <w:rPr>
+          <w:rStyle w:val="Enfasigrassetto"/>
+          <w:rFonts w:eastAsiaTheme="majorEastAsia"/>
+          <w:b w:val="0"/>
+          <w:bCs w:val="0"/>
+        </w:rPr>
+        <w:t>CodeMR</w:t>
+      </w:r>
+      <w:r>
+        <w:t>, che consente di generare report in formato HTML corredati di grafici esplicativi sui risultati ottenuti. Questa analisi ha permesso di monitorare diversi aspetti qualitativi del codice.</w:t>
+      </w:r>
+    </w:p>
+    <w:p>
+      <w:pPr>
+        <w:pStyle w:val="NormaleWeb"/>
+      </w:pPr>
+      <w:r>
+        <w:t>Tra i vari grafici generat</w:t>
+      </w:r>
+      <w:r>
         <w:t xml:space="preserve"> </w:t>
       </w:r>
       <w:r>
-        <w:rPr>
-          <w:rFonts w:ascii="Times New Roman" w:hAnsi="Times New Roman" w:cs="Times New Roman"/>
-          <w:sz w:val="18"/>
-          <w:szCs w:val="18"/>
-        </w:rPr>
-        <w:t>tripPage (con aperto il modal di selezione del ristorante da visitare in pausa pranzo)</w:t>
-      </w:r>
-      <w:r>
-        <w:rPr>
-          <w:rFonts w:ascii="Times New Roman" w:hAnsi="Times New Roman" w:cs="Times New Roman"/>
-          <w:sz w:val="18"/>
-          <w:szCs w:val="18"/>
-        </w:rPr>
+        <w:t xml:space="preserve">riportiamo solo quelli relativi a </w:t>
+      </w:r>
+      <w:r>
+        <w:rPr>
+          <w:rStyle w:val="Enfasigrassetto"/>
+          <w:rFonts w:eastAsiaTheme="majorEastAsia"/>
+          <w:b w:val="0"/>
+          <w:bCs w:val="0"/>
+        </w:rPr>
+        <w:t>complessità</w:t>
+      </w:r>
+      <w:r>
+        <w:t xml:space="preserve">, </w:t>
+      </w:r>
+      <w:r>
+        <w:t>accoppiamento</w:t>
+      </w:r>
+      <w:r>
+        <w:t xml:space="preserve">, </w:t>
+      </w:r>
+      <w:r>
+        <w:rPr>
+          <w:rStyle w:val="Enfasigrassetto"/>
+          <w:rFonts w:eastAsiaTheme="majorEastAsia"/>
+          <w:b w:val="0"/>
+          <w:bCs w:val="0"/>
+        </w:rPr>
+        <w:t>assenza di coesione</w:t>
+      </w:r>
+      <w:r>
+        <w:t xml:space="preserve"> e </w:t>
+      </w:r>
+      <w:r>
+        <w:rPr>
+          <w:rStyle w:val="Enfasigrassetto"/>
+          <w:rFonts w:eastAsiaTheme="majorEastAsia"/>
+          <w:b w:val="0"/>
+          <w:bCs w:val="0"/>
+        </w:rPr>
+        <w:t>size</w:t>
+      </w:r>
+      <w:r>
         <w:t>.</w:t>
       </w:r>
-    </w:p>
-    <w:p>
-      <w:pPr>
-        <w:jc w:val="both"/>
+      <w:r>
+        <w:t xml:space="preserve"> Più nello specifico: l</w:t>
+      </w:r>
+      <w:r>
+        <w:t xml:space="preserve">a </w:t>
+      </w:r>
+      <w:r>
+        <w:rPr>
+          <w:rStyle w:val="Enfasigrassetto"/>
+          <w:rFonts w:eastAsiaTheme="majorEastAsia"/>
+          <w:b w:val="0"/>
+          <w:bCs w:val="0"/>
+        </w:rPr>
+        <w:t>complessità</w:t>
+      </w:r>
+      <w:r>
+        <w:t xml:space="preserve"> misura quanto è difficile comprendere e mantenere il codice, il </w:t>
+      </w:r>
+      <w:r>
+        <w:rPr>
+          <w:rStyle w:val="Enfasigrassetto"/>
+          <w:rFonts w:eastAsiaTheme="majorEastAsia"/>
+          <w:b w:val="0"/>
+          <w:bCs w:val="0"/>
+        </w:rPr>
+        <w:t>coupling</w:t>
+      </w:r>
+      <w:r>
+        <w:t xml:space="preserve"> indica il grado di dipendenza tra classi o moduli, l’</w:t>
+      </w:r>
+      <w:r>
+        <w:rPr>
+          <w:rStyle w:val="Enfasigrassetto"/>
+          <w:rFonts w:eastAsiaTheme="majorEastAsia"/>
+          <w:b w:val="0"/>
+          <w:bCs w:val="0"/>
+        </w:rPr>
+        <w:t>assenza di coesione</w:t>
+      </w:r>
+      <w:r>
+        <w:t xml:space="preserve"> evidenzia quanto le responsabilità di una classe siano disperse e poco correlate,</w:t>
+      </w:r>
+      <w:r>
+        <w:t xml:space="preserve"> mentre </w:t>
+      </w:r>
+      <w:r>
+        <w:t>la dimensione</w:t>
+      </w:r>
+      <w:r>
+        <w:t xml:space="preserve"> del codice</w:t>
+      </w:r>
+      <w:r>
+        <w:t xml:space="preserve"> è</w:t>
+      </w:r>
+      <w:r>
+        <w:t xml:space="preserve"> i</w:t>
+      </w:r>
+      <w:r>
+        <w:t>l</w:t>
+      </w:r>
+      <w:r>
+        <w:t xml:space="preserve"> numero di righe o metodi.</w:t>
+      </w:r>
+    </w:p>
+    <w:p>
+      <w:pPr>
+        <w:pStyle w:val="NormaleWeb"/>
+      </w:pPr>
+      <w:r>
+        <w:t xml:space="preserve">Come si può notare dai grafici prodotti, i risultati complessivi sono molto buoni, con valori che evidenziano una buona qualità del software nei vari progetti. L’unico progetto che risulta meno performante è il progetto </w:t>
+      </w:r>
+      <w:r>
+        <w:rPr>
+          <w:rStyle w:val="Enfasicorsivo"/>
+          <w:rFonts w:eastAsiaTheme="majorEastAsia"/>
+        </w:rPr>
+        <w:t>database</w:t>
+      </w:r>
+      <w:r>
+        <w:t xml:space="preserve">. Questa anomalia è dovuta al fatto che esso include i pacchetti autogenerati da </w:t>
+      </w:r>
+      <w:r>
+        <w:rPr>
+          <w:rStyle w:val="Enfasigrassetto"/>
+          <w:rFonts w:eastAsiaTheme="majorEastAsia"/>
+          <w:b w:val="0"/>
+          <w:bCs w:val="0"/>
+        </w:rPr>
+        <w:t>jOOQ</w:t>
+      </w:r>
+      <w:r>
+        <w:t xml:space="preserve"> per la gestione del database: tali pacchetti, non realizzati manualmente, presentano una qualità inferiore che ha inevitabilmente peggiorato le nostre ottime statistiche globali.</w:t>
+      </w:r>
+    </w:p>
+    <w:p>
+      <w:pPr>
+        <w:rPr>
+          <w:rFonts w:ascii="Times New Roman" w:eastAsia="Times New Roman" w:hAnsi="Times New Roman" w:cs="Times New Roman"/>
+          <w:b/>
+          <w:bCs/>
+          <w:kern w:val="0"/>
+          <w:sz w:val="24"/>
+          <w:szCs w:val="24"/>
+          <w:lang w:eastAsia="it-IT"/>
+          <w14:ligatures w14:val="none"/>
+        </w:rPr>
+      </w:pPr>
+      <w:r>
+        <w:rPr>
+          <w:rFonts w:ascii="Times New Roman" w:eastAsia="Times New Roman" w:hAnsi="Times New Roman" w:cs="Times New Roman"/>
+          <w:b/>
+          <w:bCs/>
+          <w:kern w:val="0"/>
+          <w:sz w:val="24"/>
+          <w:szCs w:val="24"/>
+          <w:lang w:eastAsia="it-IT"/>
+          <w14:ligatures w14:val="none"/>
+        </w:rPr>
+        <w:t>Controller</w:t>
+      </w:r>
+    </w:p>
+    <w:p>
+      <w:r>
+        <w:rPr>
+          <w:rFonts w:ascii="Times New Roman" w:eastAsia="Times New Roman" w:hAnsi="Times New Roman" w:cs="Times New Roman"/>
+          <w:b/>
+          <w:bCs/>
+          <w:kern w:val="0"/>
+          <w:sz w:val="24"/>
+          <w:szCs w:val="24"/>
+          <w:lang w:eastAsia="it-IT"/>
+          <w14:ligatures w14:val="none"/>
+        </w:rPr>
+        <w:drawing>
+          <wp:anchor distT="0" distB="0" distL="114300" distR="114300" simplePos="0" relativeHeight="251674624" behindDoc="1" locked="0" layoutInCell="1" allowOverlap="1" wp14:anchorId="07D62056" wp14:editId="59B8AA9A">
+            <wp:simplePos x="0" y="0"/>
+            <wp:positionH relativeFrom="column">
+              <wp:posOffset>461010</wp:posOffset>
+            </wp:positionH>
+            <wp:positionV relativeFrom="paragraph">
+              <wp:posOffset>28575</wp:posOffset>
+            </wp:positionV>
+            <wp:extent cx="5146040" cy="3945255"/>
+            <wp:effectExtent l="0" t="0" r="0" b="0"/>
+            <wp:wrapTight wrapText="bothSides">
+              <wp:wrapPolygon edited="0">
+                <wp:start x="0" y="0"/>
+                <wp:lineTo x="0" y="21485"/>
+                <wp:lineTo x="21509" y="21485"/>
+                <wp:lineTo x="21509" y="0"/>
+                <wp:lineTo x="0" y="0"/>
+              </wp:wrapPolygon>
+            </wp:wrapTight>
+            <wp:docPr id="201228649" name="Immagine 7"/>
+            <wp:cNvGraphicFramePr>
+              <a:graphicFrameLocks xmlns:a="http://schemas.openxmlformats.org/drawingml/2006/main" noChangeAspect="1"/>
+            </wp:cNvGraphicFramePr>
+            <a:graphic xmlns:a="http://schemas.openxmlformats.org/drawingml/2006/main">
+              <a:graphicData uri="http://schemas.openxmlformats.org/drawingml/2006/picture">
+                <pic:pic xmlns:pic="http://schemas.openxmlformats.org/drawingml/2006/picture">
+                  <pic:nvPicPr>
+                    <pic:cNvPr id="0" name="Picture 9"/>
+                    <pic:cNvPicPr>
+                      <a:picLocks noChangeAspect="1" noChangeArrowheads="1"/>
+                    </pic:cNvPicPr>
+                  </pic:nvPicPr>
+                  <pic:blipFill>
+                    <a:blip r:embed="rId32">
+                      <a:extLst>
+                        <a:ext uri="{28A0092B-C50C-407E-A947-70E740481C1C}">
+                          <a14:useLocalDpi xmlns:a14="http://schemas.microsoft.com/office/drawing/2010/main" val="0"/>
+                        </a:ext>
+                      </a:extLst>
+                    </a:blip>
+                    <a:srcRect/>
+                    <a:stretch>
+                      <a:fillRect/>
+                    </a:stretch>
+                  </pic:blipFill>
+                  <pic:spPr bwMode="auto">
+                    <a:xfrm>
+                      <a:off x="0" y="0"/>
+                      <a:ext cx="5146040" cy="3945255"/>
+                    </a:xfrm>
+                    <a:prstGeom prst="rect">
+                      <a:avLst/>
+                    </a:prstGeom>
+                    <a:noFill/>
+                    <a:ln>
+                      <a:noFill/>
+                    </a:ln>
+                  </pic:spPr>
+                </pic:pic>
+              </a:graphicData>
+            </a:graphic>
+            <wp14:sizeRelH relativeFrom="margin">
+              <wp14:pctWidth>0</wp14:pctWidth>
+            </wp14:sizeRelH>
+            <wp14:sizeRelV relativeFrom="margin">
+              <wp14:pctHeight>0</wp14:pctHeight>
+            </wp14:sizeRelV>
+          </wp:anchor>
+        </w:drawing>
+      </w:r>
+    </w:p>
+    <w:p/>
+    <w:p/>
+    <w:p/>
+    <w:p/>
+    <w:p/>
+    <w:p>
+      <w:pPr>
+        <w:rPr>
+          <w:rFonts w:ascii="Times New Roman" w:eastAsia="Times New Roman" w:hAnsi="Times New Roman" w:cs="Times New Roman"/>
+          <w:b/>
+          <w:bCs/>
+          <w:kern w:val="0"/>
+          <w:sz w:val="24"/>
+          <w:szCs w:val="24"/>
+          <w:lang w:eastAsia="it-IT"/>
+          <w14:ligatures w14:val="none"/>
+        </w:rPr>
+      </w:pPr>
+    </w:p>
+    <w:p>
+      <w:pPr>
+        <w:rPr>
+          <w:rFonts w:ascii="Times New Roman" w:eastAsia="Times New Roman" w:hAnsi="Times New Roman" w:cs="Times New Roman"/>
+          <w:b/>
+          <w:bCs/>
+          <w:kern w:val="0"/>
+          <w:sz w:val="24"/>
+          <w:szCs w:val="24"/>
+          <w:lang w:eastAsia="it-IT"/>
+          <w14:ligatures w14:val="none"/>
+        </w:rPr>
+      </w:pPr>
+    </w:p>
+    <w:p>
+      <w:pPr>
+        <w:rPr>
+          <w:rFonts w:ascii="Times New Roman" w:eastAsia="Times New Roman" w:hAnsi="Times New Roman" w:cs="Times New Roman"/>
+          <w:b/>
+          <w:bCs/>
+          <w:kern w:val="0"/>
+          <w:sz w:val="24"/>
+          <w:szCs w:val="24"/>
+          <w:lang w:eastAsia="it-IT"/>
+          <w14:ligatures w14:val="none"/>
+        </w:rPr>
+      </w:pPr>
+      <w:r>
+        <w:rPr>
+          <w:rFonts w:ascii="Times New Roman" w:eastAsia="Times New Roman" w:hAnsi="Times New Roman" w:cs="Times New Roman"/>
+          <w:b/>
+          <w:bCs/>
+          <w:kern w:val="0"/>
+          <w:sz w:val="24"/>
+          <w:szCs w:val="24"/>
+          <w:lang w:eastAsia="it-IT"/>
+          <w14:ligatures w14:val="none"/>
+        </w:rPr>
+        <w:lastRenderedPageBreak/>
+        <w:drawing>
+          <wp:anchor distT="0" distB="0" distL="114300" distR="114300" simplePos="0" relativeHeight="251675648" behindDoc="0" locked="0" layoutInCell="1" allowOverlap="1" wp14:anchorId="198427BB" wp14:editId="50FF658C">
+            <wp:simplePos x="0" y="0"/>
+            <wp:positionH relativeFrom="column">
+              <wp:posOffset>459105</wp:posOffset>
+            </wp:positionH>
+            <wp:positionV relativeFrom="paragraph">
+              <wp:posOffset>226695</wp:posOffset>
+            </wp:positionV>
+            <wp:extent cx="5164455" cy="3950335"/>
+            <wp:effectExtent l="0" t="0" r="0" b="0"/>
+            <wp:wrapSquare wrapText="bothSides"/>
+            <wp:docPr id="1374161957" name="Immagine 11" descr="Immagine che contiene testo, cerchio, schermata, design&#10;&#10;Il contenuto generato dall'IA potrebbe non essere corretto."/>
+            <wp:cNvGraphicFramePr>
+              <a:graphicFrameLocks xmlns:a="http://schemas.openxmlformats.org/drawingml/2006/main" noChangeAspect="1"/>
+            </wp:cNvGraphicFramePr>
+            <a:graphic xmlns:a="http://schemas.openxmlformats.org/drawingml/2006/main">
+              <a:graphicData uri="http://schemas.openxmlformats.org/drawingml/2006/picture">
+                <pic:pic xmlns:pic="http://schemas.openxmlformats.org/drawingml/2006/picture">
+                  <pic:nvPicPr>
+                    <pic:cNvPr id="1374161957" name="Immagine 11" descr="Immagine che contiene testo, cerchio, schermata, design&#10;&#10;Il contenuto generato dall'IA potrebbe non essere corretto."/>
+                    <pic:cNvPicPr>
+                      <a:picLocks noChangeAspect="1" noChangeArrowheads="1"/>
+                    </pic:cNvPicPr>
+                  </pic:nvPicPr>
+                  <pic:blipFill>
+                    <a:blip r:embed="rId33">
+                      <a:extLst>
+                        <a:ext uri="{28A0092B-C50C-407E-A947-70E740481C1C}">
+                          <a14:useLocalDpi xmlns:a14="http://schemas.microsoft.com/office/drawing/2010/main" val="0"/>
+                        </a:ext>
+                      </a:extLst>
+                    </a:blip>
+                    <a:srcRect/>
+                    <a:stretch>
+                      <a:fillRect/>
+                    </a:stretch>
+                  </pic:blipFill>
+                  <pic:spPr bwMode="auto">
+                    <a:xfrm>
+                      <a:off x="0" y="0"/>
+                      <a:ext cx="5164455" cy="3950335"/>
+                    </a:xfrm>
+                    <a:prstGeom prst="rect">
+                      <a:avLst/>
+                    </a:prstGeom>
+                    <a:noFill/>
+                    <a:ln>
+                      <a:noFill/>
+                    </a:ln>
+                  </pic:spPr>
+                </pic:pic>
+              </a:graphicData>
+            </a:graphic>
+            <wp14:sizeRelH relativeFrom="margin">
+              <wp14:pctWidth>0</wp14:pctWidth>
+            </wp14:sizeRelH>
+            <wp14:sizeRelV relativeFrom="margin">
+              <wp14:pctHeight>0</wp14:pctHeight>
+            </wp14:sizeRelV>
+          </wp:anchor>
+        </w:drawing>
+      </w:r>
+      <w:r>
+        <w:rPr>
+          <w:rFonts w:ascii="Times New Roman" w:eastAsia="Times New Roman" w:hAnsi="Times New Roman" w:cs="Times New Roman"/>
+          <w:b/>
+          <w:bCs/>
+          <w:kern w:val="0"/>
+          <w:sz w:val="24"/>
+          <w:szCs w:val="24"/>
+          <w:lang w:eastAsia="it-IT"/>
+          <w14:ligatures w14:val="none"/>
+        </w:rPr>
+        <w:t>Model</w:t>
+      </w:r>
+    </w:p>
+    <w:p>
+      <w:pPr>
+        <w:rPr>
+          <w:rFonts w:ascii="Times New Roman" w:eastAsia="Times New Roman" w:hAnsi="Times New Roman" w:cs="Times New Roman"/>
+          <w:b/>
+          <w:bCs/>
+          <w:kern w:val="0"/>
+          <w:sz w:val="24"/>
+          <w:szCs w:val="24"/>
+          <w:lang w:eastAsia="it-IT"/>
+          <w14:ligatures w14:val="none"/>
+        </w:rPr>
+      </w:pPr>
+    </w:p>
+    <w:p>
+      <w:pPr>
+        <w:rPr>
+          <w:rFonts w:ascii="Times New Roman" w:eastAsia="Times New Roman" w:hAnsi="Times New Roman" w:cs="Times New Roman"/>
+          <w:b/>
+          <w:bCs/>
+          <w:kern w:val="0"/>
+          <w:sz w:val="24"/>
+          <w:szCs w:val="24"/>
+          <w:lang w:eastAsia="it-IT"/>
+          <w14:ligatures w14:val="none"/>
+        </w:rPr>
+      </w:pPr>
+    </w:p>
+    <w:p>
+      <w:pPr>
+        <w:rPr>
+          <w:rFonts w:ascii="Times New Roman" w:eastAsia="Times New Roman" w:hAnsi="Times New Roman" w:cs="Times New Roman"/>
+          <w:b/>
+          <w:bCs/>
+          <w:kern w:val="0"/>
+          <w:sz w:val="24"/>
+          <w:szCs w:val="24"/>
+          <w:lang w:eastAsia="it-IT"/>
+          <w14:ligatures w14:val="none"/>
+        </w:rPr>
+      </w:pPr>
+    </w:p>
+    <w:p>
+      <w:pPr>
+        <w:rPr>
+          <w:rFonts w:ascii="Times New Roman" w:eastAsia="Times New Roman" w:hAnsi="Times New Roman" w:cs="Times New Roman"/>
+          <w:b/>
+          <w:bCs/>
+          <w:kern w:val="0"/>
+          <w:sz w:val="24"/>
+          <w:szCs w:val="24"/>
+          <w:lang w:eastAsia="it-IT"/>
+          <w14:ligatures w14:val="none"/>
+        </w:rPr>
+      </w:pPr>
+    </w:p>
+    <w:p>
+      <w:pPr>
+        <w:rPr>
+          <w:rFonts w:ascii="Times New Roman" w:eastAsia="Times New Roman" w:hAnsi="Times New Roman" w:cs="Times New Roman"/>
+          <w:b/>
+          <w:bCs/>
+          <w:kern w:val="0"/>
+          <w:sz w:val="24"/>
+          <w:szCs w:val="24"/>
+          <w:lang w:eastAsia="it-IT"/>
+          <w14:ligatures w14:val="none"/>
+        </w:rPr>
+      </w:pPr>
+    </w:p>
+    <w:p>
+      <w:pPr>
+        <w:rPr>
+          <w:rFonts w:ascii="Times New Roman" w:eastAsia="Times New Roman" w:hAnsi="Times New Roman" w:cs="Times New Roman"/>
+          <w:b/>
+          <w:bCs/>
+          <w:kern w:val="0"/>
+          <w:sz w:val="24"/>
+          <w:szCs w:val="24"/>
+          <w:lang w:eastAsia="it-IT"/>
+          <w14:ligatures w14:val="none"/>
+        </w:rPr>
+      </w:pPr>
+    </w:p>
+    <w:p>
+      <w:pPr>
+        <w:rPr>
+          <w:rFonts w:ascii="Times New Roman" w:eastAsia="Times New Roman" w:hAnsi="Times New Roman" w:cs="Times New Roman"/>
+          <w:b/>
+          <w:bCs/>
+          <w:kern w:val="0"/>
+          <w:sz w:val="24"/>
+          <w:szCs w:val="24"/>
+          <w:lang w:eastAsia="it-IT"/>
+          <w14:ligatures w14:val="none"/>
+        </w:rPr>
+      </w:pPr>
+    </w:p>
+    <w:p>
+      <w:pPr>
+        <w:rPr>
+          <w:rFonts w:ascii="Times New Roman" w:eastAsia="Times New Roman" w:hAnsi="Times New Roman" w:cs="Times New Roman"/>
+          <w:b/>
+          <w:bCs/>
+          <w:kern w:val="0"/>
+          <w:sz w:val="24"/>
+          <w:szCs w:val="24"/>
+          <w:lang w:eastAsia="it-IT"/>
+          <w14:ligatures w14:val="none"/>
+        </w:rPr>
+      </w:pPr>
+    </w:p>
+    <w:p>
+      <w:pPr>
+        <w:rPr>
+          <w:rFonts w:ascii="Times New Roman" w:eastAsia="Times New Roman" w:hAnsi="Times New Roman" w:cs="Times New Roman"/>
+          <w:b/>
+          <w:bCs/>
+          <w:kern w:val="0"/>
+          <w:sz w:val="24"/>
+          <w:szCs w:val="24"/>
+          <w:lang w:eastAsia="it-IT"/>
+          <w14:ligatures w14:val="none"/>
+        </w:rPr>
+      </w:pPr>
+    </w:p>
+    <w:p>
+      <w:pPr>
+        <w:rPr>
+          <w:rFonts w:ascii="Times New Roman" w:eastAsia="Times New Roman" w:hAnsi="Times New Roman" w:cs="Times New Roman"/>
+          <w:b/>
+          <w:bCs/>
+          <w:kern w:val="0"/>
+          <w:sz w:val="24"/>
+          <w:szCs w:val="24"/>
+          <w:lang w:eastAsia="it-IT"/>
+          <w14:ligatures w14:val="none"/>
+        </w:rPr>
+      </w:pPr>
+    </w:p>
+    <w:p>
+      <w:pPr>
+        <w:rPr>
+          <w:rFonts w:ascii="Times New Roman" w:eastAsia="Times New Roman" w:hAnsi="Times New Roman" w:cs="Times New Roman"/>
+          <w:b/>
+          <w:bCs/>
+          <w:kern w:val="0"/>
+          <w:sz w:val="24"/>
+          <w:szCs w:val="24"/>
+          <w:lang w:eastAsia="it-IT"/>
+          <w14:ligatures w14:val="none"/>
+        </w:rPr>
+      </w:pPr>
+    </w:p>
+    <w:p>
+      <w:pPr>
+        <w:rPr>
+          <w:rFonts w:ascii="Times New Roman" w:eastAsia="Times New Roman" w:hAnsi="Times New Roman" w:cs="Times New Roman"/>
+          <w:b/>
+          <w:bCs/>
+          <w:kern w:val="0"/>
+          <w:sz w:val="24"/>
+          <w:szCs w:val="24"/>
+          <w:lang w:eastAsia="it-IT"/>
+          <w14:ligatures w14:val="none"/>
+        </w:rPr>
+      </w:pPr>
+    </w:p>
+    <w:p>
+      <w:pPr>
+        <w:rPr>
+          <w:rFonts w:ascii="Times New Roman" w:eastAsia="Times New Roman" w:hAnsi="Times New Roman" w:cs="Times New Roman"/>
+          <w:b/>
+          <w:bCs/>
+          <w:kern w:val="0"/>
+          <w:sz w:val="24"/>
+          <w:szCs w:val="24"/>
+          <w:lang w:eastAsia="it-IT"/>
+          <w14:ligatures w14:val="none"/>
+        </w:rPr>
+      </w:pPr>
+    </w:p>
+    <w:p>
+      <w:pPr>
+        <w:rPr>
+          <w:rFonts w:ascii="Times New Roman" w:hAnsi="Times New Roman" w:cs="Times New Roman"/>
+          <w:b/>
+          <w:bCs/>
+          <w:sz w:val="24"/>
+          <w:szCs w:val="24"/>
+          <w:lang w:eastAsia="it-IT"/>
+        </w:rPr>
+      </w:pPr>
+    </w:p>
+    <w:p>
+      <w:pPr>
+        <w:rPr>
+          <w:rFonts w:ascii="Times New Roman" w:hAnsi="Times New Roman" w:cs="Times New Roman"/>
+          <w:b/>
+          <w:bCs/>
+          <w:sz w:val="24"/>
+          <w:szCs w:val="24"/>
+          <w:lang w:eastAsia="it-IT"/>
+        </w:rPr>
+      </w:pPr>
+    </w:p>
+    <w:p>
+      <w:pPr>
+        <w:rPr>
+          <w:rFonts w:ascii="Times New Roman" w:hAnsi="Times New Roman" w:cs="Times New Roman"/>
+          <w:b/>
+          <w:bCs/>
+          <w:sz w:val="24"/>
+          <w:szCs w:val="24"/>
+          <w:lang w:eastAsia="it-IT"/>
+        </w:rPr>
+      </w:pPr>
+      <w:r>
+        <w:rPr>
+          <w:rFonts w:ascii="Times New Roman" w:hAnsi="Times New Roman" w:cs="Times New Roman"/>
+          <w:b/>
+          <w:bCs/>
+          <w:noProof/>
+          <w:sz w:val="24"/>
+          <w:szCs w:val="24"/>
+          <w:lang w:eastAsia="it-IT"/>
+        </w:rPr>
+        <w:drawing>
+          <wp:anchor distT="0" distB="0" distL="114300" distR="114300" simplePos="0" relativeHeight="251676672" behindDoc="1" locked="0" layoutInCell="1" allowOverlap="1" wp14:anchorId="114CE158" wp14:editId="5902EFBF">
+            <wp:simplePos x="0" y="0"/>
+            <wp:positionH relativeFrom="column">
+              <wp:posOffset>461010</wp:posOffset>
+            </wp:positionH>
+            <wp:positionV relativeFrom="paragraph">
+              <wp:posOffset>341630</wp:posOffset>
+            </wp:positionV>
+            <wp:extent cx="5167630" cy="3922395"/>
+            <wp:effectExtent l="0" t="0" r="0" b="1905"/>
+            <wp:wrapTight wrapText="bothSides">
+              <wp:wrapPolygon edited="0">
+                <wp:start x="0" y="0"/>
+                <wp:lineTo x="0" y="21506"/>
+                <wp:lineTo x="21499" y="21506"/>
+                <wp:lineTo x="21499" y="0"/>
+                <wp:lineTo x="0" y="0"/>
+              </wp:wrapPolygon>
+            </wp:wrapTight>
+            <wp:docPr id="1168325820" name="Immagine 12"/>
+            <wp:cNvGraphicFramePr>
+              <a:graphicFrameLocks xmlns:a="http://schemas.openxmlformats.org/drawingml/2006/main" noChangeAspect="1"/>
+            </wp:cNvGraphicFramePr>
+            <a:graphic xmlns:a="http://schemas.openxmlformats.org/drawingml/2006/main">
+              <a:graphicData uri="http://schemas.openxmlformats.org/drawingml/2006/picture">
+                <pic:pic xmlns:pic="http://schemas.openxmlformats.org/drawingml/2006/picture">
+                  <pic:nvPicPr>
+                    <pic:cNvPr id="0" name="Picture 14"/>
+                    <pic:cNvPicPr>
+                      <a:picLocks noChangeAspect="1" noChangeArrowheads="1"/>
+                    </pic:cNvPicPr>
+                  </pic:nvPicPr>
+                  <pic:blipFill>
+                    <a:blip r:embed="rId34">
+                      <a:extLst>
+                        <a:ext uri="{28A0092B-C50C-407E-A947-70E740481C1C}">
+                          <a14:useLocalDpi xmlns:a14="http://schemas.microsoft.com/office/drawing/2010/main" val="0"/>
+                        </a:ext>
+                      </a:extLst>
+                    </a:blip>
+                    <a:srcRect/>
+                    <a:stretch>
+                      <a:fillRect/>
+                    </a:stretch>
+                  </pic:blipFill>
+                  <pic:spPr bwMode="auto">
+                    <a:xfrm>
+                      <a:off x="0" y="0"/>
+                      <a:ext cx="5167630" cy="3922395"/>
+                    </a:xfrm>
+                    <a:prstGeom prst="rect">
+                      <a:avLst/>
+                    </a:prstGeom>
+                    <a:noFill/>
+                    <a:ln>
+                      <a:noFill/>
+                    </a:ln>
+                  </pic:spPr>
+                </pic:pic>
+              </a:graphicData>
+            </a:graphic>
+            <wp14:sizeRelH relativeFrom="margin">
+              <wp14:pctWidth>0</wp14:pctWidth>
+            </wp14:sizeRelH>
+            <wp14:sizeRelV relativeFrom="margin">
+              <wp14:pctHeight>0</wp14:pctHeight>
+            </wp14:sizeRelV>
+          </wp:anchor>
+        </w:drawing>
+      </w:r>
+      <w:r>
+        <w:rPr>
+          <w:rFonts w:ascii="Times New Roman" w:hAnsi="Times New Roman" w:cs="Times New Roman"/>
+          <w:b/>
+          <w:bCs/>
+          <w:sz w:val="24"/>
+          <w:szCs w:val="24"/>
+          <w:lang w:eastAsia="it-IT"/>
+        </w:rPr>
+        <w:t>Database</w:t>
+      </w:r>
+    </w:p>
+    <w:p>
+      <w:pPr>
+        <w:rPr>
+          <w:rFonts w:ascii="Times New Roman" w:eastAsia="Times New Roman" w:hAnsi="Times New Roman" w:cs="Times New Roman"/>
+          <w:sz w:val="24"/>
+          <w:szCs w:val="24"/>
+          <w:lang w:eastAsia="it-IT"/>
+        </w:rPr>
+      </w:pPr>
+    </w:p>
+    <w:p>
+      <w:pPr>
+        <w:rPr>
+          <w:rFonts w:ascii="Times New Roman" w:eastAsia="Times New Roman" w:hAnsi="Times New Roman" w:cs="Times New Roman"/>
+          <w:sz w:val="24"/>
+          <w:szCs w:val="24"/>
+          <w:lang w:eastAsia="it-IT"/>
+        </w:rPr>
+      </w:pPr>
+    </w:p>
+    <w:p>
+      <w:pPr>
+        <w:rPr>
+          <w:rFonts w:ascii="Times New Roman" w:eastAsia="Times New Roman" w:hAnsi="Times New Roman" w:cs="Times New Roman"/>
+          <w:sz w:val="24"/>
+          <w:szCs w:val="24"/>
+          <w:lang w:eastAsia="it-IT"/>
+        </w:rPr>
+      </w:pPr>
+    </w:p>
+    <w:p>
+      <w:pPr>
+        <w:rPr>
+          <w:rFonts w:ascii="Times New Roman" w:eastAsia="Times New Roman" w:hAnsi="Times New Roman" w:cs="Times New Roman"/>
+          <w:sz w:val="24"/>
+          <w:szCs w:val="24"/>
+          <w:lang w:eastAsia="it-IT"/>
+        </w:rPr>
+      </w:pPr>
+    </w:p>
+    <w:p>
+      <w:pPr>
+        <w:rPr>
+          <w:rFonts w:ascii="Times New Roman" w:eastAsia="Times New Roman" w:hAnsi="Times New Roman" w:cs="Times New Roman"/>
+          <w:sz w:val="24"/>
+          <w:szCs w:val="24"/>
+          <w:lang w:eastAsia="it-IT"/>
+        </w:rPr>
+      </w:pPr>
+    </w:p>
+    <w:p>
+      <w:pPr>
+        <w:rPr>
+          <w:rFonts w:ascii="Times New Roman" w:eastAsia="Times New Roman" w:hAnsi="Times New Roman" w:cs="Times New Roman"/>
+          <w:sz w:val="24"/>
+          <w:szCs w:val="24"/>
+          <w:lang w:eastAsia="it-IT"/>
+        </w:rPr>
+      </w:pPr>
+    </w:p>
+    <w:p>
+      <w:pPr>
+        <w:rPr>
+          <w:rFonts w:ascii="Times New Roman" w:eastAsia="Times New Roman" w:hAnsi="Times New Roman" w:cs="Times New Roman"/>
+          <w:sz w:val="24"/>
+          <w:szCs w:val="24"/>
+          <w:lang w:eastAsia="it-IT"/>
+        </w:rPr>
+      </w:pPr>
+    </w:p>
+    <w:p>
+      <w:pPr>
+        <w:rPr>
+          <w:rFonts w:ascii="Times New Roman" w:eastAsia="Times New Roman" w:hAnsi="Times New Roman" w:cs="Times New Roman"/>
+          <w:sz w:val="24"/>
+          <w:szCs w:val="24"/>
+          <w:lang w:eastAsia="it-IT"/>
+        </w:rPr>
+      </w:pPr>
+    </w:p>
+    <w:p>
+      <w:pPr>
+        <w:rPr>
+          <w:rFonts w:ascii="Times New Roman" w:eastAsia="Times New Roman" w:hAnsi="Times New Roman" w:cs="Times New Roman"/>
+          <w:sz w:val="24"/>
+          <w:szCs w:val="24"/>
+          <w:lang w:eastAsia="it-IT"/>
+        </w:rPr>
+      </w:pPr>
+    </w:p>
+    <w:p>
+      <w:pPr>
+        <w:rPr>
+          <w:rFonts w:ascii="Times New Roman" w:eastAsia="Times New Roman" w:hAnsi="Times New Roman" w:cs="Times New Roman"/>
+          <w:sz w:val="24"/>
+          <w:szCs w:val="24"/>
+          <w:lang w:eastAsia="it-IT"/>
+        </w:rPr>
+      </w:pPr>
+    </w:p>
+    <w:p>
+      <w:pPr>
+        <w:rPr>
+          <w:rFonts w:ascii="Times New Roman" w:eastAsia="Times New Roman" w:hAnsi="Times New Roman" w:cs="Times New Roman"/>
+          <w:sz w:val="24"/>
+          <w:szCs w:val="24"/>
+          <w:lang w:eastAsia="it-IT"/>
+        </w:rPr>
+      </w:pPr>
+    </w:p>
+    <w:p>
+      <w:pPr>
+        <w:rPr>
+          <w:rFonts w:ascii="Times New Roman" w:eastAsia="Times New Roman" w:hAnsi="Times New Roman" w:cs="Times New Roman"/>
+          <w:sz w:val="24"/>
+          <w:szCs w:val="24"/>
+          <w:lang w:eastAsia="it-IT"/>
+        </w:rPr>
+      </w:pPr>
+    </w:p>
+    <w:p>
+      <w:pPr>
+        <w:rPr>
+          <w:rFonts w:ascii="Times New Roman" w:hAnsi="Times New Roman" w:cs="Times New Roman"/>
+          <w:b/>
+          <w:bCs/>
+          <w:sz w:val="24"/>
+          <w:szCs w:val="24"/>
+          <w:lang w:eastAsia="it-IT"/>
+        </w:rPr>
+      </w:pPr>
+    </w:p>
+    <w:p>
+      <w:pPr>
+        <w:rPr>
+          <w:rFonts w:ascii="Times New Roman" w:eastAsia="Times New Roman" w:hAnsi="Times New Roman" w:cs="Times New Roman"/>
+          <w:sz w:val="24"/>
+          <w:szCs w:val="24"/>
+          <w:lang w:eastAsia="it-IT"/>
+        </w:rPr>
       </w:pPr>
     </w:p>
     <w:p>
@@ -13553,7 +14728,6 @@
           <w:szCs w:val="44"/>
         </w:rPr>
       </w:pPr>
-      <w:bookmarkStart w:id="22" w:name="_Toc202910823"/>
       <w:r>
         <w:rPr>
           <w:rFonts w:ascii="Times New Roman" w:hAnsi="Times New Roman" w:cs="Times New Roman"/>
@@ -13563,15 +14737,14 @@
           <w:sz w:val="44"/>
           <w:szCs w:val="44"/>
         </w:rPr>
-        <w:t>Conclusione</w:t>
-      </w:r>
-      <w:bookmarkEnd w:id="22"/>
-    </w:p>
-    <w:p>
-      <w:pPr>
-        <w:jc w:val="both"/>
-        <w:rPr>
-          <w:rFonts w:ascii="Times New Roman" w:hAnsi="Times New Roman" w:cs="Times New Roman"/>
+        <w:lastRenderedPageBreak/>
+        <w:t>Conclusioni</w:t>
+      </w:r>
+    </w:p>
+    <w:p>
+      <w:pPr>
+        <w:rPr>
+          <w:rFonts w:ascii="Times New Roman" w:eastAsia="Times New Roman" w:hAnsi="Times New Roman" w:cs="Times New Roman"/>
           <w:sz w:val="24"/>
           <w:szCs w:val="24"/>
           <w:lang w:eastAsia="it-IT"/>

</xml_diff>